<commit_message>
add: done the first question
</commit_message>
<xml_diff>
--- a/CA3/P1/P1.docx
+++ b/CA3/P1/P1.docx
@@ -130,11 +130,10 @@
         <w:bidi/>
         <w:spacing w:line="240" w:lineRule="auto"/>
         <w:rPr>
-          <w:rFonts w:eastAsia="PT Sans Narrow" w:hint="cs"/>
+          <w:rFonts w:eastAsia="PT Sans Narrow"/>
           <w:color w:val="008575"/>
           <w:sz w:val="32"/>
           <w:szCs w:val="32"/>
-          <w:rtl/>
           <w:lang w:bidi="fa-IR"/>
         </w:rPr>
       </w:pPr>
@@ -157,25 +156,6 @@
         </w:rPr>
         <w:t xml:space="preserve"> 810100210 </w:t>
       </w:r>
-    </w:p>
-    <w:p>
-      <w:pPr>
-        <w:pBdr>
-          <w:top w:val="nil"/>
-          <w:left w:val="nil"/>
-          <w:bottom w:val="nil"/>
-          <w:right w:val="nil"/>
-          <w:between w:val="nil"/>
-        </w:pBdr>
-        <w:bidi/>
-        <w:spacing w:line="240" w:lineRule="auto"/>
-        <w:rPr>
-          <w:rFonts w:eastAsia="PT Sans Narrow"/>
-          <w:color w:val="008575"/>
-          <w:sz w:val="32"/>
-          <w:szCs w:val="32"/>
-        </w:rPr>
-      </w:pPr>
     </w:p>
     <w:p>
       <w:pPr>
@@ -207,11 +187,1703 @@
         <w:bidi/>
         <w:jc w:val="lowKashida"/>
         <w:rPr>
-          <w:rFonts w:cstheme="minorBidi"/>
-          <w:sz w:val="24"/>
-          <w:szCs w:val="24"/>
-          <w:rtl/>
-          <w:lang w:val="en-US" w:bidi="fa-IR"/>
+          <w:rFonts w:cstheme="minorBidi" w:hint="cs"/>
+          <w:sz w:val="24"/>
+          <w:szCs w:val="24"/>
+          <w:rtl/>
+          <w:lang w:val="en-US" w:bidi="fa-IR"/>
+        </w:rPr>
+      </w:pPr>
+      <w:r>
+        <w:rPr>
+          <w:rFonts w:cstheme="minorBidi" w:hint="cs"/>
+          <w:sz w:val="24"/>
+          <w:szCs w:val="24"/>
+          <w:rtl/>
+          <w:lang w:val="en-US" w:bidi="fa-IR"/>
+        </w:rPr>
+        <w:t xml:space="preserve">در این بخش از تمرین به کار با </w:t>
+      </w:r>
+      <w:r>
+        <w:rPr>
+          <w:rFonts w:cstheme="minorBidi"/>
+          <w:sz w:val="24"/>
+          <w:szCs w:val="24"/>
+          <w:lang w:val="en-US" w:bidi="fa-IR"/>
+        </w:rPr>
+        <w:t>Docker</w:t>
+      </w:r>
+      <w:r>
+        <w:rPr>
+          <w:rFonts w:cstheme="minorBidi" w:hint="cs"/>
+          <w:sz w:val="24"/>
+          <w:szCs w:val="24"/>
+          <w:rtl/>
+          <w:lang w:val="en-US" w:bidi="fa-IR"/>
+        </w:rPr>
+        <w:t xml:space="preserve"> پرداختیم.</w:t>
+      </w:r>
+    </w:p>
+    <w:p>
+      <w:pPr>
+        <w:bidi/>
+        <w:jc w:val="lowKashida"/>
+        <w:rPr>
+          <w:rFonts w:ascii="Arial" w:eastAsia="PT Sans Narrow" w:hAnsi="Arial" w:cs="Arial"/>
+          <w:b/>
+          <w:bCs/>
+          <w:color w:val="FF5E0E"/>
+          <w:sz w:val="36"/>
+          <w:szCs w:val="36"/>
+          <w:rtl/>
+          <w:lang w:val="en-US"/>
+        </w:rPr>
+      </w:pPr>
+      <w:r>
+        <w:rPr>
+          <w:rFonts w:ascii="Arial" w:eastAsia="PT Sans Narrow" w:hAnsi="Arial" w:cs="Arial" w:hint="cs"/>
+          <w:b/>
+          <w:bCs/>
+          <w:color w:val="FF5E0E"/>
+          <w:sz w:val="36"/>
+          <w:szCs w:val="36"/>
+          <w:rtl/>
+          <w:lang w:bidi="fa-IR"/>
+        </w:rPr>
+        <w:t xml:space="preserve">1. </w:t>
+      </w:r>
+      <w:r>
+        <w:rPr>
+          <w:rFonts w:ascii="Arial" w:eastAsia="PT Sans Narrow" w:hAnsi="Arial" w:cs="Arial" w:hint="cs"/>
+          <w:b/>
+          <w:bCs/>
+          <w:color w:val="FF5E0E"/>
+          <w:sz w:val="36"/>
+          <w:szCs w:val="36"/>
+          <w:rtl/>
+        </w:rPr>
+        <w:t>تولد</w:t>
+      </w:r>
+      <w:r>
+        <w:rPr>
+          <w:rFonts w:ascii="Arial" w:eastAsia="PT Sans Narrow" w:hAnsi="Arial" w:cs="Arial"/>
+          <w:b/>
+          <w:bCs/>
+          <w:color w:val="FF5E0E"/>
+          <w:sz w:val="36"/>
+          <w:szCs w:val="36"/>
+          <w:rtl/>
+        </w:rPr>
+        <w:t xml:space="preserve"> </w:t>
+      </w:r>
+      <w:r>
+        <w:rPr>
+          <w:rFonts w:ascii="Arial" w:eastAsia="PT Sans Narrow" w:hAnsi="Arial" w:cs="Arial" w:hint="cs"/>
+          <w:b/>
+          <w:bCs/>
+          <w:color w:val="FF5E0E"/>
+          <w:sz w:val="36"/>
+          <w:szCs w:val="36"/>
+          <w:rtl/>
+        </w:rPr>
+        <w:t>بیبی</w:t>
+      </w:r>
+      <w:r>
+        <w:rPr>
+          <w:rFonts w:ascii="Arial" w:eastAsia="PT Sans Narrow" w:hAnsi="Arial" w:cs="Arial" w:hint="cs"/>
+          <w:b/>
+          <w:bCs/>
+          <w:color w:val="FF5E0E"/>
+          <w:sz w:val="36"/>
+          <w:szCs w:val="36"/>
+          <w:rtl/>
+        </w:rPr>
+        <w:t xml:space="preserve"> </w:t>
+      </w:r>
+      <w:r>
+        <w:rPr>
+          <w:rFonts w:ascii="Arial" w:eastAsia="PT Sans Narrow" w:hAnsi="Arial" w:cs="Arial"/>
+          <w:b/>
+          <w:bCs/>
+          <w:color w:val="FF5E0E"/>
+          <w:sz w:val="36"/>
+          <w:szCs w:val="36"/>
+          <w:lang w:val="en-US"/>
+        </w:rPr>
+        <w:t xml:space="preserve"> !</w:t>
+      </w:r>
+    </w:p>
+    <w:p>
+      <w:pPr>
+        <w:bidi/>
+        <w:jc w:val="lowKashida"/>
+        <w:rPr>
+          <w:rFonts w:ascii="Arial" w:eastAsia="PT Sans Narrow" w:hAnsi="Arial" w:cs="Arial"/>
+          <w:b/>
+          <w:bCs/>
+          <w:color w:val="FF5E0E"/>
+          <w:sz w:val="36"/>
+          <w:szCs w:val="36"/>
+          <w:rtl/>
+          <w:lang w:val="en-US"/>
+        </w:rPr>
+      </w:pPr>
+      <w:r>
+        <w:rPr>
+          <w:rFonts w:cstheme="minorBidi" w:hint="cs"/>
+          <w:sz w:val="24"/>
+          <w:szCs w:val="24"/>
+          <w:rtl/>
+          <w:lang w:val="en-US" w:bidi="fa-IR"/>
+        </w:rPr>
+        <w:t>بخش</w:t>
+      </w:r>
+      <w:r>
+        <w:rPr>
+          <w:rFonts w:cstheme="minorBidi" w:hint="cs"/>
+          <w:sz w:val="24"/>
+          <w:szCs w:val="24"/>
+          <w:rtl/>
+          <w:lang w:val="en-US" w:bidi="fa-IR"/>
+        </w:rPr>
+        <w:t xml:space="preserve"> سبتن</w:t>
+      </w:r>
+    </w:p>
+    <w:p>
+      <w:pPr>
+        <w:bidi/>
+        <w:jc w:val="lowKashida"/>
+        <w:rPr>
+          <w:rFonts w:ascii="Arial" w:eastAsia="PT Sans Narrow" w:hAnsi="Arial" w:cs="Arial"/>
+          <w:b/>
+          <w:bCs/>
+          <w:color w:val="FF5E0E"/>
+          <w:sz w:val="36"/>
+          <w:szCs w:val="36"/>
+          <w:rtl/>
+          <w:lang w:val="en-US"/>
+        </w:rPr>
+      </w:pPr>
+    </w:p>
+    <w:p>
+      <w:pPr>
+        <w:bidi/>
+        <w:jc w:val="lowKashida"/>
+        <w:rPr>
+          <w:rFonts w:ascii="Arial" w:eastAsia="PT Sans Narrow" w:hAnsi="Arial" w:cs="Arial"/>
+          <w:b/>
+          <w:bCs/>
+          <w:color w:val="FF5E0E"/>
+          <w:sz w:val="36"/>
+          <w:szCs w:val="36"/>
+          <w:rtl/>
+          <w:lang w:val="en-US"/>
+        </w:rPr>
+      </w:pPr>
+      <w:r>
+        <w:rPr>
+          <w:rFonts w:ascii="Arial" w:eastAsia="PT Sans Narrow" w:hAnsi="Arial" w:cs="Arial" w:hint="cs"/>
+          <w:b/>
+          <w:bCs/>
+          <w:color w:val="FF5E0E"/>
+          <w:sz w:val="36"/>
+          <w:szCs w:val="36"/>
+          <w:rtl/>
+          <w:lang w:val="en-US"/>
+        </w:rPr>
+        <w:t>داکرفایل:</w:t>
+      </w:r>
+    </w:p>
+    <w:p>
+      <w:pPr>
+        <w:bidi/>
+        <w:jc w:val="lowKashida"/>
+        <w:rPr>
+          <w:rFonts w:ascii="Arial" w:eastAsia="PT Sans Narrow" w:hAnsi="Arial" w:cs="Arial"/>
+          <w:b/>
+          <w:bCs/>
+          <w:color w:val="FF5E0E"/>
+          <w:sz w:val="36"/>
+          <w:szCs w:val="36"/>
+          <w:rtl/>
+          <w:lang w:val="en-US"/>
+        </w:rPr>
+      </w:pPr>
+      <w:r>
+        <w:rPr>
+          <w:rFonts w:cstheme="minorBidi" w:hint="cs"/>
+          <w:sz w:val="24"/>
+          <w:szCs w:val="24"/>
+          <w:rtl/>
+          <w:lang w:val="en-US" w:bidi="fa-IR"/>
+        </w:rPr>
+        <w:t>بخش سبتن</w:t>
+      </w:r>
+    </w:p>
+    <w:p>
+      <w:pPr>
+        <w:bidi/>
+        <w:jc w:val="lowKashida"/>
+        <w:rPr>
+          <w:rFonts w:ascii="Arial" w:eastAsia="PT Sans Narrow" w:hAnsi="Arial" w:cs="Arial"/>
+          <w:b/>
+          <w:bCs/>
+          <w:color w:val="FF5E0E"/>
+          <w:sz w:val="36"/>
+          <w:szCs w:val="36"/>
+          <w:rtl/>
+          <w:lang w:val="en-US"/>
+        </w:rPr>
+      </w:pPr>
+    </w:p>
+    <w:p>
+      <w:pPr>
+        <w:bidi/>
+        <w:jc w:val="lowKashida"/>
+        <w:rPr>
+          <w:rFonts w:ascii="Arial" w:eastAsia="PT Sans Narrow" w:hAnsi="Arial" w:cs="Arial"/>
+          <w:b/>
+          <w:bCs/>
+          <w:color w:val="FF5E0E"/>
+          <w:sz w:val="36"/>
+          <w:szCs w:val="36"/>
+          <w:rtl/>
+          <w:lang w:val="en-US"/>
+        </w:rPr>
+      </w:pPr>
+      <w:r>
+        <w:rPr>
+          <w:rFonts w:ascii="Arial" w:eastAsia="PT Sans Narrow" w:hAnsi="Arial" w:cs="Arial" w:hint="cs"/>
+          <w:b/>
+          <w:bCs/>
+          <w:color w:val="FF5E0E"/>
+          <w:sz w:val="36"/>
+          <w:szCs w:val="36"/>
+          <w:rtl/>
+          <w:lang w:bidi="fa-IR"/>
+        </w:rPr>
+        <w:t>داکرکامپوز:</w:t>
+      </w:r>
+    </w:p>
+    <w:p>
+      <w:pPr>
+        <w:bidi/>
+        <w:jc w:val="lowKashida"/>
+        <w:rPr>
+          <w:rFonts w:ascii="Arial" w:eastAsia="PT Sans Narrow" w:hAnsi="Arial" w:cs="Arial"/>
+          <w:b/>
+          <w:bCs/>
+          <w:color w:val="FF5E0E"/>
+          <w:sz w:val="36"/>
+          <w:szCs w:val="36"/>
+          <w:rtl/>
+          <w:lang w:val="en-US"/>
+        </w:rPr>
+      </w:pPr>
+      <w:r>
+        <w:rPr>
+          <w:rFonts w:cstheme="minorBidi" w:hint="cs"/>
+          <w:sz w:val="24"/>
+          <w:szCs w:val="24"/>
+          <w:rtl/>
+          <w:lang w:val="en-US" w:bidi="fa-IR"/>
+        </w:rPr>
+        <w:t>بخش سبتن</w:t>
+      </w:r>
+    </w:p>
+    <w:p>
+      <w:pPr>
+        <w:bidi/>
+        <w:jc w:val="lowKashida"/>
+        <w:rPr>
+          <w:rFonts w:ascii="Arial" w:eastAsia="PT Sans Narrow" w:hAnsi="Arial" w:cs="Arial"/>
+          <w:b/>
+          <w:bCs/>
+          <w:color w:val="FF5E0E"/>
+          <w:sz w:val="36"/>
+          <w:szCs w:val="36"/>
+          <w:rtl/>
+          <w:lang w:val="en-US"/>
+        </w:rPr>
+      </w:pPr>
+    </w:p>
+    <w:p>
+      <w:pPr>
+        <w:bidi/>
+        <w:jc w:val="lowKashida"/>
+        <w:rPr>
+          <w:rFonts w:ascii="Arial" w:eastAsia="PT Sans Narrow" w:hAnsi="Arial" w:cs="Arial"/>
+          <w:b/>
+          <w:bCs/>
+          <w:color w:val="FF5E0E"/>
+          <w:sz w:val="36"/>
+          <w:szCs w:val="36"/>
+          <w:rtl/>
+          <w:lang w:val="en-US"/>
+        </w:rPr>
+      </w:pPr>
+      <w:r>
+        <w:rPr>
+          <w:rFonts w:ascii="Arial" w:eastAsia="PT Sans Narrow" w:hAnsi="Arial" w:cs="Arial" w:hint="cs"/>
+          <w:b/>
+          <w:bCs/>
+          <w:color w:val="FF5E0E"/>
+          <w:sz w:val="36"/>
+          <w:szCs w:val="36"/>
+          <w:rtl/>
+          <w:lang w:bidi="fa-IR"/>
+        </w:rPr>
+        <w:t>2</w:t>
+      </w:r>
+      <w:r>
+        <w:rPr>
+          <w:rFonts w:ascii="Arial" w:eastAsia="PT Sans Narrow" w:hAnsi="Arial" w:cs="Arial" w:hint="cs"/>
+          <w:b/>
+          <w:bCs/>
+          <w:color w:val="FF5E0E"/>
+          <w:sz w:val="36"/>
+          <w:szCs w:val="36"/>
+          <w:rtl/>
+          <w:lang w:bidi="fa-IR"/>
+        </w:rPr>
+        <w:t xml:space="preserve">. </w:t>
+      </w:r>
+      <w:r>
+        <w:rPr>
+          <w:rFonts w:ascii="Arial" w:eastAsia="PT Sans Narrow" w:hAnsi="Arial" w:cs="Arial" w:hint="cs"/>
+          <w:b/>
+          <w:bCs/>
+          <w:color w:val="FF5E0E"/>
+          <w:sz w:val="36"/>
+          <w:szCs w:val="36"/>
+          <w:rtl/>
+        </w:rPr>
+        <w:t>سوآرم</w:t>
+      </w:r>
+      <w:r>
+        <w:rPr>
+          <w:rFonts w:ascii="Arial" w:eastAsia="PT Sans Narrow" w:hAnsi="Arial" w:cs="Arial"/>
+          <w:b/>
+          <w:bCs/>
+          <w:color w:val="FF5E0E"/>
+          <w:sz w:val="36"/>
+          <w:szCs w:val="36"/>
+          <w:lang w:val="en-US"/>
+        </w:rPr>
+        <w:t>!</w:t>
+      </w:r>
+    </w:p>
+    <w:p>
+      <w:pPr>
+        <w:bidi/>
+        <w:jc w:val="lowKashida"/>
+        <w:rPr>
+          <w:rFonts w:cstheme="minorBidi"/>
+          <w:sz w:val="24"/>
+          <w:szCs w:val="24"/>
+          <w:rtl/>
+          <w:lang w:val="en-US" w:bidi="fa-IR"/>
+        </w:rPr>
+      </w:pPr>
+      <w:r>
+        <w:rPr>
+          <w:rFonts w:cstheme="minorBidi" w:hint="cs"/>
+          <w:sz w:val="24"/>
+          <w:szCs w:val="24"/>
+          <w:rtl/>
+          <w:lang w:val="en-US" w:bidi="fa-IR"/>
+        </w:rPr>
+        <w:t>بخش سبتن</w:t>
+      </w:r>
+    </w:p>
+    <w:p>
+      <w:pPr>
+        <w:bidi/>
+        <w:jc w:val="lowKashida"/>
+        <w:rPr>
+          <w:rFonts w:cstheme="minorBidi"/>
+          <w:sz w:val="24"/>
+          <w:szCs w:val="24"/>
+          <w:rtl/>
+          <w:lang w:val="en-US" w:bidi="fa-IR"/>
+        </w:rPr>
+      </w:pPr>
+    </w:p>
+    <w:p>
+      <w:pPr>
+        <w:bidi/>
+        <w:jc w:val="lowKashida"/>
+        <w:rPr>
+          <w:rFonts w:ascii="Arial" w:eastAsia="PT Sans Narrow" w:hAnsi="Arial" w:cs="Arial"/>
+          <w:b/>
+          <w:bCs/>
+          <w:color w:val="FF5E0E"/>
+          <w:sz w:val="36"/>
+          <w:szCs w:val="36"/>
+          <w:rtl/>
+          <w:lang w:val="en-US"/>
+        </w:rPr>
+      </w:pPr>
+      <w:r>
+        <w:rPr>
+          <w:rFonts w:ascii="Arial" w:eastAsia="PT Sans Narrow" w:hAnsi="Arial" w:cs="Arial" w:hint="cs"/>
+          <w:b/>
+          <w:bCs/>
+          <w:color w:val="FF5E0E"/>
+          <w:sz w:val="36"/>
+          <w:szCs w:val="36"/>
+          <w:rtl/>
+          <w:lang w:bidi="fa-IR"/>
+        </w:rPr>
+        <w:t>امتیازی</w:t>
+      </w:r>
+    </w:p>
+    <w:p>
+      <w:pPr>
+        <w:bidi/>
+        <w:jc w:val="lowKashida"/>
+        <w:rPr>
+          <w:rFonts w:cstheme="minorBidi"/>
+          <w:sz w:val="24"/>
+          <w:szCs w:val="24"/>
+          <w:rtl/>
+          <w:lang w:val="en-US" w:bidi="fa-IR"/>
+        </w:rPr>
+      </w:pPr>
+      <w:r>
+        <w:rPr>
+          <w:rFonts w:cstheme="minorBidi" w:hint="cs"/>
+          <w:sz w:val="24"/>
+          <w:szCs w:val="24"/>
+          <w:rtl/>
+          <w:lang w:val="en-US" w:bidi="fa-IR"/>
+        </w:rPr>
+        <w:t>بخش سبتن</w:t>
+      </w:r>
+    </w:p>
+    <w:p>
+      <w:pPr>
+        <w:bidi/>
+        <w:jc w:val="lowKashida"/>
+        <w:rPr>
+          <w:rFonts w:cstheme="minorBidi"/>
+          <w:sz w:val="24"/>
+          <w:szCs w:val="24"/>
+          <w:rtl/>
+          <w:lang w:val="en-US" w:bidi="fa-IR"/>
+        </w:rPr>
+      </w:pPr>
+    </w:p>
+    <w:p>
+      <w:pPr>
+        <w:bidi/>
+        <w:jc w:val="lowKashida"/>
+        <w:rPr>
+          <w:rFonts w:ascii="Arial" w:eastAsia="PT Sans Narrow" w:hAnsi="Arial" w:cs="Arial"/>
+          <w:b/>
+          <w:bCs/>
+          <w:color w:val="FF5E0E"/>
+          <w:sz w:val="36"/>
+          <w:szCs w:val="36"/>
+          <w:lang w:val="en-US"/>
+        </w:rPr>
+      </w:pPr>
+      <w:r>
+        <w:rPr>
+          <w:rFonts w:ascii="Arial" w:eastAsia="PT Sans Narrow" w:hAnsi="Arial" w:cs="Arial" w:hint="cs"/>
+          <w:b/>
+          <w:bCs/>
+          <w:color w:val="FF5E0E"/>
+          <w:sz w:val="36"/>
+          <w:szCs w:val="36"/>
+          <w:rtl/>
+          <w:lang w:bidi="fa-IR"/>
+        </w:rPr>
+        <w:t>سوالات تشریحی</w:t>
+      </w:r>
+    </w:p>
+    <w:p>
+      <w:pPr>
+        <w:bidi/>
+        <w:jc w:val="lowKashida"/>
+        <w:rPr>
+          <w:rFonts w:cstheme="minorBidi"/>
+          <w:sz w:val="24"/>
+          <w:szCs w:val="24"/>
+          <w:rtl/>
+          <w:lang w:val="en-US" w:bidi="fa-IR"/>
+        </w:rPr>
+      </w:pPr>
+      <w:r>
+        <w:rPr>
+          <w:rFonts w:cstheme="minorBidi" w:hint="cs"/>
+          <w:sz w:val="24"/>
+          <w:szCs w:val="24"/>
+          <w:rtl/>
+          <w:lang w:val="en-US" w:bidi="fa-IR"/>
+        </w:rPr>
+        <w:t xml:space="preserve">1. </w:t>
+      </w:r>
+      <w:r>
+        <w:rPr>
+          <w:rFonts w:cstheme="minorBidi" w:hint="cs"/>
+          <w:sz w:val="24"/>
+          <w:szCs w:val="24"/>
+          <w:rtl/>
+          <w:lang w:val="en-US" w:bidi="fa-IR"/>
+        </w:rPr>
+        <w:t xml:space="preserve">دستور </w:t>
+      </w:r>
+      <w:r>
+        <w:rPr>
+          <w:rFonts w:cstheme="minorBidi"/>
+          <w:sz w:val="24"/>
+          <w:szCs w:val="24"/>
+          <w:lang w:val="en-US" w:bidi="fa-IR"/>
+        </w:rPr>
+        <w:t>docker compose watch</w:t>
+      </w:r>
+      <w:r>
+        <w:rPr>
+          <w:rFonts w:cstheme="minorBidi" w:hint="cs"/>
+          <w:sz w:val="24"/>
+          <w:szCs w:val="24"/>
+          <w:rtl/>
+          <w:lang w:val="en-US" w:bidi="fa-IR"/>
+        </w:rPr>
+        <w:t xml:space="preserve"> برای این آمد تا فرآیند توسعه کد را روان تر کند و به نوعی قابلیت </w:t>
+      </w:r>
+      <w:r>
+        <w:rPr>
+          <w:rFonts w:cstheme="minorBidi"/>
+          <w:sz w:val="24"/>
+          <w:szCs w:val="24"/>
+          <w:lang w:val="en-US" w:bidi="fa-IR"/>
+        </w:rPr>
+        <w:t>hot-reload</w:t>
+      </w:r>
+      <w:r>
+        <w:rPr>
+          <w:rFonts w:cstheme="minorBidi" w:hint="cs"/>
+          <w:sz w:val="24"/>
+          <w:szCs w:val="24"/>
+          <w:rtl/>
+          <w:lang w:val="en-US" w:bidi="fa-IR"/>
+        </w:rPr>
+        <w:t xml:space="preserve"> را اضافه می کند. </w:t>
+      </w:r>
+      <w:r>
+        <w:rPr>
+          <w:rFonts w:cstheme="minorBidi" w:hint="cs"/>
+          <w:sz w:val="24"/>
+          <w:szCs w:val="24"/>
+          <w:rtl/>
+          <w:lang w:val="en-US" w:bidi="fa-IR"/>
+        </w:rPr>
+        <w:t xml:space="preserve">این دستور به صورت هوشمند به فایل های تغییر داده شده نگاه می کند و آن ها را با کانتینر در حال اجرا </w:t>
+      </w:r>
+      <w:r>
+        <w:rPr>
+          <w:rFonts w:cstheme="minorBidi"/>
+          <w:sz w:val="24"/>
+          <w:szCs w:val="24"/>
+          <w:lang w:val="en-US" w:bidi="fa-IR"/>
+        </w:rPr>
+        <w:t>sync</w:t>
+      </w:r>
+      <w:r>
+        <w:rPr>
+          <w:rFonts w:cstheme="minorBidi" w:hint="cs"/>
+          <w:sz w:val="24"/>
+          <w:szCs w:val="24"/>
+          <w:rtl/>
+          <w:lang w:val="en-US" w:bidi="fa-IR"/>
+        </w:rPr>
+        <w:t xml:space="preserve"> می کند و حتی در صورت نیاز می تواند که </w:t>
+      </w:r>
+      <w:r>
+        <w:rPr>
+          <w:rFonts w:cstheme="minorBidi"/>
+          <w:sz w:val="24"/>
+          <w:szCs w:val="24"/>
+          <w:lang w:val="en-US" w:bidi="fa-IR"/>
+        </w:rPr>
+        <w:t>restart</w:t>
+      </w:r>
+      <w:r>
+        <w:rPr>
+          <w:rFonts w:cstheme="minorBidi" w:hint="cs"/>
+          <w:sz w:val="24"/>
+          <w:szCs w:val="24"/>
+          <w:rtl/>
+          <w:lang w:val="en-US" w:bidi="fa-IR"/>
+        </w:rPr>
+        <w:t xml:space="preserve"> هم بکند.</w:t>
+      </w:r>
+      <w:r>
+        <w:rPr>
+          <w:rFonts w:cstheme="minorBidi" w:hint="cs"/>
+          <w:sz w:val="24"/>
+          <w:szCs w:val="24"/>
+          <w:rtl/>
+          <w:lang w:val="en-US" w:bidi="fa-IR"/>
+        </w:rPr>
+        <w:t xml:space="preserve"> این قابلیت به خصوص در هنگام </w:t>
+      </w:r>
+      <w:r>
+        <w:rPr>
+          <w:rFonts w:cstheme="minorBidi"/>
+          <w:sz w:val="24"/>
+          <w:szCs w:val="24"/>
+          <w:lang w:val="en-US" w:bidi="fa-IR"/>
+        </w:rPr>
+        <w:lastRenderedPageBreak/>
+        <w:t>develop</w:t>
+      </w:r>
+      <w:r>
+        <w:rPr>
+          <w:rFonts w:cstheme="minorBidi" w:hint="cs"/>
+          <w:sz w:val="24"/>
+          <w:szCs w:val="24"/>
+          <w:rtl/>
+          <w:lang w:val="en-US" w:bidi="fa-IR"/>
+        </w:rPr>
+        <w:t xml:space="preserve"> کاربردی است(خصوصاً سمت </w:t>
+      </w:r>
+      <w:r>
+        <w:rPr>
+          <w:rFonts w:cstheme="minorBidi"/>
+          <w:sz w:val="24"/>
+          <w:szCs w:val="24"/>
+          <w:lang w:val="en-US" w:bidi="fa-IR"/>
+        </w:rPr>
+        <w:t>front</w:t>
+      </w:r>
+      <w:r>
+        <w:rPr>
+          <w:rFonts w:cstheme="minorBidi" w:hint="cs"/>
+          <w:sz w:val="24"/>
+          <w:szCs w:val="24"/>
+          <w:rtl/>
+          <w:lang w:val="en-US" w:bidi="fa-IR"/>
+        </w:rPr>
+        <w:t>) چون فایل ها مدام عوض می شوند و می توانیم تغییر را ببینیم.</w:t>
+      </w:r>
+      <w:r>
+        <w:rPr>
+          <w:rFonts w:cstheme="minorBidi" w:hint="cs"/>
+          <w:sz w:val="24"/>
+          <w:szCs w:val="24"/>
+          <w:rtl/>
+          <w:lang w:val="en-US" w:bidi="fa-IR"/>
+        </w:rPr>
+        <w:t xml:space="preserve"> برای دیدن این موضوع در عمل پروژه را با استفاده از </w:t>
+      </w:r>
+      <w:r>
+        <w:rPr>
+          <w:rFonts w:cstheme="minorBidi"/>
+          <w:sz w:val="24"/>
+          <w:szCs w:val="24"/>
+          <w:lang w:val="en-US" w:bidi="fa-IR"/>
+        </w:rPr>
+        <w:t xml:space="preserve">git clone </w:t>
+      </w:r>
+      <w:hyperlink r:id="rId7" w:history="1">
+        <w:r>
+          <w:rPr>
+            <w:rStyle w:val="Hyperlink"/>
+            <w:rFonts w:cstheme="minorBidi"/>
+            <w:sz w:val="24"/>
+            <w:szCs w:val="24"/>
+            <w:lang w:val="en-US" w:bidi="fa-IR"/>
+          </w:rPr>
+          <w:t>https://github.com/doc</w:t>
+        </w:r>
+        <w:r>
+          <w:rPr>
+            <w:rStyle w:val="Hyperlink"/>
+            <w:rFonts w:cstheme="minorBidi"/>
+            <w:sz w:val="24"/>
+            <w:szCs w:val="24"/>
+            <w:lang w:val="en-US" w:bidi="fa-IR"/>
+          </w:rPr>
+          <w:t>k</w:t>
+        </w:r>
+        <w:r>
+          <w:rPr>
+            <w:rStyle w:val="Hyperlink"/>
+            <w:rFonts w:cstheme="minorBidi"/>
+            <w:sz w:val="24"/>
+            <w:szCs w:val="24"/>
+            <w:lang w:val="en-US" w:bidi="fa-IR"/>
+          </w:rPr>
+          <w:t>ersamples/avatars</w:t>
+        </w:r>
+      </w:hyperlink>
+      <w:r>
+        <w:rPr>
+          <w:rFonts w:cstheme="minorBidi" w:hint="cs"/>
+          <w:sz w:val="24"/>
+          <w:szCs w:val="24"/>
+          <w:rtl/>
+          <w:lang w:val="en-US" w:bidi="fa-IR"/>
+        </w:rPr>
+        <w:t xml:space="preserve"> کلون کردیم</w:t>
+      </w:r>
+      <w:r>
+        <w:rPr>
+          <w:rFonts w:cstheme="minorBidi" w:hint="cs"/>
+          <w:sz w:val="24"/>
+          <w:szCs w:val="24"/>
+          <w:rtl/>
+          <w:lang w:val="en-US" w:bidi="fa-IR"/>
+        </w:rPr>
+        <w:t xml:space="preserve">. </w:t>
+      </w:r>
+      <w:r>
+        <w:rPr>
+          <w:rFonts w:cstheme="minorBidi" w:hint="cs"/>
+          <w:sz w:val="24"/>
+          <w:szCs w:val="24"/>
+          <w:rtl/>
+          <w:lang w:val="en-US" w:bidi="fa-IR"/>
+        </w:rPr>
+        <w:t>با استفاده از دستور:</w:t>
+      </w:r>
+    </w:p>
+    <w:p>
+      <w:pPr>
+        <w:bidi/>
+        <w:jc w:val="lowKashida"/>
+        <w:rPr>
+          <w:rFonts w:cstheme="minorBidi" w:hint="cs"/>
+          <w:sz w:val="24"/>
+          <w:szCs w:val="24"/>
+          <w:rtl/>
+          <w:lang w:val="en-US" w:bidi="fa-IR"/>
+        </w:rPr>
+      </w:pPr>
+      <w:r>
+        <w:rPr>
+          <w:rFonts w:cstheme="minorBidi"/>
+          <w:sz w:val="24"/>
+          <w:szCs w:val="24"/>
+          <w:lang w:val="en-US" w:bidi="fa-IR"/>
+        </w:rPr>
+        <w:t xml:space="preserve">docker compose up </w:t>
+      </w:r>
+      <w:r>
+        <w:rPr>
+          <w:rFonts w:cstheme="minorBidi"/>
+          <w:sz w:val="24"/>
+          <w:szCs w:val="24"/>
+          <w:lang w:val="en-US" w:bidi="fa-IR"/>
+        </w:rPr>
+        <w:t>–</w:t>
+      </w:r>
+      <w:r>
+        <w:rPr>
+          <w:rFonts w:cstheme="minorBidi"/>
+          <w:sz w:val="24"/>
+          <w:szCs w:val="24"/>
+          <w:lang w:val="en-US" w:bidi="fa-IR"/>
+        </w:rPr>
+        <w:t>build</w:t>
+      </w:r>
+      <w:r>
+        <w:rPr>
+          <w:rFonts w:cstheme="minorBidi" w:hint="cs"/>
+          <w:sz w:val="24"/>
+          <w:szCs w:val="24"/>
+          <w:rtl/>
+          <w:lang w:val="en-US" w:bidi="fa-IR"/>
+        </w:rPr>
+        <w:t xml:space="preserve"> پروژه را بیلد کردیم و بالا آوردیم، در فایل </w:t>
+      </w:r>
+      <w:proofErr w:type="spellStart"/>
+      <w:proofErr w:type="gramStart"/>
+      <w:r>
+        <w:rPr>
+          <w:rFonts w:cstheme="minorBidi"/>
+          <w:sz w:val="24"/>
+          <w:szCs w:val="24"/>
+          <w:lang w:val="en-US" w:bidi="fa-IR"/>
+        </w:rPr>
+        <w:t>compose.yaml</w:t>
+      </w:r>
+      <w:proofErr w:type="spellEnd"/>
+      <w:proofErr w:type="gramEnd"/>
+      <w:r>
+        <w:rPr>
+          <w:rFonts w:cstheme="minorBidi" w:hint="cs"/>
+          <w:sz w:val="24"/>
+          <w:szCs w:val="24"/>
+          <w:rtl/>
+          <w:lang w:val="en-US" w:bidi="fa-IR"/>
+        </w:rPr>
+        <w:t xml:space="preserve"> دیدیم که مسیر </w:t>
+      </w:r>
+      <w:r>
+        <w:rPr>
+          <w:rFonts w:cstheme="minorBidi"/>
+          <w:sz w:val="24"/>
+          <w:szCs w:val="24"/>
+          <w:lang w:val="en-US" w:bidi="fa-IR"/>
+        </w:rPr>
+        <w:t>web</w:t>
+      </w:r>
+      <w:r>
+        <w:rPr>
+          <w:rFonts w:cstheme="minorBidi" w:hint="cs"/>
+          <w:sz w:val="24"/>
+          <w:szCs w:val="24"/>
+          <w:rtl/>
+          <w:lang w:val="en-US" w:bidi="fa-IR"/>
+        </w:rPr>
+        <w:t xml:space="preserve"> واچ شده است پس به داخل مسیر </w:t>
+      </w:r>
+      <w:r>
+        <w:rPr>
+          <w:rFonts w:cstheme="minorBidi"/>
+          <w:sz w:val="24"/>
+          <w:szCs w:val="24"/>
+          <w:lang w:val="en-US" w:bidi="fa-IR"/>
+        </w:rPr>
+        <w:t>web/</w:t>
+      </w:r>
+      <w:proofErr w:type="spellStart"/>
+      <w:r>
+        <w:rPr>
+          <w:rFonts w:cstheme="minorBidi"/>
+          <w:sz w:val="24"/>
+          <w:szCs w:val="24"/>
+          <w:lang w:val="en-US" w:bidi="fa-IR"/>
+        </w:rPr>
+        <w:t>src</w:t>
+      </w:r>
+      <w:proofErr w:type="spellEnd"/>
+      <w:r>
+        <w:rPr>
+          <w:rFonts w:cstheme="minorBidi"/>
+          <w:sz w:val="24"/>
+          <w:szCs w:val="24"/>
+          <w:lang w:val="en-US" w:bidi="fa-IR"/>
+        </w:rPr>
+        <w:t>/</w:t>
+      </w:r>
+      <w:r>
+        <w:rPr>
+          <w:rFonts w:cstheme="minorBidi" w:hint="cs"/>
+          <w:sz w:val="24"/>
+          <w:szCs w:val="24"/>
+          <w:rtl/>
+          <w:lang w:val="en-US" w:bidi="fa-IR"/>
+        </w:rPr>
+        <w:t xml:space="preserve"> رفتیم تا </w:t>
+      </w:r>
+      <w:proofErr w:type="spellStart"/>
+      <w:r>
+        <w:rPr>
+          <w:rFonts w:cstheme="minorBidi"/>
+          <w:sz w:val="24"/>
+          <w:szCs w:val="24"/>
+          <w:lang w:val="en-US" w:bidi="fa-IR"/>
+        </w:rPr>
+        <w:t>css</w:t>
+      </w:r>
+      <w:proofErr w:type="spellEnd"/>
+      <w:r>
+        <w:rPr>
+          <w:rFonts w:cstheme="minorBidi" w:hint="cs"/>
+          <w:sz w:val="24"/>
+          <w:szCs w:val="24"/>
+          <w:rtl/>
+          <w:lang w:val="en-US" w:bidi="fa-IR"/>
+        </w:rPr>
+        <w:t xml:space="preserve"> موجود در </w:t>
+      </w:r>
+      <w:r>
+        <w:rPr>
+          <w:rFonts w:cstheme="minorBidi"/>
+          <w:sz w:val="24"/>
+          <w:szCs w:val="24"/>
+          <w:lang w:val="en-US" w:bidi="fa-IR"/>
+        </w:rPr>
+        <w:t>App.css</w:t>
+      </w:r>
+      <w:r>
+        <w:rPr>
+          <w:rFonts w:cstheme="minorBidi" w:hint="cs"/>
+          <w:sz w:val="24"/>
+          <w:szCs w:val="24"/>
+          <w:rtl/>
+          <w:lang w:val="en-US" w:bidi="fa-IR"/>
+        </w:rPr>
+        <w:t xml:space="preserve"> را تغییر دهیم.</w:t>
+      </w:r>
+      <w:r>
+        <w:rPr>
+          <w:rFonts w:cstheme="minorBidi" w:hint="cs"/>
+          <w:sz w:val="24"/>
+          <w:szCs w:val="24"/>
+          <w:rtl/>
+          <w:lang w:val="en-US" w:bidi="fa-IR"/>
+        </w:rPr>
+        <w:t xml:space="preserve"> در عکس زیر می توانیم فایلی که می خواهیم در آن تغییر دهیم و همچنین مراحل </w:t>
+      </w:r>
+      <w:r>
+        <w:rPr>
+          <w:rFonts w:cstheme="minorBidi"/>
+          <w:sz w:val="24"/>
+          <w:szCs w:val="24"/>
+          <w:lang w:val="en-US" w:bidi="fa-IR"/>
+        </w:rPr>
+        <w:t>build</w:t>
+      </w:r>
+      <w:r>
+        <w:rPr>
+          <w:rFonts w:cstheme="minorBidi" w:hint="cs"/>
+          <w:sz w:val="24"/>
+          <w:szCs w:val="24"/>
+          <w:rtl/>
+          <w:lang w:val="en-US" w:bidi="fa-IR"/>
+        </w:rPr>
+        <w:t xml:space="preserve"> شدن را مشاهده کنیم:</w:t>
+      </w:r>
+    </w:p>
+    <w:p>
+      <w:pPr>
+        <w:bidi/>
+        <w:jc w:val="center"/>
+        <w:rPr>
+          <w:rFonts w:cstheme="minorBidi"/>
+          <w:sz w:val="24"/>
+          <w:szCs w:val="24"/>
+          <w:rtl/>
+          <w:lang w:val="en-US" w:bidi="fa-IR"/>
+        </w:rPr>
+      </w:pPr>
+      <w:r>
+        <w:rPr>
+          <w:rFonts w:cstheme="minorBidi" w:hint="cs"/>
+          <w:noProof/>
+          <w:sz w:val="24"/>
+          <w:szCs w:val="24"/>
+          <w:rtl/>
+          <w:lang w:val="fa-IR" w:bidi="fa-IR"/>
+        </w:rPr>
+        <w:drawing>
+          <wp:inline distT="0" distB="0" distL="0" distR="0" wp14:anchorId="6ECE61EF" wp14:editId="46E07C75">
+            <wp:extent cx="5943600" cy="3439795"/>
+            <wp:effectExtent l="0" t="0" r="0" b="8255"/>
+            <wp:docPr id="409232044" name="Picture 1"/>
+            <wp:cNvGraphicFramePr>
+              <a:graphicFrameLocks xmlns:a="http://schemas.openxmlformats.org/drawingml/2006/main" noChangeAspect="1"/>
+            </wp:cNvGraphicFramePr>
+            <a:graphic xmlns:a="http://schemas.openxmlformats.org/drawingml/2006/main">
+              <a:graphicData uri="http://schemas.openxmlformats.org/drawingml/2006/picture">
+                <pic:pic xmlns:pic="http://schemas.openxmlformats.org/drawingml/2006/picture">
+                  <pic:nvPicPr>
+                    <pic:cNvPr id="409232044" name="Picture 409232044"/>
+                    <pic:cNvPicPr/>
+                  </pic:nvPicPr>
+                  <pic:blipFill>
+                    <a:blip r:embed="rId8" cstate="print">
+                      <a:extLst>
+                        <a:ext uri="{28A0092B-C50C-407E-A947-70E740481C1C}">
+                          <a14:useLocalDpi xmlns:a14="http://schemas.microsoft.com/office/drawing/2010/main" val="0"/>
+                        </a:ext>
+                      </a:extLst>
+                    </a:blip>
+                    <a:stretch>
+                      <a:fillRect/>
+                    </a:stretch>
+                  </pic:blipFill>
+                  <pic:spPr>
+                    <a:xfrm>
+                      <a:off x="0" y="0"/>
+                      <a:ext cx="5943600" cy="3439795"/>
+                    </a:xfrm>
+                    <a:prstGeom prst="rect">
+                      <a:avLst/>
+                    </a:prstGeom>
+                  </pic:spPr>
+                </pic:pic>
+              </a:graphicData>
+            </a:graphic>
+          </wp:inline>
+        </w:drawing>
+      </w:r>
+    </w:p>
+    <w:p>
+      <w:pPr>
+        <w:bidi/>
+        <w:rPr>
+          <w:rFonts w:cstheme="minorBidi"/>
+          <w:sz w:val="24"/>
+          <w:szCs w:val="24"/>
+          <w:rtl/>
+          <w:lang w:val="en-US" w:bidi="fa-IR"/>
+        </w:rPr>
+      </w:pPr>
+      <w:r>
+        <w:rPr>
+          <w:rFonts w:cstheme="minorBidi" w:hint="cs"/>
+          <w:sz w:val="24"/>
+          <w:szCs w:val="24"/>
+          <w:rtl/>
+          <w:lang w:val="en-US" w:bidi="fa-IR"/>
+        </w:rPr>
+        <w:t xml:space="preserve">بعد از بیلد موفقیت آمیز با زدن </w:t>
+      </w:r>
+      <w:r>
+        <w:rPr>
+          <w:rFonts w:cstheme="minorBidi"/>
+          <w:sz w:val="24"/>
+          <w:szCs w:val="24"/>
+          <w:lang w:val="en-US" w:bidi="fa-IR"/>
+        </w:rPr>
+        <w:t>w</w:t>
+      </w:r>
+      <w:r>
+        <w:rPr>
+          <w:rFonts w:cstheme="minorBidi" w:hint="cs"/>
+          <w:sz w:val="24"/>
+          <w:szCs w:val="24"/>
+          <w:rtl/>
+          <w:lang w:val="en-US" w:bidi="fa-IR"/>
+        </w:rPr>
+        <w:t xml:space="preserve"> توانستیم </w:t>
+      </w:r>
+      <w:r>
+        <w:rPr>
+          <w:rFonts w:cstheme="minorBidi"/>
+          <w:sz w:val="24"/>
+          <w:szCs w:val="24"/>
+          <w:lang w:val="en-US" w:bidi="fa-IR"/>
+        </w:rPr>
+        <w:t>watch</w:t>
+      </w:r>
+      <w:r>
+        <w:rPr>
+          <w:rFonts w:cstheme="minorBidi" w:hint="cs"/>
+          <w:sz w:val="24"/>
+          <w:szCs w:val="24"/>
+          <w:rtl/>
+          <w:lang w:val="en-US" w:bidi="fa-IR"/>
+        </w:rPr>
+        <w:t xml:space="preserve"> را فعال کنیم:</w:t>
+      </w:r>
+    </w:p>
+    <w:p>
+      <w:pPr>
+        <w:bidi/>
+        <w:jc w:val="center"/>
+        <w:rPr>
+          <w:rFonts w:cstheme="minorBidi"/>
+          <w:sz w:val="24"/>
+          <w:szCs w:val="24"/>
+          <w:rtl/>
+          <w:lang w:val="en-US" w:bidi="fa-IR"/>
+        </w:rPr>
+      </w:pPr>
+      <w:r>
+        <w:rPr>
+          <w:rFonts w:cstheme="minorBidi" w:hint="cs"/>
+          <w:noProof/>
+          <w:sz w:val="24"/>
+          <w:szCs w:val="24"/>
+          <w:rtl/>
+          <w:lang w:val="fa-IR" w:bidi="fa-IR"/>
+        </w:rPr>
+        <w:drawing>
+          <wp:inline distT="0" distB="0" distL="0" distR="0" wp14:anchorId="5B4A813C" wp14:editId="28A3F45D">
+            <wp:extent cx="4297680" cy="2759564"/>
+            <wp:effectExtent l="0" t="0" r="7620" b="3175"/>
+            <wp:docPr id="1018084096" name="Picture 2"/>
+            <wp:cNvGraphicFramePr>
+              <a:graphicFrameLocks xmlns:a="http://schemas.openxmlformats.org/drawingml/2006/main" noChangeAspect="1"/>
+            </wp:cNvGraphicFramePr>
+            <a:graphic xmlns:a="http://schemas.openxmlformats.org/drawingml/2006/main">
+              <a:graphicData uri="http://schemas.openxmlformats.org/drawingml/2006/picture">
+                <pic:pic xmlns:pic="http://schemas.openxmlformats.org/drawingml/2006/picture">
+                  <pic:nvPicPr>
+                    <pic:cNvPr id="1018084096" name="Picture 1018084096"/>
+                    <pic:cNvPicPr/>
+                  </pic:nvPicPr>
+                  <pic:blipFill>
+                    <a:blip r:embed="rId9">
+                      <a:extLst>
+                        <a:ext uri="{28A0092B-C50C-407E-A947-70E740481C1C}">
+                          <a14:useLocalDpi xmlns:a14="http://schemas.microsoft.com/office/drawing/2010/main" val="0"/>
+                        </a:ext>
+                      </a:extLst>
+                    </a:blip>
+                    <a:stretch>
+                      <a:fillRect/>
+                    </a:stretch>
+                  </pic:blipFill>
+                  <pic:spPr>
+                    <a:xfrm>
+                      <a:off x="0" y="0"/>
+                      <a:ext cx="4297680" cy="2759564"/>
+                    </a:xfrm>
+                    <a:prstGeom prst="rect">
+                      <a:avLst/>
+                    </a:prstGeom>
+                  </pic:spPr>
+                </pic:pic>
+              </a:graphicData>
+            </a:graphic>
+          </wp:inline>
+        </w:drawing>
+      </w:r>
+    </w:p>
+    <w:p>
+      <w:pPr>
+        <w:bidi/>
+        <w:rPr>
+          <w:rFonts w:cstheme="minorBidi"/>
+          <w:sz w:val="24"/>
+          <w:szCs w:val="24"/>
+          <w:rtl/>
+          <w:lang w:val="en-US" w:bidi="fa-IR"/>
+        </w:rPr>
+      </w:pPr>
+      <w:r>
+        <w:rPr>
+          <w:rFonts w:cstheme="minorBidi" w:hint="cs"/>
+          <w:sz w:val="24"/>
+          <w:szCs w:val="24"/>
+          <w:rtl/>
+          <w:lang w:val="en-US" w:bidi="fa-IR"/>
+        </w:rPr>
+        <w:lastRenderedPageBreak/>
+        <w:t>سایتی که بعد از اجرای پروژه بالا آمد:</w:t>
+      </w:r>
+    </w:p>
+    <w:p>
+      <w:pPr>
+        <w:bidi/>
+        <w:jc w:val="center"/>
+        <w:rPr>
+          <w:rFonts w:cstheme="minorBidi"/>
+          <w:sz w:val="24"/>
+          <w:szCs w:val="24"/>
+          <w:rtl/>
+          <w:lang w:val="en-US" w:bidi="fa-IR"/>
+        </w:rPr>
+      </w:pPr>
+      <w:r>
+        <w:rPr>
+          <w:rFonts w:cstheme="minorBidi" w:hint="cs"/>
+          <w:noProof/>
+          <w:sz w:val="24"/>
+          <w:szCs w:val="24"/>
+          <w:rtl/>
+          <w:lang w:val="fa-IR" w:bidi="fa-IR"/>
+        </w:rPr>
+        <w:drawing>
+          <wp:inline distT="0" distB="0" distL="0" distR="0" wp14:anchorId="455C6FA6" wp14:editId="5E136ECB">
+            <wp:extent cx="5943600" cy="3007360"/>
+            <wp:effectExtent l="0" t="0" r="0" b="2540"/>
+            <wp:docPr id="226985172" name="Picture 3"/>
+            <wp:cNvGraphicFramePr>
+              <a:graphicFrameLocks xmlns:a="http://schemas.openxmlformats.org/drawingml/2006/main" noChangeAspect="1"/>
+            </wp:cNvGraphicFramePr>
+            <a:graphic xmlns:a="http://schemas.openxmlformats.org/drawingml/2006/main">
+              <a:graphicData uri="http://schemas.openxmlformats.org/drawingml/2006/picture">
+                <pic:pic xmlns:pic="http://schemas.openxmlformats.org/drawingml/2006/picture">
+                  <pic:nvPicPr>
+                    <pic:cNvPr id="226985172" name="Picture 226985172"/>
+                    <pic:cNvPicPr/>
+                  </pic:nvPicPr>
+                  <pic:blipFill>
+                    <a:blip r:embed="rId10" cstate="print">
+                      <a:extLst>
+                        <a:ext uri="{28A0092B-C50C-407E-A947-70E740481C1C}">
+                          <a14:useLocalDpi xmlns:a14="http://schemas.microsoft.com/office/drawing/2010/main" val="0"/>
+                        </a:ext>
+                      </a:extLst>
+                    </a:blip>
+                    <a:stretch>
+                      <a:fillRect/>
+                    </a:stretch>
+                  </pic:blipFill>
+                  <pic:spPr>
+                    <a:xfrm>
+                      <a:off x="0" y="0"/>
+                      <a:ext cx="5943600" cy="3007360"/>
+                    </a:xfrm>
+                    <a:prstGeom prst="rect">
+                      <a:avLst/>
+                    </a:prstGeom>
+                  </pic:spPr>
+                </pic:pic>
+              </a:graphicData>
+            </a:graphic>
+          </wp:inline>
+        </w:drawing>
+      </w:r>
+    </w:p>
+    <w:p>
+      <w:pPr>
+        <w:bidi/>
+        <w:rPr>
+          <w:rFonts w:cstheme="minorBidi"/>
+          <w:sz w:val="24"/>
+          <w:szCs w:val="24"/>
+          <w:rtl/>
+          <w:lang w:val="en-US" w:bidi="fa-IR"/>
+        </w:rPr>
+      </w:pPr>
+      <w:r>
+        <w:rPr>
+          <w:rFonts w:cstheme="minorBidi" w:hint="cs"/>
+          <w:sz w:val="24"/>
+          <w:szCs w:val="24"/>
+          <w:rtl/>
+          <w:lang w:val="en-US" w:bidi="fa-IR"/>
+        </w:rPr>
+        <w:t xml:space="preserve">سپس با استفاده از تغییر </w:t>
+      </w:r>
+      <w:r>
+        <w:rPr>
+          <w:rFonts w:cstheme="minorBidi"/>
+          <w:sz w:val="24"/>
+          <w:szCs w:val="24"/>
+          <w:lang w:val="en-US" w:bidi="fa-IR"/>
+        </w:rPr>
+        <w:t>background color</w:t>
+      </w:r>
+      <w:r>
+        <w:rPr>
+          <w:rFonts w:cstheme="minorBidi" w:hint="cs"/>
+          <w:sz w:val="24"/>
+          <w:szCs w:val="24"/>
+          <w:rtl/>
+          <w:lang w:val="en-US" w:bidi="fa-IR"/>
+        </w:rPr>
+        <w:t>، آن را به سبز تغییر دادیم:</w:t>
+      </w:r>
+    </w:p>
+    <w:p>
+      <w:pPr>
+        <w:bidi/>
+        <w:jc w:val="center"/>
+        <w:rPr>
+          <w:rFonts w:cstheme="minorBidi"/>
+          <w:sz w:val="24"/>
+          <w:szCs w:val="24"/>
+          <w:rtl/>
+          <w:lang w:val="en-US" w:bidi="fa-IR"/>
+        </w:rPr>
+      </w:pPr>
+      <w:r>
+        <w:rPr>
+          <w:rFonts w:cstheme="minorBidi" w:hint="cs"/>
+          <w:noProof/>
+          <w:sz w:val="24"/>
+          <w:szCs w:val="24"/>
+          <w:rtl/>
+          <w:lang w:val="fa-IR" w:bidi="fa-IR"/>
+        </w:rPr>
+        <w:drawing>
+          <wp:inline distT="0" distB="0" distL="0" distR="0" wp14:anchorId="70D08A9A" wp14:editId="0C817934">
+            <wp:extent cx="5943600" cy="2997835"/>
+            <wp:effectExtent l="0" t="0" r="0" b="0"/>
+            <wp:docPr id="563743012" name="Picture 4"/>
+            <wp:cNvGraphicFramePr>
+              <a:graphicFrameLocks xmlns:a="http://schemas.openxmlformats.org/drawingml/2006/main" noChangeAspect="1"/>
+            </wp:cNvGraphicFramePr>
+            <a:graphic xmlns:a="http://schemas.openxmlformats.org/drawingml/2006/main">
+              <a:graphicData uri="http://schemas.openxmlformats.org/drawingml/2006/picture">
+                <pic:pic xmlns:pic="http://schemas.openxmlformats.org/drawingml/2006/picture">
+                  <pic:nvPicPr>
+                    <pic:cNvPr id="563743012" name="Picture 563743012"/>
+                    <pic:cNvPicPr/>
+                  </pic:nvPicPr>
+                  <pic:blipFill>
+                    <a:blip r:embed="rId11" cstate="print">
+                      <a:extLst>
+                        <a:ext uri="{28A0092B-C50C-407E-A947-70E740481C1C}">
+                          <a14:useLocalDpi xmlns:a14="http://schemas.microsoft.com/office/drawing/2010/main" val="0"/>
+                        </a:ext>
+                      </a:extLst>
+                    </a:blip>
+                    <a:stretch>
+                      <a:fillRect/>
+                    </a:stretch>
+                  </pic:blipFill>
+                  <pic:spPr>
+                    <a:xfrm>
+                      <a:off x="0" y="0"/>
+                      <a:ext cx="5943600" cy="2997835"/>
+                    </a:xfrm>
+                    <a:prstGeom prst="rect">
+                      <a:avLst/>
+                    </a:prstGeom>
+                  </pic:spPr>
+                </pic:pic>
+              </a:graphicData>
+            </a:graphic>
+          </wp:inline>
+        </w:drawing>
+      </w:r>
+    </w:p>
+    <w:p>
+      <w:pPr>
+        <w:bidi/>
+        <w:rPr>
+          <w:rFonts w:cstheme="minorBidi"/>
+          <w:sz w:val="24"/>
+          <w:szCs w:val="24"/>
+          <w:rtl/>
+          <w:lang w:val="en-US" w:bidi="fa-IR"/>
+        </w:rPr>
+      </w:pPr>
+      <w:r>
+        <w:rPr>
+          <w:rFonts w:cstheme="minorBidi" w:hint="cs"/>
+          <w:sz w:val="24"/>
+          <w:szCs w:val="24"/>
+          <w:rtl/>
+          <w:lang w:val="en-US" w:bidi="fa-IR"/>
+        </w:rPr>
+        <w:t xml:space="preserve">که دیگر نیاز به </w:t>
+      </w:r>
+      <w:r>
+        <w:rPr>
+          <w:rFonts w:cstheme="minorBidi"/>
+          <w:sz w:val="24"/>
+          <w:szCs w:val="24"/>
+          <w:lang w:val="en-US" w:bidi="fa-IR"/>
+        </w:rPr>
+        <w:t>rebuild</w:t>
+      </w:r>
+      <w:r>
+        <w:rPr>
+          <w:rFonts w:cstheme="minorBidi" w:hint="cs"/>
+          <w:sz w:val="24"/>
+          <w:szCs w:val="24"/>
+          <w:rtl/>
+          <w:lang w:val="en-US" w:bidi="fa-IR"/>
+        </w:rPr>
+        <w:t xml:space="preserve"> نبود و خودش اتومات </w:t>
+      </w:r>
+      <w:r>
+        <w:rPr>
+          <w:rFonts w:cstheme="minorBidi"/>
+          <w:sz w:val="24"/>
+          <w:szCs w:val="24"/>
+          <w:lang w:val="en-US" w:bidi="fa-IR"/>
+        </w:rPr>
+        <w:t>sync</w:t>
+      </w:r>
+      <w:r>
+        <w:rPr>
+          <w:rFonts w:cstheme="minorBidi" w:hint="cs"/>
+          <w:sz w:val="24"/>
+          <w:szCs w:val="24"/>
+          <w:rtl/>
+          <w:lang w:val="en-US" w:bidi="fa-IR"/>
+        </w:rPr>
+        <w:t xml:space="preserve"> شد:</w:t>
+      </w:r>
+    </w:p>
+    <w:p>
+      <w:pPr>
+        <w:bidi/>
+        <w:jc w:val="center"/>
+        <w:rPr>
+          <w:rFonts w:cstheme="minorBidi"/>
+          <w:sz w:val="24"/>
+          <w:szCs w:val="24"/>
+          <w:rtl/>
+          <w:lang w:val="en-US" w:bidi="fa-IR"/>
+        </w:rPr>
+      </w:pPr>
+      <w:r>
+        <w:rPr>
+          <w:rFonts w:cstheme="minorBidi"/>
+          <w:noProof/>
+          <w:sz w:val="24"/>
+          <w:szCs w:val="24"/>
+          <w:rtl/>
+          <w:lang w:val="fa-IR" w:bidi="fa-IR"/>
+        </w:rPr>
+        <w:lastRenderedPageBreak/>
+        <w:drawing>
+          <wp:inline distT="0" distB="0" distL="0" distR="0" wp14:anchorId="594F66BB" wp14:editId="3DE81BDB">
+            <wp:extent cx="5394960" cy="2756814"/>
+            <wp:effectExtent l="0" t="0" r="0" b="5715"/>
+            <wp:docPr id="772960093" name="Picture 5"/>
+            <wp:cNvGraphicFramePr>
+              <a:graphicFrameLocks xmlns:a="http://schemas.openxmlformats.org/drawingml/2006/main" noChangeAspect="1"/>
+            </wp:cNvGraphicFramePr>
+            <a:graphic xmlns:a="http://schemas.openxmlformats.org/drawingml/2006/main">
+              <a:graphicData uri="http://schemas.openxmlformats.org/drawingml/2006/picture">
+                <pic:pic xmlns:pic="http://schemas.openxmlformats.org/drawingml/2006/picture">
+                  <pic:nvPicPr>
+                    <pic:cNvPr id="772960093" name="Picture 772960093"/>
+                    <pic:cNvPicPr/>
+                  </pic:nvPicPr>
+                  <pic:blipFill>
+                    <a:blip r:embed="rId12">
+                      <a:extLst>
+                        <a:ext uri="{28A0092B-C50C-407E-A947-70E740481C1C}">
+                          <a14:useLocalDpi xmlns:a14="http://schemas.microsoft.com/office/drawing/2010/main" val="0"/>
+                        </a:ext>
+                      </a:extLst>
+                    </a:blip>
+                    <a:stretch>
+                      <a:fillRect/>
+                    </a:stretch>
+                  </pic:blipFill>
+                  <pic:spPr>
+                    <a:xfrm>
+                      <a:off x="0" y="0"/>
+                      <a:ext cx="5394960" cy="2756814"/>
+                    </a:xfrm>
+                    <a:prstGeom prst="rect">
+                      <a:avLst/>
+                    </a:prstGeom>
+                  </pic:spPr>
+                </pic:pic>
+              </a:graphicData>
+            </a:graphic>
+          </wp:inline>
+        </w:drawing>
+      </w:r>
+    </w:p>
+    <w:p>
+      <w:pPr>
+        <w:bidi/>
+        <w:jc w:val="center"/>
+        <w:rPr>
+          <w:rFonts w:cstheme="minorBidi" w:hint="cs"/>
+          <w:sz w:val="24"/>
+          <w:szCs w:val="24"/>
+          <w:rtl/>
+          <w:lang w:val="en-US" w:bidi="fa-IR"/>
+        </w:rPr>
+      </w:pPr>
+    </w:p>
+    <w:p>
+      <w:pPr>
+        <w:bidi/>
+        <w:jc w:val="lowKashida"/>
+        <w:rPr>
+          <w:rFonts w:cstheme="minorBidi"/>
+          <w:sz w:val="24"/>
+          <w:szCs w:val="24"/>
+          <w:rtl/>
+          <w:lang w:val="en-US" w:bidi="fa-IR"/>
+        </w:rPr>
+      </w:pPr>
+    </w:p>
+    <w:p>
+      <w:pPr>
+        <w:bidi/>
+        <w:jc w:val="lowKashida"/>
+        <w:rPr>
+          <w:rFonts w:cstheme="minorBidi"/>
+          <w:sz w:val="24"/>
+          <w:szCs w:val="24"/>
+          <w:rtl/>
+          <w:lang w:val="en-US" w:bidi="fa-IR"/>
+        </w:rPr>
+      </w:pPr>
+      <w:r>
+        <w:rPr>
+          <w:rFonts w:cstheme="minorBidi" w:hint="cs"/>
+          <w:sz w:val="24"/>
+          <w:szCs w:val="24"/>
+          <w:rtl/>
+          <w:lang w:val="en-US" w:bidi="fa-IR"/>
+        </w:rPr>
+        <w:t>2. درود</w:t>
+      </w:r>
+    </w:p>
+    <w:p>
+      <w:pPr>
+        <w:bidi/>
+        <w:jc w:val="lowKashida"/>
+        <w:rPr>
+          <w:rFonts w:cstheme="minorBidi"/>
+          <w:sz w:val="24"/>
+          <w:szCs w:val="24"/>
+          <w:rtl/>
+          <w:lang w:val="en-US" w:bidi="fa-IR"/>
+        </w:rPr>
+      </w:pPr>
+    </w:p>
+    <w:p>
+      <w:pPr>
+        <w:bidi/>
+        <w:jc w:val="lowKashida"/>
+        <w:rPr>
+          <w:rFonts w:ascii="Arial" w:eastAsia="PT Sans Narrow" w:hAnsi="Arial" w:cs="Arial"/>
+          <w:b/>
+          <w:bCs/>
+          <w:color w:val="FF5E0E"/>
+          <w:sz w:val="36"/>
+          <w:szCs w:val="36"/>
+          <w:lang w:val="en-US"/>
+        </w:rPr>
+      </w:pPr>
+      <w:r>
+        <w:rPr>
+          <w:rFonts w:cstheme="minorBidi" w:hint="cs"/>
+          <w:sz w:val="24"/>
+          <w:szCs w:val="24"/>
+          <w:rtl/>
+          <w:lang w:val="en-US" w:bidi="fa-IR"/>
+        </w:rPr>
+        <w:t>3. ترسیدم</w:t>
+      </w:r>
+    </w:p>
+    <w:p>
+      <w:pPr>
+        <w:bidi/>
+        <w:jc w:val="lowKashida"/>
+        <w:rPr>
+          <w:rFonts w:ascii="Arial" w:eastAsia="PT Sans Narrow" w:hAnsi="Arial" w:cs="Arial"/>
+          <w:b/>
+          <w:bCs/>
+          <w:color w:val="FF5E0E"/>
+          <w:sz w:val="36"/>
+          <w:szCs w:val="36"/>
+          <w:rtl/>
+          <w:lang w:val="en-US"/>
+        </w:rPr>
+      </w:pPr>
+    </w:p>
+    <w:p>
+      <w:pPr>
+        <w:bidi/>
+        <w:jc w:val="lowKashida"/>
+        <w:rPr>
+          <w:rFonts w:ascii="Arial" w:eastAsia="PT Sans Narrow" w:hAnsi="Arial" w:cs="Arial"/>
+          <w:b/>
+          <w:bCs/>
+          <w:color w:val="FF5E0E"/>
+          <w:sz w:val="36"/>
+          <w:szCs w:val="36"/>
+          <w:rtl/>
+          <w:lang w:val="en-US"/>
+        </w:rPr>
+      </w:pPr>
+    </w:p>
+    <w:p>
+      <w:pPr>
+        <w:bidi/>
+        <w:jc w:val="lowKashida"/>
+        <w:rPr>
+          <w:rFonts w:ascii="Arial" w:eastAsia="PT Sans Narrow" w:hAnsi="Arial" w:cs="Arial"/>
+          <w:b/>
+          <w:bCs/>
+          <w:color w:val="FF5E0E"/>
+          <w:sz w:val="36"/>
+          <w:szCs w:val="36"/>
+          <w:rtl/>
+          <w:lang w:val="en-US"/>
+        </w:rPr>
+      </w:pPr>
+    </w:p>
+    <w:p>
+      <w:pPr>
+        <w:bidi/>
+        <w:jc w:val="lowKashida"/>
+        <w:rPr>
+          <w:rFonts w:ascii="Arial" w:eastAsia="PT Sans Narrow" w:hAnsi="Arial" w:cs="Arial"/>
+          <w:b/>
+          <w:bCs/>
+          <w:color w:val="FF5E0E"/>
+          <w:sz w:val="36"/>
+          <w:szCs w:val="36"/>
+          <w:rtl/>
+          <w:lang w:val="en-US"/>
+        </w:rPr>
+      </w:pPr>
+    </w:p>
+    <w:p>
+      <w:pPr>
+        <w:bidi/>
+        <w:jc w:val="lowKashida"/>
+        <w:rPr>
+          <w:rFonts w:ascii="Arial" w:eastAsia="PT Sans Narrow" w:hAnsi="Arial" w:cs="Arial"/>
+          <w:b/>
+          <w:bCs/>
+          <w:color w:val="FF5E0E"/>
+          <w:sz w:val="36"/>
+          <w:szCs w:val="36"/>
+          <w:rtl/>
+          <w:lang w:val="en-US"/>
+        </w:rPr>
+      </w:pPr>
+    </w:p>
+    <w:p>
+      <w:pPr>
+        <w:bidi/>
+        <w:jc w:val="lowKashida"/>
+        <w:rPr>
+          <w:rFonts w:ascii="Arial" w:eastAsia="PT Sans Narrow" w:hAnsi="Arial" w:cs="Arial"/>
+          <w:b/>
+          <w:bCs/>
+          <w:color w:val="FF5E0E"/>
+          <w:sz w:val="36"/>
+          <w:szCs w:val="36"/>
+          <w:rtl/>
+          <w:lang w:val="en-US"/>
+        </w:rPr>
+      </w:pPr>
+    </w:p>
+    <w:p>
+      <w:pPr>
+        <w:bidi/>
+        <w:jc w:val="lowKashida"/>
+        <w:rPr>
+          <w:rFonts w:ascii="Arial" w:eastAsia="PT Sans Narrow" w:hAnsi="Arial" w:cs="Arial"/>
+          <w:b/>
+          <w:bCs/>
+          <w:color w:val="FF5E0E"/>
+          <w:sz w:val="36"/>
+          <w:szCs w:val="36"/>
+          <w:rtl/>
+          <w:lang w:val="en-US"/>
+        </w:rPr>
+      </w:pPr>
+    </w:p>
+    <w:p>
+      <w:pPr>
+        <w:bidi/>
+        <w:jc w:val="lowKashida"/>
+        <w:rPr>
+          <w:rFonts w:ascii="Arial" w:eastAsia="PT Sans Narrow" w:hAnsi="Arial" w:cs="Arial"/>
+          <w:b/>
+          <w:bCs/>
+          <w:color w:val="FF5E0E"/>
+          <w:sz w:val="36"/>
+          <w:szCs w:val="36"/>
+          <w:rtl/>
+          <w:lang w:val="en-US"/>
+        </w:rPr>
+      </w:pPr>
+    </w:p>
+    <w:p>
+      <w:pPr>
+        <w:bidi/>
+        <w:jc w:val="lowKashida"/>
+        <w:rPr>
+          <w:rFonts w:ascii="Arial" w:eastAsia="PT Sans Narrow" w:hAnsi="Arial" w:cs="Arial"/>
+          <w:b/>
+          <w:bCs/>
+          <w:color w:val="FF5E0E"/>
+          <w:sz w:val="36"/>
+          <w:szCs w:val="36"/>
+          <w:rtl/>
+          <w:lang w:val="en-US"/>
         </w:rPr>
       </w:pPr>
     </w:p>
@@ -233,45 +1905,21 @@
           <w:bCs/>
           <w:rtl/>
         </w:rPr>
-        <w:t>پاسخ</w:t>
-      </w:r>
-    </w:p>
-    <w:p>
-      <w:pPr>
-        <w:bidi/>
-        <w:jc w:val="lowKashida"/>
-        <w:rPr>
-          <w:rFonts w:cs="B Nazanin"/>
-          <w:sz w:val="24"/>
-          <w:szCs w:val="24"/>
-          <w:rtl/>
-          <w:lang w:val="en-US" w:bidi="fa-IR"/>
-        </w:rPr>
-      </w:pPr>
-    </w:p>
-    <w:p>
-      <w:pPr>
-        <w:pStyle w:val="Heading1"/>
-        <w:bidi/>
-        <w:rPr>
-          <w:rFonts w:ascii="Arial" w:hAnsi="Arial" w:cs="Arial"/>
-          <w:b w:val="0"/>
-          <w:bCs/>
-        </w:rPr>
-      </w:pPr>
-      <w:r>
-        <w:rPr>
-          <w:rFonts w:ascii="Arial" w:hAnsi="Arial" w:cs="Arial" w:hint="cs"/>
-          <w:b w:val="0"/>
-          <w:bCs/>
-          <w:rtl/>
-        </w:rPr>
+        <w:lastRenderedPageBreak/>
         <w:t xml:space="preserve">لینک های استفاده شده </w:t>
       </w:r>
     </w:p>
     <w:p>
       <w:pPr>
         <w:bidi/>
+        <w:rPr>
+          <w:rFonts w:cs="Arial"/>
+        </w:rPr>
+      </w:pPr>
+    </w:p>
+    <w:p>
+      <w:pPr>
+        <w:bidi/>
         <w:jc w:val="right"/>
         <w:rPr>
           <w:rFonts w:cs="Arial"/>
@@ -379,9 +2027,9 @@
       </w:pPr>
     </w:p>
     <w:sectPr>
-      <w:headerReference w:type="default" r:id="rId7"/>
-      <w:headerReference w:type="first" r:id="rId8"/>
-      <w:footerReference w:type="first" r:id="rId9"/>
+      <w:headerReference w:type="default" r:id="rId13"/>
+      <w:headerReference w:type="first" r:id="rId14"/>
+      <w:footerReference w:type="first" r:id="rId15"/>
       <w:pgSz w:w="12240" w:h="15840"/>
       <w:pgMar w:top="1080" w:right="1440" w:bottom="1080" w:left="1440" w:header="0" w:footer="720" w:gutter="0"/>
       <w:pgNumType w:start="0"/>
@@ -1965,7 +3613,7 @@
   <w:style w:type="paragraph" w:default="1" w:styleId="Normal">
     <w:name w:val="Normal"/>
     <w:qFormat/>
-    <w:rsid w:val="00B1463D"/>
+    <w:rsid w:val="00D461CF"/>
   </w:style>
   <w:style w:type="paragraph" w:styleId="Heading1">
     <w:name w:val="heading 1"/>
@@ -2087,7 +3735,6 @@
   <w:style w:type="character" w:default="1" w:styleId="DefaultParagraphFont">
     <w:name w:val="Default Paragraph Font"/>
     <w:uiPriority w:val="1"/>
-    <w:semiHidden/>
     <w:unhideWhenUsed/>
   </w:style>
   <w:style w:type="table" w:default="1" w:styleId="TableNormal">

</xml_diff>

<commit_message>
add: done the second and third questions
</commit_message>
<xml_diff>
--- a/CA3/P1/P1.docx
+++ b/CA3/P1/P1.docx
@@ -187,7 +187,7 @@
         <w:bidi/>
         <w:jc w:val="lowKashida"/>
         <w:rPr>
-          <w:rFonts w:cstheme="minorBidi" w:hint="cs"/>
+          <w:rFonts w:cstheme="minorBidi"/>
           <w:sz w:val="24"/>
           <w:szCs w:val="24"/>
           <w:rtl/>
@@ -336,17 +336,7 @@
           <w:rtl/>
           <w:lang w:val="en-US" w:bidi="fa-IR"/>
         </w:rPr>
-        <w:t>بخش</w:t>
-      </w:r>
-      <w:r>
-        <w:rPr>
-          <w:rFonts w:cstheme="minorBidi" w:hint="cs"/>
-          <w:sz w:val="24"/>
-          <w:szCs w:val="24"/>
-          <w:rtl/>
-          <w:lang w:val="en-US" w:bidi="fa-IR"/>
-        </w:rPr>
-        <w:t xml:space="preserve"> سبتن</w:t>
+        <w:t>بخش سبتن</w:t>
       </w:r>
     </w:p>
     <w:p>
@@ -533,20 +523,7 @@
           <w:rtl/>
           <w:lang w:bidi="fa-IR"/>
         </w:rPr>
-        <w:t>2</w:t>
-      </w:r>
-      <w:r>
-        <w:rPr>
-          <w:rFonts w:ascii="Arial" w:eastAsia="PT Sans Narrow" w:hAnsi="Arial" w:cs="Arial" w:hint="cs"/>
-          <w:b/>
-          <w:bCs/>
-          <w:color w:val="FF5E0E"/>
-          <w:sz w:val="36"/>
-          <w:szCs w:val="36"/>
-          <w:rtl/>
-          <w:lang w:bidi="fa-IR"/>
-        </w:rPr>
-        <w:t xml:space="preserve">. </w:t>
+        <w:t xml:space="preserve">2. </w:t>
       </w:r>
       <w:r>
         <w:rPr>
@@ -897,27 +874,7 @@
             <w:szCs w:val="24"/>
             <w:lang w:val="en-US" w:bidi="fa-IR"/>
           </w:rPr>
-          <w:t>https://github.com/doc</w:t>
-        </w:r>
-        <w:r>
-          <w:rPr>
-            <w:rStyle w:val="Hyperlink"/>
-            <w:rFonts w:cstheme="minorBidi"/>
-            <w:sz w:val="24"/>
-            <w:szCs w:val="24"/>
-            <w:lang w:val="en-US" w:bidi="fa-IR"/>
-          </w:rPr>
-          <w:t>k</w:t>
-        </w:r>
-        <w:r>
-          <w:rPr>
-            <w:rStyle w:val="Hyperlink"/>
-            <w:rFonts w:cstheme="minorBidi"/>
-            <w:sz w:val="24"/>
-            <w:szCs w:val="24"/>
-            <w:lang w:val="en-US" w:bidi="fa-IR"/>
-          </w:rPr>
-          <w:t>ersamples/avatars</w:t>
+          <w:t>https://github.com/dockersamples/avatars</w:t>
         </w:r>
       </w:hyperlink>
       <w:r>
@@ -956,7 +913,7 @@
         <w:bidi/>
         <w:jc w:val="lowKashida"/>
         <w:rPr>
-          <w:rFonts w:cstheme="minorBidi" w:hint="cs"/>
+          <w:rFonts w:cstheme="minorBidi"/>
           <w:sz w:val="24"/>
           <w:szCs w:val="24"/>
           <w:rtl/>
@@ -1000,8 +957,6 @@
         </w:rPr>
         <w:t xml:space="preserve"> پروژه را بیلد کردیم و بالا آوردیم، در فایل </w:t>
       </w:r>
-      <w:proofErr w:type="spellStart"/>
-      <w:proofErr w:type="gramStart"/>
       <w:r>
         <w:rPr>
           <w:rFonts w:cstheme="minorBidi"/>
@@ -1011,8 +966,6 @@
         </w:rPr>
         <w:t>compose.yaml</w:t>
       </w:r>
-      <w:proofErr w:type="spellEnd"/>
-      <w:proofErr w:type="gramEnd"/>
       <w:r>
         <w:rPr>
           <w:rFonts w:cstheme="minorBidi" w:hint="cs"/>
@@ -1049,27 +1002,7 @@
           <w:szCs w:val="24"/>
           <w:lang w:val="en-US" w:bidi="fa-IR"/>
         </w:rPr>
-        <w:t>web/</w:t>
-      </w:r>
-      <w:proofErr w:type="spellStart"/>
-      <w:r>
-        <w:rPr>
-          <w:rFonts w:cstheme="minorBidi"/>
-          <w:sz w:val="24"/>
-          <w:szCs w:val="24"/>
-          <w:lang w:val="en-US" w:bidi="fa-IR"/>
-        </w:rPr>
-        <w:t>src</w:t>
-      </w:r>
-      <w:proofErr w:type="spellEnd"/>
-      <w:r>
-        <w:rPr>
-          <w:rFonts w:cstheme="minorBidi"/>
-          <w:sz w:val="24"/>
-          <w:szCs w:val="24"/>
-          <w:lang w:val="en-US" w:bidi="fa-IR"/>
-        </w:rPr>
-        <w:t>/</w:t>
+        <w:t>web/src/</w:t>
       </w:r>
       <w:r>
         <w:rPr>
@@ -1081,7 +1014,6 @@
         </w:rPr>
         <w:t xml:space="preserve"> رفتیم تا </w:t>
       </w:r>
-      <w:proofErr w:type="spellStart"/>
       <w:r>
         <w:rPr>
           <w:rFonts w:cstheme="minorBidi"/>
@@ -1091,7 +1023,6 @@
         </w:rPr>
         <w:t>css</w:t>
       </w:r>
-      <w:proofErr w:type="spellEnd"/>
       <w:r>
         <w:rPr>
           <w:rFonts w:cstheme="minorBidi" w:hint="cs"/>
@@ -1173,7 +1104,7 @@
           <w:lang w:val="fa-IR" w:bidi="fa-IR"/>
         </w:rPr>
         <w:drawing>
-          <wp:inline distT="0" distB="0" distL="0" distR="0" wp14:anchorId="6ECE61EF" wp14:editId="46E07C75">
+          <wp:inline distT="0" distB="0" distL="0" distR="0" wp14:anchorId="6ECE61EF" wp14:editId="1A3B2D87">
             <wp:extent cx="5943600" cy="3439795"/>
             <wp:effectExtent l="0" t="0" r="0" b="8255"/>
             <wp:docPr id="409232044" name="Picture 1"/>
@@ -1535,7 +1466,7 @@
       <w:pPr>
         <w:bidi/>
         <w:rPr>
-          <w:rFonts w:cstheme="minorBidi"/>
+          <w:rFonts w:cstheme="minorBidi" w:hint="cs"/>
           <w:sz w:val="24"/>
           <w:szCs w:val="24"/>
           <w:rtl/>
@@ -1659,19 +1590,6 @@
     <w:p>
       <w:pPr>
         <w:bidi/>
-        <w:jc w:val="center"/>
-        <w:rPr>
-          <w:rFonts w:cstheme="minorBidi" w:hint="cs"/>
-          <w:sz w:val="24"/>
-          <w:szCs w:val="24"/>
-          <w:rtl/>
-          <w:lang w:val="en-US" w:bidi="fa-IR"/>
-        </w:rPr>
-      </w:pPr>
-    </w:p>
-    <w:p>
-      <w:pPr>
-        <w:bidi/>
         <w:jc w:val="lowKashida"/>
         <w:rPr>
           <w:rFonts w:cstheme="minorBidi"/>
@@ -1681,54 +1599,326 @@
           <w:lang w:val="en-US" w:bidi="fa-IR"/>
         </w:rPr>
       </w:pPr>
+      <w:r>
+        <w:rPr>
+          <w:rFonts w:cstheme="minorBidi" w:hint="cs"/>
+          <w:sz w:val="24"/>
+          <w:szCs w:val="24"/>
+          <w:rtl/>
+          <w:lang w:val="en-US" w:bidi="fa-IR"/>
+        </w:rPr>
+        <w:t>2.</w:t>
+      </w:r>
+      <w:r>
+        <w:rPr>
+          <w:rFonts w:cstheme="minorBidi" w:hint="cs"/>
+          <w:sz w:val="24"/>
+          <w:szCs w:val="24"/>
+          <w:rtl/>
+          <w:lang w:val="en-US" w:bidi="fa-IR"/>
+        </w:rPr>
+        <w:t xml:space="preserve"> </w:t>
+      </w:r>
+      <w:r>
+        <w:rPr>
+          <w:rFonts w:cstheme="minorBidi"/>
+          <w:sz w:val="24"/>
+          <w:szCs w:val="24"/>
+          <w:lang w:val="en-US" w:bidi="fa-IR"/>
+        </w:rPr>
+        <w:t>docker bake</w:t>
+      </w:r>
+      <w:r>
+        <w:rPr>
+          <w:rFonts w:cstheme="minorBidi" w:hint="cs"/>
+          <w:sz w:val="24"/>
+          <w:szCs w:val="24"/>
+          <w:rtl/>
+          <w:lang w:val="en-US" w:bidi="fa-IR"/>
+        </w:rPr>
+        <w:t xml:space="preserve"> در واقع یک ابزار سطح بالا برای ارکستراسیون مابین </w:t>
+      </w:r>
+      <w:r>
+        <w:rPr>
+          <w:rFonts w:cstheme="minorBidi"/>
+          <w:sz w:val="24"/>
+          <w:szCs w:val="24"/>
+          <w:lang w:val="en-US" w:bidi="fa-IR"/>
+        </w:rPr>
+        <w:t>docker image</w:t>
+      </w:r>
+      <w:r>
+        <w:rPr>
+          <w:rFonts w:cstheme="minorBidi" w:hint="cs"/>
+          <w:sz w:val="24"/>
+          <w:szCs w:val="24"/>
+          <w:rtl/>
+          <w:lang w:val="en-US" w:bidi="fa-IR"/>
+        </w:rPr>
+        <w:t xml:space="preserve"> ها می باشد.</w:t>
+      </w:r>
+      <w:r>
+        <w:rPr>
+          <w:rFonts w:cstheme="minorBidi" w:hint="cs"/>
+          <w:sz w:val="24"/>
+          <w:szCs w:val="24"/>
+          <w:rtl/>
+          <w:lang w:val="en-US" w:bidi="fa-IR"/>
+        </w:rPr>
+        <w:t xml:space="preserve"> با استفاده از آن می توانیم چندین </w:t>
+      </w:r>
+      <w:r>
+        <w:rPr>
+          <w:rFonts w:cstheme="minorBidi"/>
+          <w:sz w:val="24"/>
+          <w:szCs w:val="24"/>
+          <w:lang w:val="en-US" w:bidi="fa-IR"/>
+        </w:rPr>
+        <w:t>image</w:t>
+      </w:r>
+      <w:r>
+        <w:rPr>
+          <w:rFonts w:cstheme="minorBidi" w:hint="cs"/>
+          <w:sz w:val="24"/>
+          <w:szCs w:val="24"/>
+          <w:rtl/>
+          <w:lang w:val="en-US" w:bidi="fa-IR"/>
+        </w:rPr>
+        <w:t xml:space="preserve"> را به صورت موازی با استفاده از یک فایل کانفیگ، بیلد کنیم.</w:t>
+      </w:r>
+      <w:r>
+        <w:rPr>
+          <w:rFonts w:cstheme="minorBidi" w:hint="cs"/>
+          <w:sz w:val="24"/>
+          <w:szCs w:val="24"/>
+          <w:rtl/>
+          <w:lang w:val="en-US" w:bidi="fa-IR"/>
+        </w:rPr>
+        <w:t xml:space="preserve"> استفاده عملی از آن می تواند در یک رپو واحد که شامل چندین </w:t>
+      </w:r>
+      <w:r>
+        <w:rPr>
+          <w:rFonts w:cstheme="minorBidi"/>
+          <w:sz w:val="24"/>
+          <w:szCs w:val="24"/>
+          <w:lang w:val="en-US" w:bidi="fa-IR"/>
+        </w:rPr>
+        <w:t>microservice</w:t>
+      </w:r>
+      <w:r>
+        <w:rPr>
+          <w:rFonts w:cstheme="minorBidi" w:hint="cs"/>
+          <w:sz w:val="24"/>
+          <w:szCs w:val="24"/>
+          <w:rtl/>
+          <w:lang w:val="en-US" w:bidi="fa-IR"/>
+        </w:rPr>
+        <w:t xml:space="preserve"> است باشد، همچنین </w:t>
+      </w:r>
+      <w:r>
+        <w:rPr>
+          <w:rFonts w:cstheme="minorBidi"/>
+          <w:sz w:val="24"/>
+          <w:szCs w:val="24"/>
+          <w:lang w:val="en-US" w:bidi="fa-IR"/>
+        </w:rPr>
+        <w:t xml:space="preserve"> </w:t>
+      </w:r>
+      <w:r>
+        <w:rPr>
+          <w:rFonts w:cstheme="minorBidi" w:hint="cs"/>
+          <w:sz w:val="24"/>
+          <w:szCs w:val="24"/>
+          <w:rtl/>
+          <w:lang w:val="en-US" w:bidi="fa-IR"/>
+        </w:rPr>
+        <w:t xml:space="preserve">بیلد هایی بر روی چندین پلتفرم مختلف. </w:t>
+      </w:r>
+      <w:r>
+        <w:rPr>
+          <w:rFonts w:cstheme="minorBidi" w:hint="cs"/>
+          <w:sz w:val="24"/>
+          <w:szCs w:val="24"/>
+          <w:rtl/>
+          <w:lang w:val="en-US" w:bidi="fa-IR"/>
+        </w:rPr>
+        <w:t xml:space="preserve">دستور </w:t>
+      </w:r>
+      <w:r>
+        <w:rPr>
+          <w:rFonts w:cstheme="minorBidi"/>
+          <w:sz w:val="24"/>
+          <w:szCs w:val="24"/>
+          <w:lang w:val="en-US" w:bidi="fa-IR"/>
+        </w:rPr>
+        <w:t>docker wasm</w:t>
+      </w:r>
+      <w:r>
+        <w:rPr>
+          <w:rFonts w:cstheme="minorBidi" w:hint="cs"/>
+          <w:sz w:val="24"/>
+          <w:szCs w:val="24"/>
+          <w:rtl/>
+          <w:lang w:val="en-US" w:bidi="fa-IR"/>
+        </w:rPr>
+        <w:t xml:space="preserve"> به ما این امکان را می دهد تا </w:t>
+      </w:r>
+      <w:r>
+        <w:rPr>
+          <w:rFonts w:cstheme="minorBidi"/>
+          <w:sz w:val="24"/>
+          <w:szCs w:val="24"/>
+          <w:lang w:val="en-US" w:bidi="fa-IR"/>
+        </w:rPr>
+        <w:t>wasm</w:t>
+      </w:r>
+      <w:r>
+        <w:rPr>
+          <w:rFonts w:cstheme="minorBidi" w:hint="cs"/>
+          <w:sz w:val="24"/>
+          <w:szCs w:val="24"/>
+          <w:rtl/>
+          <w:lang w:val="en-US" w:bidi="fa-IR"/>
+        </w:rPr>
+        <w:t xml:space="preserve"> ها و یا </w:t>
+      </w:r>
+      <w:r>
+        <w:rPr>
+          <w:rFonts w:cstheme="minorBidi"/>
+          <w:sz w:val="24"/>
+          <w:szCs w:val="24"/>
+          <w:lang w:val="en-US" w:bidi="fa-IR"/>
+        </w:rPr>
+        <w:t>web assembly module</w:t>
+      </w:r>
+      <w:r>
+        <w:rPr>
+          <w:rFonts w:cstheme="minorBidi" w:hint="cs"/>
+          <w:sz w:val="24"/>
+          <w:szCs w:val="24"/>
+          <w:rtl/>
+          <w:lang w:val="en-US" w:bidi="fa-IR"/>
+        </w:rPr>
+        <w:t xml:space="preserve"> ها را به عنوان کانتینر با داکر ران کنیم. </w:t>
+      </w:r>
+      <w:r>
+        <w:rPr>
+          <w:rFonts w:cstheme="minorBidi" w:hint="cs"/>
+          <w:sz w:val="24"/>
+          <w:szCs w:val="24"/>
+          <w:rtl/>
+          <w:lang w:val="en-US" w:bidi="fa-IR"/>
+        </w:rPr>
+        <w:t xml:space="preserve">حال </w:t>
+      </w:r>
+      <w:r>
+        <w:rPr>
+          <w:rFonts w:cstheme="minorBidi"/>
+          <w:sz w:val="24"/>
+          <w:szCs w:val="24"/>
+          <w:lang w:val="en-US" w:bidi="fa-IR"/>
+        </w:rPr>
+        <w:t>wasm</w:t>
+      </w:r>
+      <w:r>
+        <w:rPr>
+          <w:rFonts w:cstheme="minorBidi" w:hint="cs"/>
+          <w:sz w:val="24"/>
+          <w:szCs w:val="24"/>
+          <w:rtl/>
+          <w:lang w:val="en-US" w:bidi="fa-IR"/>
+        </w:rPr>
+        <w:t xml:space="preserve"> چیست؟ </w:t>
+      </w:r>
+      <w:r>
+        <w:rPr>
+          <w:rFonts w:cstheme="minorBidi"/>
+          <w:sz w:val="24"/>
+          <w:szCs w:val="24"/>
+          <w:lang w:val="en-US" w:bidi="fa-IR"/>
+        </w:rPr>
+        <w:t>wasm</w:t>
+      </w:r>
+      <w:r>
+        <w:rPr>
+          <w:rFonts w:cstheme="minorBidi" w:hint="cs"/>
+          <w:sz w:val="24"/>
+          <w:szCs w:val="24"/>
+          <w:rtl/>
+          <w:lang w:val="en-US" w:bidi="fa-IR"/>
+        </w:rPr>
+        <w:t xml:space="preserve"> یک فرمت باینری است که در محیط </w:t>
+      </w:r>
+      <w:r>
+        <w:rPr>
+          <w:rFonts w:cstheme="minorBidi"/>
+          <w:sz w:val="24"/>
+          <w:szCs w:val="24"/>
+          <w:lang w:val="en-US" w:bidi="fa-IR"/>
+        </w:rPr>
+        <w:t>sandbox</w:t>
+      </w:r>
+      <w:r>
+        <w:rPr>
+          <w:rFonts w:cstheme="minorBidi" w:hint="cs"/>
+          <w:sz w:val="24"/>
+          <w:szCs w:val="24"/>
+          <w:rtl/>
+          <w:lang w:val="en-US" w:bidi="fa-IR"/>
+        </w:rPr>
+        <w:t xml:space="preserve"> اجرا می شود. استفاده عملی از این قابلیت می تواند در یک تابع سبک و بدون سرور مانند(</w:t>
+      </w:r>
+      <w:r>
+        <w:rPr>
+          <w:rFonts w:cstheme="minorBidi"/>
+          <w:sz w:val="24"/>
+          <w:szCs w:val="24"/>
+          <w:lang w:val="en-US" w:bidi="fa-IR"/>
+        </w:rPr>
+        <w:t>FaaS</w:t>
+      </w:r>
+      <w:r>
+        <w:rPr>
+          <w:rFonts w:cstheme="minorBidi" w:hint="cs"/>
+          <w:sz w:val="24"/>
+          <w:szCs w:val="24"/>
+          <w:rtl/>
+          <w:lang w:val="en-US" w:bidi="fa-IR"/>
+        </w:rPr>
+        <w:t xml:space="preserve"> ها) باشد و یا همچنین در </w:t>
+      </w:r>
+      <w:r>
+        <w:rPr>
+          <w:rFonts w:cstheme="minorBidi"/>
+          <w:sz w:val="24"/>
+          <w:szCs w:val="24"/>
+          <w:lang w:val="en-US" w:bidi="fa-IR"/>
+        </w:rPr>
+        <w:t>IoT</w:t>
+      </w:r>
+      <w:r>
+        <w:rPr>
+          <w:rFonts w:cstheme="minorBidi" w:hint="cs"/>
+          <w:sz w:val="24"/>
+          <w:szCs w:val="24"/>
+          <w:rtl/>
+          <w:lang w:val="en-US" w:bidi="fa-IR"/>
+        </w:rPr>
+        <w:t xml:space="preserve"> و یا لبه شبکه به این دلیل که بسیار سایز کمی دارند.</w:t>
+      </w:r>
     </w:p>
     <w:p>
       <w:pPr>
         <w:bidi/>
         <w:jc w:val="lowKashida"/>
         <w:rPr>
-          <w:rFonts w:cstheme="minorBidi"/>
-          <w:sz w:val="24"/>
-          <w:szCs w:val="24"/>
-          <w:rtl/>
-          <w:lang w:val="en-US" w:bidi="fa-IR"/>
-        </w:rPr>
-      </w:pPr>
-      <w:r>
-        <w:rPr>
-          <w:rFonts w:cstheme="minorBidi" w:hint="cs"/>
-          <w:sz w:val="24"/>
-          <w:szCs w:val="24"/>
-          <w:rtl/>
-          <w:lang w:val="en-US" w:bidi="fa-IR"/>
-        </w:rPr>
-        <w:t>2. درود</w:t>
-      </w:r>
-    </w:p>
-    <w:p>
-      <w:pPr>
-        <w:bidi/>
-        <w:jc w:val="lowKashida"/>
-        <w:rPr>
-          <w:rFonts w:cstheme="minorBidi"/>
-          <w:sz w:val="24"/>
-          <w:szCs w:val="24"/>
-          <w:rtl/>
-          <w:lang w:val="en-US" w:bidi="fa-IR"/>
-        </w:rPr>
-      </w:pPr>
-    </w:p>
-    <w:p>
-      <w:pPr>
-        <w:bidi/>
-        <w:jc w:val="lowKashida"/>
-        <w:rPr>
-          <w:rFonts w:ascii="Arial" w:eastAsia="PT Sans Narrow" w:hAnsi="Arial" w:cs="Arial"/>
+          <w:rFonts w:ascii="Arial" w:eastAsia="PT Sans Narrow" w:hAnsi="Arial" w:cs="Arial" w:hint="cs"/>
           <w:b/>
           <w:bCs/>
           <w:color w:val="FF5E0E"/>
           <w:sz w:val="36"/>
           <w:szCs w:val="36"/>
+          <w:rtl/>
           <w:lang w:val="en-US"/>
         </w:rPr>
       </w:pPr>
@@ -1740,88 +1930,303 @@
           <w:rtl/>
           <w:lang w:val="en-US" w:bidi="fa-IR"/>
         </w:rPr>
-        <w:t>3. ترسیدم</w:t>
-      </w:r>
-    </w:p>
-    <w:p>
-      <w:pPr>
-        <w:bidi/>
-        <w:jc w:val="lowKashida"/>
-        <w:rPr>
-          <w:rFonts w:ascii="Arial" w:eastAsia="PT Sans Narrow" w:hAnsi="Arial" w:cs="Arial"/>
-          <w:b/>
-          <w:bCs/>
-          <w:color w:val="FF5E0E"/>
-          <w:sz w:val="36"/>
-          <w:szCs w:val="36"/>
-          <w:rtl/>
-          <w:lang w:val="en-US"/>
-        </w:rPr>
-      </w:pPr>
-    </w:p>
-    <w:p>
-      <w:pPr>
-        <w:bidi/>
-        <w:jc w:val="lowKashida"/>
-        <w:rPr>
-          <w:rFonts w:ascii="Arial" w:eastAsia="PT Sans Narrow" w:hAnsi="Arial" w:cs="Arial"/>
-          <w:b/>
-          <w:bCs/>
-          <w:color w:val="FF5E0E"/>
-          <w:sz w:val="36"/>
-          <w:szCs w:val="36"/>
-          <w:rtl/>
-          <w:lang w:val="en-US"/>
-        </w:rPr>
-      </w:pPr>
-    </w:p>
-    <w:p>
-      <w:pPr>
-        <w:bidi/>
-        <w:jc w:val="lowKashida"/>
-        <w:rPr>
-          <w:rFonts w:ascii="Arial" w:eastAsia="PT Sans Narrow" w:hAnsi="Arial" w:cs="Arial"/>
-          <w:b/>
-          <w:bCs/>
-          <w:color w:val="FF5E0E"/>
-          <w:sz w:val="36"/>
-          <w:szCs w:val="36"/>
-          <w:rtl/>
-          <w:lang w:val="en-US"/>
-        </w:rPr>
-      </w:pPr>
-    </w:p>
-    <w:p>
-      <w:pPr>
-        <w:bidi/>
-        <w:jc w:val="lowKashida"/>
-        <w:rPr>
-          <w:rFonts w:ascii="Arial" w:eastAsia="PT Sans Narrow" w:hAnsi="Arial" w:cs="Arial"/>
-          <w:b/>
-          <w:bCs/>
-          <w:color w:val="FF5E0E"/>
-          <w:sz w:val="36"/>
-          <w:szCs w:val="36"/>
-          <w:rtl/>
-          <w:lang w:val="en-US"/>
-        </w:rPr>
-      </w:pPr>
-    </w:p>
-    <w:p>
-      <w:pPr>
-        <w:bidi/>
-        <w:jc w:val="lowKashida"/>
-        <w:rPr>
-          <w:rFonts w:ascii="Arial" w:eastAsia="PT Sans Narrow" w:hAnsi="Arial" w:cs="Arial"/>
-          <w:b/>
-          <w:bCs/>
-          <w:color w:val="FF5E0E"/>
-          <w:sz w:val="36"/>
-          <w:szCs w:val="36"/>
-          <w:rtl/>
-          <w:lang w:val="en-US"/>
-        </w:rPr>
-      </w:pPr>
+        <w:t xml:space="preserve">3. </w:t>
+      </w:r>
+      <w:r>
+        <w:rPr>
+          <w:rFonts w:cstheme="minorBidi"/>
+          <w:sz w:val="24"/>
+          <w:szCs w:val="24"/>
+          <w:lang w:val="en-US" w:bidi="fa-IR"/>
+        </w:rPr>
+        <w:t>RUN</w:t>
+      </w:r>
+      <w:r>
+        <w:rPr>
+          <w:rFonts w:cstheme="minorBidi" w:hint="cs"/>
+          <w:sz w:val="24"/>
+          <w:szCs w:val="24"/>
+          <w:rtl/>
+          <w:lang w:val="en-US" w:bidi="fa-IR"/>
+        </w:rPr>
+        <w:t xml:space="preserve"> برای اجرا کردن دستورات بیلد است که یک لایه </w:t>
+      </w:r>
+      <w:r>
+        <w:rPr>
+          <w:rFonts w:cstheme="minorBidi"/>
+          <w:sz w:val="24"/>
+          <w:szCs w:val="24"/>
+          <w:lang w:val="en-US" w:bidi="fa-IR"/>
+        </w:rPr>
+        <w:t>image</w:t>
+      </w:r>
+      <w:r>
+        <w:rPr>
+          <w:rFonts w:cstheme="minorBidi" w:hint="cs"/>
+          <w:sz w:val="24"/>
+          <w:szCs w:val="24"/>
+          <w:rtl/>
+          <w:lang w:val="en-US" w:bidi="fa-IR"/>
+        </w:rPr>
+        <w:t xml:space="preserve"> اضافه می کند در سایز </w:t>
+      </w:r>
+      <w:r>
+        <w:rPr>
+          <w:rFonts w:cstheme="minorBidi"/>
+          <w:sz w:val="24"/>
+          <w:szCs w:val="24"/>
+          <w:lang w:val="en-US" w:bidi="fa-IR"/>
+        </w:rPr>
+        <w:t>image</w:t>
+      </w:r>
+      <w:r>
+        <w:rPr>
+          <w:rFonts w:cstheme="minorBidi" w:hint="cs"/>
+          <w:sz w:val="24"/>
+          <w:szCs w:val="24"/>
+          <w:rtl/>
+          <w:lang w:val="en-US" w:bidi="fa-IR"/>
+        </w:rPr>
+        <w:t xml:space="preserve"> اثر گذار است، </w:t>
+      </w:r>
+      <w:r>
+        <w:rPr>
+          <w:rFonts w:cstheme="minorBidi"/>
+          <w:sz w:val="24"/>
+          <w:szCs w:val="24"/>
+          <w:lang w:val="en-US" w:bidi="fa-IR"/>
+        </w:rPr>
+        <w:t>COPY</w:t>
+      </w:r>
+      <w:r>
+        <w:rPr>
+          <w:rFonts w:cstheme="minorBidi" w:hint="cs"/>
+          <w:sz w:val="24"/>
+          <w:szCs w:val="24"/>
+          <w:rtl/>
+          <w:lang w:val="en-US" w:bidi="fa-IR"/>
+        </w:rPr>
+        <w:t xml:space="preserve"> فایل ها را به </w:t>
+      </w:r>
+      <w:r>
+        <w:rPr>
+          <w:rFonts w:cstheme="minorBidi"/>
+          <w:sz w:val="24"/>
+          <w:szCs w:val="24"/>
+          <w:lang w:val="en-US" w:bidi="fa-IR"/>
+        </w:rPr>
+        <w:t>image</w:t>
+      </w:r>
+      <w:r>
+        <w:rPr>
+          <w:rFonts w:cstheme="minorBidi" w:hint="cs"/>
+          <w:sz w:val="24"/>
+          <w:szCs w:val="24"/>
+          <w:rtl/>
+          <w:lang w:val="en-US" w:bidi="fa-IR"/>
+        </w:rPr>
+        <w:t xml:space="preserve"> کپی می کند و یک لایه </w:t>
+      </w:r>
+      <w:r>
+        <w:rPr>
+          <w:rFonts w:cstheme="minorBidi"/>
+          <w:sz w:val="24"/>
+          <w:szCs w:val="24"/>
+          <w:lang w:val="en-US" w:bidi="fa-IR"/>
+        </w:rPr>
+        <w:t>image</w:t>
+      </w:r>
+      <w:r>
+        <w:rPr>
+          <w:rFonts w:cstheme="minorBidi" w:hint="cs"/>
+          <w:sz w:val="24"/>
+          <w:szCs w:val="24"/>
+          <w:rtl/>
+          <w:lang w:val="en-US" w:bidi="fa-IR"/>
+        </w:rPr>
+        <w:t xml:space="preserve"> اضافه می کند و در سایز </w:t>
+      </w:r>
+      <w:r>
+        <w:rPr>
+          <w:rFonts w:cstheme="minorBidi"/>
+          <w:sz w:val="24"/>
+          <w:szCs w:val="24"/>
+          <w:lang w:val="en-US" w:bidi="fa-IR"/>
+        </w:rPr>
+        <w:t>image</w:t>
+      </w:r>
+      <w:r>
+        <w:rPr>
+          <w:rFonts w:cstheme="minorBidi" w:hint="cs"/>
+          <w:sz w:val="24"/>
+          <w:szCs w:val="24"/>
+          <w:rtl/>
+          <w:lang w:val="en-US" w:bidi="fa-IR"/>
+        </w:rPr>
+        <w:t xml:space="preserve"> اثر گذار است، </w:t>
+      </w:r>
+      <w:r>
+        <w:rPr>
+          <w:rFonts w:cstheme="minorBidi"/>
+          <w:sz w:val="24"/>
+          <w:szCs w:val="24"/>
+          <w:lang w:val="en-US" w:bidi="fa-IR"/>
+        </w:rPr>
+        <w:t>ADD</w:t>
+      </w:r>
+      <w:r>
+        <w:rPr>
+          <w:rFonts w:cstheme="minorBidi" w:hint="cs"/>
+          <w:sz w:val="24"/>
+          <w:szCs w:val="24"/>
+          <w:rtl/>
+          <w:lang w:val="en-US" w:bidi="fa-IR"/>
+        </w:rPr>
+        <w:t xml:space="preserve"> فایل ها را هم می تواند کپی کند و هم دانلود و </w:t>
+      </w:r>
+      <w:r>
+        <w:rPr>
+          <w:rFonts w:cstheme="minorBidi"/>
+          <w:sz w:val="24"/>
+          <w:szCs w:val="24"/>
+          <w:lang w:val="en-US" w:bidi="fa-IR"/>
+        </w:rPr>
+        <w:t>unpack</w:t>
+      </w:r>
+      <w:r>
+        <w:rPr>
+          <w:rFonts w:cstheme="minorBidi" w:hint="cs"/>
+          <w:sz w:val="24"/>
+          <w:szCs w:val="24"/>
+          <w:rtl/>
+          <w:lang w:val="en-US" w:bidi="fa-IR"/>
+        </w:rPr>
+        <w:t xml:space="preserve"> که باز هم به مانند دو دستور قبل هم لایه اضافه می کند و هم در سایز اثر گذار است(منظور از سایز </w:t>
+      </w:r>
+      <w:r>
+        <w:rPr>
+          <w:rFonts w:cstheme="minorBidi"/>
+          <w:sz w:val="24"/>
+          <w:szCs w:val="24"/>
+          <w:lang w:val="en-US" w:bidi="fa-IR"/>
+        </w:rPr>
+        <w:t>image</w:t>
+      </w:r>
+      <w:r>
+        <w:rPr>
+          <w:rFonts w:cstheme="minorBidi" w:hint="cs"/>
+          <w:sz w:val="24"/>
+          <w:szCs w:val="24"/>
+          <w:rtl/>
+          <w:lang w:val="en-US" w:bidi="fa-IR"/>
+        </w:rPr>
+        <w:t xml:space="preserve"> در اینجا، سایز نهایی </w:t>
+      </w:r>
+      <w:r>
+        <w:rPr>
+          <w:rFonts w:cstheme="minorBidi"/>
+          <w:sz w:val="24"/>
+          <w:szCs w:val="24"/>
+          <w:lang w:val="en-US" w:bidi="fa-IR"/>
+        </w:rPr>
+        <w:t>image</w:t>
+      </w:r>
+      <w:r>
+        <w:rPr>
+          <w:rFonts w:cstheme="minorBidi" w:hint="cs"/>
+          <w:sz w:val="24"/>
+          <w:szCs w:val="24"/>
+          <w:rtl/>
+          <w:lang w:val="en-US" w:bidi="fa-IR"/>
+        </w:rPr>
+        <w:t xml:space="preserve"> می باشد)، </w:t>
+      </w:r>
+      <w:r>
+        <w:rPr>
+          <w:rFonts w:cstheme="minorBidi"/>
+          <w:sz w:val="24"/>
+          <w:szCs w:val="24"/>
+          <w:lang w:val="en-US" w:bidi="fa-IR"/>
+        </w:rPr>
+        <w:t>CMD</w:t>
+      </w:r>
+      <w:r>
+        <w:rPr>
+          <w:rFonts w:cstheme="minorBidi" w:hint="cs"/>
+          <w:sz w:val="24"/>
+          <w:szCs w:val="24"/>
+          <w:rtl/>
+          <w:lang w:val="en-US" w:bidi="fa-IR"/>
+        </w:rPr>
+        <w:t xml:space="preserve"> کامند دیفالت کانتینر می باشد و نه لایه ای اضافه می کند و نه در حجم اثری دارد، </w:t>
+      </w:r>
+      <w:r>
+        <w:rPr>
+          <w:rFonts w:cstheme="minorBidi"/>
+          <w:sz w:val="24"/>
+          <w:szCs w:val="24"/>
+          <w:lang w:val="en-US" w:bidi="fa-IR"/>
+        </w:rPr>
+        <w:t>ENTRYPOINT</w:t>
+      </w:r>
+      <w:r>
+        <w:rPr>
+          <w:rFonts w:cstheme="minorBidi" w:hint="cs"/>
+          <w:sz w:val="24"/>
+          <w:szCs w:val="24"/>
+          <w:rtl/>
+          <w:lang w:val="en-US" w:bidi="fa-IR"/>
+        </w:rPr>
+        <w:t xml:space="preserve"> دستور استارتاپ فیکس می باشد که باز هم رفتارش به مانند </w:t>
+      </w:r>
+      <w:r>
+        <w:rPr>
+          <w:rFonts w:cstheme="minorBidi"/>
+          <w:sz w:val="24"/>
+          <w:szCs w:val="24"/>
+          <w:lang w:val="en-US" w:bidi="fa-IR"/>
+        </w:rPr>
+        <w:t>CMD</w:t>
+      </w:r>
+      <w:r>
+        <w:rPr>
+          <w:rFonts w:cstheme="minorBidi" w:hint="cs"/>
+          <w:sz w:val="24"/>
+          <w:szCs w:val="24"/>
+          <w:rtl/>
+          <w:lang w:val="en-US" w:bidi="fa-IR"/>
+        </w:rPr>
+        <w:t xml:space="preserve"> است، </w:t>
+      </w:r>
+      <w:r>
+        <w:rPr>
+          <w:rFonts w:cstheme="minorBidi"/>
+          <w:sz w:val="24"/>
+          <w:szCs w:val="24"/>
+          <w:lang w:val="en-US" w:bidi="fa-IR"/>
+        </w:rPr>
+        <w:t>WORKDIR</w:t>
+      </w:r>
+      <w:r>
+        <w:rPr>
+          <w:rFonts w:cstheme="minorBidi" w:hint="cs"/>
+          <w:sz w:val="24"/>
+          <w:szCs w:val="24"/>
+          <w:rtl/>
+          <w:lang w:val="en-US" w:bidi="fa-IR"/>
+        </w:rPr>
+        <w:t xml:space="preserve"> ورکینگ دایرککتوری را تنظیم می کند و یک لایه اضافه می کند اما اندکی در سایز اثر دارد.</w:t>
+      </w:r>
+      <w:r>
+        <w:rPr>
+          <w:rFonts w:cstheme="minorBidi" w:hint="cs"/>
+          <w:sz w:val="24"/>
+          <w:szCs w:val="24"/>
+          <w:rtl/>
+          <w:lang w:val="en-US" w:bidi="fa-IR"/>
+        </w:rPr>
+        <w:t xml:space="preserve"> </w:t>
+      </w:r>
     </w:p>
     <w:p>
       <w:pPr>
@@ -3735,6 +4140,7 @@
   <w:style w:type="character" w:default="1" w:styleId="DefaultParagraphFont">
     <w:name w:val="Default Paragraph Font"/>
     <w:uiPriority w:val="1"/>
+    <w:semiHidden/>
     <w:unhideWhenUsed/>
   </w:style>
   <w:style w:type="table" w:default="1" w:styleId="TableNormal">

</xml_diff>

<commit_message>
add: dockerfile for bibi go web page ready
</commit_message>
<xml_diff>
--- a/CA3/P1/P1.docx
+++ b/CA3/P1/P1.docx
@@ -330,19 +330,266 @@
       </w:pPr>
       <w:r>
         <w:rPr>
-          <w:rFonts w:cstheme="minorBidi" w:hint="cs"/>
-          <w:sz w:val="24"/>
-          <w:szCs w:val="24"/>
-          <w:rtl/>
-          <w:lang w:val="en-US" w:bidi="fa-IR"/>
-        </w:rPr>
-        <w:t>بخش سبتن</w:t>
+          <w:rFonts w:ascii="Arial" w:eastAsia="PT Sans Narrow" w:hAnsi="Arial" w:cs="Arial" w:hint="cs"/>
+          <w:b/>
+          <w:bCs/>
+          <w:color w:val="FF5E0E"/>
+          <w:sz w:val="36"/>
+          <w:szCs w:val="36"/>
+          <w:rtl/>
+          <w:lang w:val="en-US"/>
+        </w:rPr>
+        <w:t>داکرفایل:</w:t>
       </w:r>
     </w:p>
     <w:p>
       <w:pPr>
         <w:bidi/>
         <w:jc w:val="lowKashida"/>
+        <w:rPr>
+          <w:rFonts w:cs="Arial"/>
+          <w:sz w:val="24"/>
+          <w:szCs w:val="24"/>
+          <w:rtl/>
+          <w:lang w:val="en-US" w:bidi="fa-IR"/>
+        </w:rPr>
+      </w:pPr>
+      <w:r>
+        <w:rPr>
+          <w:rFonts w:cstheme="minorBidi" w:hint="cs"/>
+          <w:sz w:val="24"/>
+          <w:szCs w:val="24"/>
+          <w:rtl/>
+          <w:lang w:val="en-US" w:bidi="fa-IR"/>
+        </w:rPr>
+        <w:t xml:space="preserve">ابتدا برای پروژه </w:t>
+      </w:r>
+      <w:r>
+        <w:rPr>
+          <w:rFonts w:cstheme="minorBidi"/>
+          <w:sz w:val="24"/>
+          <w:szCs w:val="24"/>
+          <w:lang w:val="en-US" w:bidi="fa-IR"/>
+        </w:rPr>
+        <w:t>go</w:t>
+      </w:r>
+      <w:r>
+        <w:rPr>
+          <w:rFonts w:cstheme="minorBidi" w:hint="cs"/>
+          <w:sz w:val="24"/>
+          <w:szCs w:val="24"/>
+          <w:rtl/>
+          <w:lang w:val="en-US" w:bidi="fa-IR"/>
+        </w:rPr>
+        <w:t xml:space="preserve"> داکر فایلی را نوشتیم که اندازه کمی در </w:t>
+      </w:r>
+      <w:r>
+        <w:rPr>
+          <w:rFonts w:cstheme="minorBidi"/>
+          <w:sz w:val="24"/>
+          <w:szCs w:val="24"/>
+          <w:lang w:val="en-US" w:bidi="fa-IR"/>
+        </w:rPr>
+        <w:t>image</w:t>
+      </w:r>
+      <w:r>
+        <w:rPr>
+          <w:rFonts w:cstheme="minorBidi" w:hint="cs"/>
+          <w:sz w:val="24"/>
+          <w:szCs w:val="24"/>
+          <w:rtl/>
+          <w:lang w:val="en-US" w:bidi="fa-IR"/>
+        </w:rPr>
+        <w:t xml:space="preserve"> خروجی داشته باشد، سپس با استفاده از دستور </w:t>
+      </w:r>
+      <w:r>
+        <w:rPr>
+          <w:rFonts w:cstheme="minorBidi"/>
+          <w:sz w:val="24"/>
+          <w:szCs w:val="24"/>
+          <w:lang w:val="en-US" w:bidi="fa-IR"/>
+        </w:rPr>
+        <w:t xml:space="preserve">go mod </w:t>
+      </w:r>
+      <w:proofErr w:type="spellStart"/>
+      <w:r>
+        <w:rPr>
+          <w:rFonts w:cstheme="minorBidi"/>
+          <w:sz w:val="24"/>
+          <w:szCs w:val="24"/>
+          <w:lang w:val="en-US" w:bidi="fa-IR"/>
+        </w:rPr>
+        <w:t>init</w:t>
+      </w:r>
+      <w:proofErr w:type="spellEnd"/>
+      <w:r>
+        <w:rPr>
+          <w:rFonts w:cstheme="minorBidi" w:hint="cs"/>
+          <w:sz w:val="24"/>
+          <w:szCs w:val="24"/>
+          <w:rtl/>
+          <w:lang w:val="en-US" w:bidi="fa-IR"/>
+        </w:rPr>
+        <w:t xml:space="preserve">، یک </w:t>
+      </w:r>
+      <w:r>
+        <w:rPr>
+          <w:rFonts w:cstheme="minorBidi"/>
+          <w:sz w:val="24"/>
+          <w:szCs w:val="24"/>
+          <w:lang w:val="en-US" w:bidi="fa-IR"/>
+        </w:rPr>
+        <w:t>go module</w:t>
+      </w:r>
+      <w:r>
+        <w:rPr>
+          <w:rFonts w:cstheme="minorBidi" w:hint="cs"/>
+          <w:sz w:val="24"/>
+          <w:szCs w:val="24"/>
+          <w:rtl/>
+          <w:lang w:val="en-US" w:bidi="fa-IR"/>
+        </w:rPr>
+        <w:t xml:space="preserve"> برای آن ساختیم و با استفاده از دستور </w:t>
+      </w:r>
+      <w:r>
+        <w:rPr>
+          <w:rFonts w:cstheme="minorBidi"/>
+          <w:sz w:val="24"/>
+          <w:szCs w:val="24"/>
+          <w:lang w:val="en-US" w:bidi="fa-IR"/>
+        </w:rPr>
+        <w:t>docker build -t go-webpage</w:t>
+      </w:r>
+      <w:r>
+        <w:rPr>
+          <w:rFonts w:cs="Arial"/>
+          <w:sz w:val="24"/>
+          <w:szCs w:val="24"/>
+          <w:lang w:val="en-US" w:bidi="fa-IR"/>
+        </w:rPr>
+        <w:t xml:space="preserve"> .</w:t>
+      </w:r>
+      <w:r>
+        <w:rPr>
+          <w:rFonts w:cs="Arial" w:hint="cs"/>
+          <w:sz w:val="24"/>
+          <w:szCs w:val="24"/>
+          <w:rtl/>
+          <w:lang w:val="en-US" w:bidi="fa-IR"/>
+        </w:rPr>
+        <w:t xml:space="preserve"> آن را بیلد کردیم و با استفاده از </w:t>
+      </w:r>
+      <w:r>
+        <w:rPr>
+          <w:rFonts w:cs="Arial"/>
+          <w:sz w:val="24"/>
+          <w:szCs w:val="24"/>
+          <w:lang w:val="en-US" w:bidi="fa-IR"/>
+        </w:rPr>
+        <w:t>docker run -d -p 8080:80 --name go-web go-webpage</w:t>
+      </w:r>
+      <w:r>
+        <w:rPr>
+          <w:rFonts w:cs="Arial" w:hint="cs"/>
+          <w:sz w:val="24"/>
+          <w:szCs w:val="24"/>
+          <w:rtl/>
+          <w:lang w:val="en-US" w:bidi="fa-IR"/>
+        </w:rPr>
+        <w:t xml:space="preserve"> کانتینر را اجرا کردیم</w:t>
+      </w:r>
+      <w:r>
+        <w:rPr>
+          <w:rFonts w:cs="Arial" w:hint="cs"/>
+          <w:sz w:val="24"/>
+          <w:szCs w:val="24"/>
+          <w:rtl/>
+          <w:lang w:val="en-US" w:bidi="fa-IR"/>
+        </w:rPr>
+        <w:t xml:space="preserve">(همچنین نیاز بود تا از نسخه </w:t>
+      </w:r>
+      <w:r>
+        <w:rPr>
+          <w:rFonts w:cs="Arial"/>
+          <w:sz w:val="24"/>
+          <w:szCs w:val="24"/>
+          <w:lang w:val="en-US" w:bidi="fa-IR"/>
+        </w:rPr>
+        <w:t>go</w:t>
+      </w:r>
+      <w:r>
+        <w:rPr>
+          <w:rFonts w:cs="Arial" w:hint="cs"/>
+          <w:sz w:val="24"/>
+          <w:szCs w:val="24"/>
+          <w:rtl/>
+          <w:lang w:val="en-US" w:bidi="fa-IR"/>
+        </w:rPr>
+        <w:t xml:space="preserve"> ای استفاده بکنیم که بتواند با </w:t>
+      </w:r>
+      <w:r>
+        <w:rPr>
+          <w:rFonts w:cs="Arial"/>
+          <w:sz w:val="24"/>
+          <w:szCs w:val="24"/>
+          <w:lang w:val="en-US" w:bidi="fa-IR"/>
+        </w:rPr>
+        <w:t>module</w:t>
+      </w:r>
+      <w:r>
+        <w:rPr>
+          <w:rFonts w:cs="Arial" w:hint="cs"/>
+          <w:sz w:val="24"/>
+          <w:szCs w:val="24"/>
+          <w:rtl/>
+          <w:lang w:val="en-US" w:bidi="fa-IR"/>
+        </w:rPr>
+        <w:t xml:space="preserve"> اجرا شود که </w:t>
+      </w:r>
+      <w:r>
+        <w:rPr>
+          <w:rFonts w:cs="Arial"/>
+          <w:sz w:val="24"/>
+          <w:szCs w:val="24"/>
+          <w:lang w:val="en-US" w:bidi="fa-IR"/>
+        </w:rPr>
+        <w:t>1.24 alpine</w:t>
+      </w:r>
+      <w:r>
+        <w:rPr>
+          <w:rFonts w:cs="Arial" w:hint="cs"/>
+          <w:sz w:val="24"/>
+          <w:szCs w:val="24"/>
+          <w:rtl/>
+          <w:lang w:val="en-US" w:bidi="fa-IR"/>
+        </w:rPr>
+        <w:t xml:space="preserve"> را انتخاب کردیم)</w:t>
+      </w:r>
+      <w:r>
+        <w:rPr>
+          <w:rFonts w:cs="Arial" w:hint="cs"/>
+          <w:sz w:val="24"/>
+          <w:szCs w:val="24"/>
+          <w:rtl/>
+          <w:lang w:val="en-US" w:bidi="fa-IR"/>
+        </w:rPr>
+        <w:t>، اجرای صحیح سایت</w:t>
+      </w:r>
+      <w:r>
+        <w:rPr>
+          <w:rFonts w:cs="Arial" w:hint="cs"/>
+          <w:sz w:val="24"/>
+          <w:szCs w:val="24"/>
+          <w:rtl/>
+          <w:lang w:val="en-US" w:bidi="fa-IR"/>
+        </w:rPr>
+        <w:t>:</w:t>
+      </w:r>
+    </w:p>
+    <w:p>
+      <w:pPr>
+        <w:bidi/>
+        <w:jc w:val="center"/>
         <w:rPr>
           <w:rFonts w:ascii="Arial" w:eastAsia="PT Sans Narrow" w:hAnsi="Arial" w:cs="Arial"/>
           <w:b/>
@@ -354,6 +601,179 @@
           <w:lang w:val="en-US"/>
         </w:rPr>
       </w:pPr>
+      <w:r>
+        <w:rPr>
+          <w:rFonts w:ascii="Arial" w:eastAsia="PT Sans Narrow" w:hAnsi="Arial" w:cs="Arial" w:hint="cs"/>
+          <w:b/>
+          <w:bCs/>
+          <w:noProof/>
+          <w:color w:val="FF5E0E"/>
+          <w:sz w:val="36"/>
+          <w:szCs w:val="36"/>
+          <w:lang w:val="en-US"/>
+        </w:rPr>
+        <w:drawing>
+          <wp:inline distT="0" distB="0" distL="0" distR="0" wp14:anchorId="70918E71" wp14:editId="56A6F4A3">
+            <wp:extent cx="4297680" cy="2472873"/>
+            <wp:effectExtent l="0" t="0" r="7620" b="3810"/>
+            <wp:docPr id="345253608" name="Picture 1"/>
+            <wp:cNvGraphicFramePr>
+              <a:graphicFrameLocks xmlns:a="http://schemas.openxmlformats.org/drawingml/2006/main" noChangeAspect="1"/>
+            </wp:cNvGraphicFramePr>
+            <a:graphic xmlns:a="http://schemas.openxmlformats.org/drawingml/2006/main">
+              <a:graphicData uri="http://schemas.openxmlformats.org/drawingml/2006/picture">
+                <pic:pic xmlns:pic="http://schemas.openxmlformats.org/drawingml/2006/picture">
+                  <pic:nvPicPr>
+                    <pic:cNvPr id="345253608" name="Picture 345253608"/>
+                    <pic:cNvPicPr/>
+                  </pic:nvPicPr>
+                  <pic:blipFill>
+                    <a:blip r:embed="rId7">
+                      <a:extLst>
+                        <a:ext uri="{28A0092B-C50C-407E-A947-70E740481C1C}">
+                          <a14:useLocalDpi xmlns:a14="http://schemas.microsoft.com/office/drawing/2010/main" val="0"/>
+                        </a:ext>
+                      </a:extLst>
+                    </a:blip>
+                    <a:stretch>
+                      <a:fillRect/>
+                    </a:stretch>
+                  </pic:blipFill>
+                  <pic:spPr>
+                    <a:xfrm>
+                      <a:off x="0" y="0"/>
+                      <a:ext cx="4297680" cy="2472873"/>
+                    </a:xfrm>
+                    <a:prstGeom prst="rect">
+                      <a:avLst/>
+                    </a:prstGeom>
+                  </pic:spPr>
+                </pic:pic>
+              </a:graphicData>
+            </a:graphic>
+          </wp:inline>
+        </w:drawing>
+      </w:r>
+    </w:p>
+    <w:p>
+      <w:pPr>
+        <w:bidi/>
+        <w:rPr>
+          <w:rFonts w:cs="Arial"/>
+          <w:sz w:val="24"/>
+          <w:szCs w:val="24"/>
+          <w:rtl/>
+          <w:lang w:val="en-US" w:bidi="fa-IR"/>
+        </w:rPr>
+      </w:pPr>
+      <w:r>
+        <w:rPr>
+          <w:rFonts w:cs="Arial"/>
+          <w:sz w:val="24"/>
+          <w:szCs w:val="24"/>
+          <w:lang w:val="en-US" w:bidi="fa-IR"/>
+        </w:rPr>
+        <w:t>Image</w:t>
+      </w:r>
+      <w:r>
+        <w:rPr>
+          <w:rFonts w:cs="Arial" w:hint="cs"/>
+          <w:sz w:val="24"/>
+          <w:szCs w:val="24"/>
+          <w:rtl/>
+          <w:lang w:val="en-US" w:bidi="fa-IR"/>
+        </w:rPr>
+        <w:t xml:space="preserve"> اولیه ساخته شده حجمش برابر با </w:t>
+      </w:r>
+      <w:r>
+        <w:rPr>
+          <w:rFonts w:cs="Arial"/>
+          <w:sz w:val="24"/>
+          <w:szCs w:val="24"/>
+          <w:lang w:val="en-US" w:bidi="fa-IR"/>
+        </w:rPr>
+        <w:t>7.88MB</w:t>
+      </w:r>
+      <w:r>
+        <w:rPr>
+          <w:rFonts w:cs="Arial" w:hint="cs"/>
+          <w:sz w:val="24"/>
+          <w:szCs w:val="24"/>
+          <w:rtl/>
+          <w:lang w:val="en-US" w:bidi="fa-IR"/>
+        </w:rPr>
+        <w:t xml:space="preserve"> بود که به سراغ کمتر کردن آن رفتیم و به نتیجه زیر رسیدیم:</w:t>
+      </w:r>
+    </w:p>
+    <w:p>
+      <w:pPr>
+        <w:bidi/>
+        <w:jc w:val="center"/>
+        <w:rPr>
+          <w:rFonts w:ascii="Arial" w:eastAsia="PT Sans Narrow" w:hAnsi="Arial" w:cs="Arial" w:hint="cs"/>
+          <w:b/>
+          <w:bCs/>
+          <w:color w:val="FF5E0E"/>
+          <w:sz w:val="36"/>
+          <w:szCs w:val="36"/>
+          <w:rtl/>
+          <w:lang w:val="en-US"/>
+        </w:rPr>
+      </w:pPr>
+      <w:r>
+        <w:rPr>
+          <w:rFonts w:ascii="Arial" w:eastAsia="PT Sans Narrow" w:hAnsi="Arial" w:cs="Arial" w:hint="cs"/>
+          <w:b/>
+          <w:bCs/>
+          <w:noProof/>
+          <w:color w:val="FF5E0E"/>
+          <w:sz w:val="36"/>
+          <w:szCs w:val="36"/>
+          <w:rtl/>
+          <w:lang w:val="ar-SA"/>
+        </w:rPr>
+        <w:drawing>
+          <wp:inline distT="0" distB="0" distL="0" distR="0" wp14:anchorId="69444309" wp14:editId="70FF99CB">
+            <wp:extent cx="5943600" cy="548640"/>
+            <wp:effectExtent l="0" t="0" r="0" b="3810"/>
+            <wp:docPr id="446673077" name="Picture 2"/>
+            <wp:cNvGraphicFramePr>
+              <a:graphicFrameLocks xmlns:a="http://schemas.openxmlformats.org/drawingml/2006/main" noChangeAspect="1"/>
+            </wp:cNvGraphicFramePr>
+            <a:graphic xmlns:a="http://schemas.openxmlformats.org/drawingml/2006/main">
+              <a:graphicData uri="http://schemas.openxmlformats.org/drawingml/2006/picture">
+                <pic:pic xmlns:pic="http://schemas.openxmlformats.org/drawingml/2006/picture">
+                  <pic:nvPicPr>
+                    <pic:cNvPr id="446673077" name="Picture 446673077"/>
+                    <pic:cNvPicPr/>
+                  </pic:nvPicPr>
+                  <pic:blipFill>
+                    <a:blip r:embed="rId8">
+                      <a:extLst>
+                        <a:ext uri="{28A0092B-C50C-407E-A947-70E740481C1C}">
+                          <a14:useLocalDpi xmlns:a14="http://schemas.microsoft.com/office/drawing/2010/main" val="0"/>
+                        </a:ext>
+                      </a:extLst>
+                    </a:blip>
+                    <a:stretch>
+                      <a:fillRect/>
+                    </a:stretch>
+                  </pic:blipFill>
+                  <pic:spPr>
+                    <a:xfrm>
+                      <a:off x="0" y="0"/>
+                      <a:ext cx="5943600" cy="548640"/>
+                    </a:xfrm>
+                    <a:prstGeom prst="rect">
+                      <a:avLst/>
+                    </a:prstGeom>
+                  </pic:spPr>
+                </pic:pic>
+              </a:graphicData>
+            </a:graphic>
+          </wp:inline>
+        </w:drawing>
+      </w:r>
     </w:p>
     <w:p>
       <w:pPr>
@@ -370,6 +790,22 @@
           <w:lang w:val="en-US"/>
         </w:rPr>
       </w:pPr>
+    </w:p>
+    <w:p>
+      <w:pPr>
+        <w:bidi/>
+        <w:jc w:val="lowKashida"/>
+        <w:rPr>
+          <w:rFonts w:ascii="Arial" w:eastAsia="PT Sans Narrow" w:hAnsi="Arial" w:cs="Arial"/>
+          <w:b/>
+          <w:bCs/>
+          <w:color w:val="FF5E0E"/>
+          <w:sz w:val="36"/>
+          <w:szCs w:val="36"/>
+          <w:rtl/>
+          <w:lang w:val="en-US"/>
+        </w:rPr>
+      </w:pPr>
       <w:r>
         <w:rPr>
           <w:rFonts w:ascii="Arial" w:eastAsia="PT Sans Narrow" w:hAnsi="Arial" w:cs="Arial" w:hint="cs"/>
@@ -379,9 +815,9 @@
           <w:sz w:val="36"/>
           <w:szCs w:val="36"/>
           <w:rtl/>
-          <w:lang w:val="en-US"/>
-        </w:rPr>
-        <w:t>داکرفایل:</w:t>
+          <w:lang w:bidi="fa-IR"/>
+        </w:rPr>
+        <w:t>داکرکامپوز:</w:t>
       </w:r>
     </w:p>
     <w:p>
@@ -407,77 +843,7 @@
           <w:rtl/>
           <w:lang w:val="en-US" w:bidi="fa-IR"/>
         </w:rPr>
-        <w:t>بخش سبتن</w:t>
-      </w:r>
-    </w:p>
-    <w:p>
-      <w:pPr>
-        <w:bidi/>
-        <w:jc w:val="lowKashida"/>
-        <w:rPr>
-          <w:rFonts w:ascii="Arial" w:eastAsia="PT Sans Narrow" w:hAnsi="Arial" w:cs="Arial"/>
-          <w:b/>
-          <w:bCs/>
-          <w:color w:val="FF5E0E"/>
-          <w:sz w:val="36"/>
-          <w:szCs w:val="36"/>
-          <w:rtl/>
-          <w:lang w:val="en-US"/>
-        </w:rPr>
-      </w:pPr>
-    </w:p>
-    <w:p>
-      <w:pPr>
-        <w:bidi/>
-        <w:jc w:val="lowKashida"/>
-        <w:rPr>
-          <w:rFonts w:ascii="Arial" w:eastAsia="PT Sans Narrow" w:hAnsi="Arial" w:cs="Arial"/>
-          <w:b/>
-          <w:bCs/>
-          <w:color w:val="FF5E0E"/>
-          <w:sz w:val="36"/>
-          <w:szCs w:val="36"/>
-          <w:rtl/>
-          <w:lang w:val="en-US"/>
-        </w:rPr>
-      </w:pPr>
-      <w:r>
-        <w:rPr>
-          <w:rFonts w:ascii="Arial" w:eastAsia="PT Sans Narrow" w:hAnsi="Arial" w:cs="Arial" w:hint="cs"/>
-          <w:b/>
-          <w:bCs/>
-          <w:color w:val="FF5E0E"/>
-          <w:sz w:val="36"/>
-          <w:szCs w:val="36"/>
-          <w:rtl/>
-          <w:lang w:bidi="fa-IR"/>
-        </w:rPr>
-        <w:t>داکرکامپوز:</w:t>
-      </w:r>
-    </w:p>
-    <w:p>
-      <w:pPr>
-        <w:bidi/>
-        <w:jc w:val="lowKashida"/>
-        <w:rPr>
-          <w:rFonts w:ascii="Arial" w:eastAsia="PT Sans Narrow" w:hAnsi="Arial" w:cs="Arial"/>
-          <w:b/>
-          <w:bCs/>
-          <w:color w:val="FF5E0E"/>
-          <w:sz w:val="36"/>
-          <w:szCs w:val="36"/>
-          <w:rtl/>
-          <w:lang w:val="en-US"/>
-        </w:rPr>
-      </w:pPr>
-      <w:r>
-        <w:rPr>
-          <w:rFonts w:cstheme="minorBidi" w:hint="cs"/>
-          <w:sz w:val="24"/>
-          <w:szCs w:val="24"/>
-          <w:rtl/>
-          <w:lang w:val="en-US" w:bidi="fa-IR"/>
-        </w:rPr>
+        <w:lastRenderedPageBreak/>
         <w:t>بخش سبتن</w:t>
       </w:r>
     </w:p>
@@ -814,7 +1180,6 @@
           <w:szCs w:val="24"/>
           <w:lang w:val="en-US" w:bidi="fa-IR"/>
         </w:rPr>
-        <w:lastRenderedPageBreak/>
         <w:t>develop</w:t>
       </w:r>
       <w:r>
@@ -865,7 +1230,7 @@
         </w:rPr>
         <w:t xml:space="preserve">git clone </w:t>
       </w:r>
-      <w:hyperlink r:id="rId7" w:history="1">
+      <w:hyperlink r:id="rId9" w:history="1">
         <w:r>
           <w:rPr>
             <w:rStyle w:val="Hyperlink"/>
@@ -957,6 +1322,8 @@
         </w:rPr>
         <w:t xml:space="preserve"> پروژه را بیلد کردیم و بالا آوردیم، در فایل </w:t>
       </w:r>
+      <w:proofErr w:type="spellStart"/>
+      <w:proofErr w:type="gramStart"/>
       <w:r>
         <w:rPr>
           <w:rFonts w:cstheme="minorBidi"/>
@@ -966,6 +1333,8 @@
         </w:rPr>
         <w:t>compose.yaml</w:t>
       </w:r>
+      <w:proofErr w:type="spellEnd"/>
+      <w:proofErr w:type="gramEnd"/>
       <w:r>
         <w:rPr>
           <w:rFonts w:cstheme="minorBidi" w:hint="cs"/>
@@ -1002,7 +1371,27 @@
           <w:szCs w:val="24"/>
           <w:lang w:val="en-US" w:bidi="fa-IR"/>
         </w:rPr>
-        <w:t>web/src/</w:t>
+        <w:t>web/</w:t>
+      </w:r>
+      <w:proofErr w:type="spellStart"/>
+      <w:r>
+        <w:rPr>
+          <w:rFonts w:cstheme="minorBidi"/>
+          <w:sz w:val="24"/>
+          <w:szCs w:val="24"/>
+          <w:lang w:val="en-US" w:bidi="fa-IR"/>
+        </w:rPr>
+        <w:t>src</w:t>
+      </w:r>
+      <w:proofErr w:type="spellEnd"/>
+      <w:r>
+        <w:rPr>
+          <w:rFonts w:cstheme="minorBidi"/>
+          <w:sz w:val="24"/>
+          <w:szCs w:val="24"/>
+          <w:lang w:val="en-US" w:bidi="fa-IR"/>
+        </w:rPr>
+        <w:t>/</w:t>
       </w:r>
       <w:r>
         <w:rPr>
@@ -1014,6 +1403,7 @@
         </w:rPr>
         <w:t xml:space="preserve"> رفتیم تا </w:t>
       </w:r>
+      <w:proofErr w:type="spellStart"/>
       <w:r>
         <w:rPr>
           <w:rFonts w:cstheme="minorBidi"/>
@@ -1023,6 +1413,7 @@
         </w:rPr>
         <w:t>css</w:t>
       </w:r>
+      <w:proofErr w:type="spellEnd"/>
       <w:r>
         <w:rPr>
           <w:rFonts w:cstheme="minorBidi" w:hint="cs"/>
@@ -1103,8 +1494,9 @@
           <w:rtl/>
           <w:lang w:val="fa-IR" w:bidi="fa-IR"/>
         </w:rPr>
+        <w:lastRenderedPageBreak/>
         <w:drawing>
-          <wp:inline distT="0" distB="0" distL="0" distR="0" wp14:anchorId="6ECE61EF" wp14:editId="1A3B2D87">
+          <wp:inline distT="0" distB="0" distL="0" distR="0" wp14:anchorId="6ECE61EF" wp14:editId="6D97D94A">
             <wp:extent cx="5943600" cy="3439795"/>
             <wp:effectExtent l="0" t="0" r="0" b="8255"/>
             <wp:docPr id="409232044" name="Picture 1"/>
@@ -1119,7 +1511,7 @@
                     <pic:cNvPicPr/>
                   </pic:nvPicPr>
                   <pic:blipFill>
-                    <a:blip r:embed="rId8" cstate="print">
+                    <a:blip r:embed="rId10" cstate="print">
                       <a:extLst>
                         <a:ext uri="{28A0092B-C50C-407E-A947-70E740481C1C}">
                           <a14:useLocalDpi xmlns:a14="http://schemas.microsoft.com/office/drawing/2010/main" val="0"/>
@@ -1243,7 +1635,7 @@
                     <pic:cNvPicPr/>
                   </pic:nvPicPr>
                   <pic:blipFill>
-                    <a:blip r:embed="rId9">
+                    <a:blip r:embed="rId11">
                       <a:extLst>
                         <a:ext uri="{28A0092B-C50C-407E-A947-70E740481C1C}">
                           <a14:useLocalDpi xmlns:a14="http://schemas.microsoft.com/office/drawing/2010/main" val="0"/>
@@ -1289,31 +1681,31 @@
           <w:rtl/>
           <w:lang w:val="en-US" w:bidi="fa-IR"/>
         </w:rPr>
+        <w:t>سایتی که بعد از اجرای پروژه بالا آمد:</w:t>
+      </w:r>
+    </w:p>
+    <w:p>
+      <w:pPr>
+        <w:bidi/>
+        <w:jc w:val="center"/>
+        <w:rPr>
+          <w:rFonts w:cstheme="minorBidi"/>
+          <w:sz w:val="24"/>
+          <w:szCs w:val="24"/>
+          <w:rtl/>
+          <w:lang w:val="en-US" w:bidi="fa-IR"/>
+        </w:rPr>
+      </w:pPr>
+      <w:r>
+        <w:rPr>
+          <w:rFonts w:cstheme="minorBidi" w:hint="cs"/>
+          <w:noProof/>
+          <w:sz w:val="24"/>
+          <w:szCs w:val="24"/>
+          <w:rtl/>
+          <w:lang w:val="fa-IR" w:bidi="fa-IR"/>
+        </w:rPr>
         <w:lastRenderedPageBreak/>
-        <w:t>سایتی که بعد از اجرای پروژه بالا آمد:</w:t>
-      </w:r>
-    </w:p>
-    <w:p>
-      <w:pPr>
-        <w:bidi/>
-        <w:jc w:val="center"/>
-        <w:rPr>
-          <w:rFonts w:cstheme="minorBidi"/>
-          <w:sz w:val="24"/>
-          <w:szCs w:val="24"/>
-          <w:rtl/>
-          <w:lang w:val="en-US" w:bidi="fa-IR"/>
-        </w:rPr>
-      </w:pPr>
-      <w:r>
-        <w:rPr>
-          <w:rFonts w:cstheme="minorBidi" w:hint="cs"/>
-          <w:noProof/>
-          <w:sz w:val="24"/>
-          <w:szCs w:val="24"/>
-          <w:rtl/>
-          <w:lang w:val="fa-IR" w:bidi="fa-IR"/>
-        </w:rPr>
         <w:drawing>
           <wp:inline distT="0" distB="0" distL="0" distR="0" wp14:anchorId="455C6FA6" wp14:editId="5E136ECB">
             <wp:extent cx="5943600" cy="3007360"/>
@@ -1330,7 +1722,7 @@
                     <pic:cNvPicPr/>
                   </pic:nvPicPr>
                   <pic:blipFill>
-                    <a:blip r:embed="rId10" cstate="print">
+                    <a:blip r:embed="rId12" cstate="print">
                       <a:extLst>
                         <a:ext uri="{28A0092B-C50C-407E-A947-70E740481C1C}">
                           <a14:useLocalDpi xmlns:a14="http://schemas.microsoft.com/office/drawing/2010/main" val="0"/>
@@ -1435,7 +1827,7 @@
                     <pic:cNvPicPr/>
                   </pic:nvPicPr>
                   <pic:blipFill>
-                    <a:blip r:embed="rId11" cstate="print">
+                    <a:blip r:embed="rId13" cstate="print">
                       <a:extLst>
                         <a:ext uri="{28A0092B-C50C-407E-A947-70E740481C1C}">
                           <a14:useLocalDpi xmlns:a14="http://schemas.microsoft.com/office/drawing/2010/main" val="0"/>
@@ -1466,7 +1858,7 @@
       <w:pPr>
         <w:bidi/>
         <w:rPr>
-          <w:rFonts w:cstheme="minorBidi" w:hint="cs"/>
+          <w:rFonts w:cstheme="minorBidi"/>
           <w:sz w:val="24"/>
           <w:szCs w:val="24"/>
           <w:rtl/>
@@ -1560,7 +1952,7 @@
                     <pic:cNvPicPr/>
                   </pic:nvPicPr>
                   <pic:blipFill>
-                    <a:blip r:embed="rId12">
+                    <a:blip r:embed="rId14">
                       <a:extLst>
                         <a:ext uri="{28A0092B-C50C-407E-A947-70E740481C1C}">
                           <a14:useLocalDpi xmlns:a14="http://schemas.microsoft.com/office/drawing/2010/main" val="0"/>
@@ -1751,8 +2143,19 @@
           <w:szCs w:val="24"/>
           <w:lang w:val="en-US" w:bidi="fa-IR"/>
         </w:rPr>
-        <w:t>docker wasm</w:t>
-      </w:r>
+        <w:t xml:space="preserve">docker </w:t>
+      </w:r>
+      <w:proofErr w:type="spellStart"/>
+      <w:r>
+        <w:rPr>
+          <w:rFonts w:cstheme="minorBidi"/>
+          <w:sz w:val="24"/>
+          <w:szCs w:val="24"/>
+          <w:lang w:val="en-US" w:bidi="fa-IR"/>
+        </w:rPr>
+        <w:t>wasm</w:t>
+      </w:r>
+      <w:proofErr w:type="spellEnd"/>
       <w:r>
         <w:rPr>
           <w:rFonts w:cstheme="minorBidi" w:hint="cs"/>
@@ -1763,6 +2166,7 @@
         </w:rPr>
         <w:t xml:space="preserve"> به ما این امکان را می دهد تا </w:t>
       </w:r>
+      <w:proofErr w:type="spellStart"/>
       <w:r>
         <w:rPr>
           <w:rFonts w:cstheme="minorBidi"/>
@@ -1772,6 +2176,7 @@
         </w:rPr>
         <w:t>wasm</w:t>
       </w:r>
+      <w:proofErr w:type="spellEnd"/>
       <w:r>
         <w:rPr>
           <w:rFonts w:cstheme="minorBidi" w:hint="cs"/>
@@ -1811,6 +2216,7 @@
         </w:rPr>
         <w:t xml:space="preserve">حال </w:t>
       </w:r>
+      <w:proofErr w:type="spellStart"/>
       <w:r>
         <w:rPr>
           <w:rFonts w:cstheme="minorBidi"/>
@@ -1820,6 +2226,7 @@
         </w:rPr>
         <w:t>wasm</w:t>
       </w:r>
+      <w:proofErr w:type="spellEnd"/>
       <w:r>
         <w:rPr>
           <w:rFonts w:cstheme="minorBidi" w:hint="cs"/>
@@ -1830,6 +2237,7 @@
         </w:rPr>
         <w:t xml:space="preserve"> چیست؟ </w:t>
       </w:r>
+      <w:proofErr w:type="spellStart"/>
       <w:r>
         <w:rPr>
           <w:rFonts w:cstheme="minorBidi"/>
@@ -1839,6 +2247,7 @@
         </w:rPr>
         <w:t>wasm</w:t>
       </w:r>
+      <w:proofErr w:type="spellEnd"/>
       <w:r>
         <w:rPr>
           <w:rFonts w:cstheme="minorBidi" w:hint="cs"/>
@@ -1868,6 +2277,7 @@
         </w:rPr>
         <w:t xml:space="preserve"> اجرا می شود. استفاده عملی از این قابلیت می تواند در یک تابع سبک و بدون سرور مانند(</w:t>
       </w:r>
+      <w:proofErr w:type="spellStart"/>
       <w:r>
         <w:rPr>
           <w:rFonts w:cstheme="minorBidi"/>
@@ -1877,6 +2287,7 @@
         </w:rPr>
         <w:t>FaaS</w:t>
       </w:r>
+      <w:proofErr w:type="spellEnd"/>
       <w:r>
         <w:rPr>
           <w:rFonts w:cstheme="minorBidi" w:hint="cs"/>
@@ -1905,327 +2316,6 @@
           <w:lang w:val="en-US" w:bidi="fa-IR"/>
         </w:rPr>
         <w:t xml:space="preserve"> و یا لبه شبکه به این دلیل که بسیار سایز کمی دارند.</w:t>
-      </w:r>
-    </w:p>
-    <w:p>
-      <w:pPr>
-        <w:bidi/>
-        <w:jc w:val="lowKashida"/>
-        <w:rPr>
-          <w:rFonts w:ascii="Arial" w:eastAsia="PT Sans Narrow" w:hAnsi="Arial" w:cs="Arial" w:hint="cs"/>
-          <w:b/>
-          <w:bCs/>
-          <w:color w:val="FF5E0E"/>
-          <w:sz w:val="36"/>
-          <w:szCs w:val="36"/>
-          <w:rtl/>
-          <w:lang w:val="en-US"/>
-        </w:rPr>
-      </w:pPr>
-      <w:r>
-        <w:rPr>
-          <w:rFonts w:cstheme="minorBidi" w:hint="cs"/>
-          <w:sz w:val="24"/>
-          <w:szCs w:val="24"/>
-          <w:rtl/>
-          <w:lang w:val="en-US" w:bidi="fa-IR"/>
-        </w:rPr>
-        <w:t xml:space="preserve">3. </w:t>
-      </w:r>
-      <w:r>
-        <w:rPr>
-          <w:rFonts w:cstheme="minorBidi"/>
-          <w:sz w:val="24"/>
-          <w:szCs w:val="24"/>
-          <w:lang w:val="en-US" w:bidi="fa-IR"/>
-        </w:rPr>
-        <w:t>RUN</w:t>
-      </w:r>
-      <w:r>
-        <w:rPr>
-          <w:rFonts w:cstheme="minorBidi" w:hint="cs"/>
-          <w:sz w:val="24"/>
-          <w:szCs w:val="24"/>
-          <w:rtl/>
-          <w:lang w:val="en-US" w:bidi="fa-IR"/>
-        </w:rPr>
-        <w:t xml:space="preserve"> برای اجرا کردن دستورات بیلد است که یک لایه </w:t>
-      </w:r>
-      <w:r>
-        <w:rPr>
-          <w:rFonts w:cstheme="minorBidi"/>
-          <w:sz w:val="24"/>
-          <w:szCs w:val="24"/>
-          <w:lang w:val="en-US" w:bidi="fa-IR"/>
-        </w:rPr>
-        <w:t>image</w:t>
-      </w:r>
-      <w:r>
-        <w:rPr>
-          <w:rFonts w:cstheme="minorBidi" w:hint="cs"/>
-          <w:sz w:val="24"/>
-          <w:szCs w:val="24"/>
-          <w:rtl/>
-          <w:lang w:val="en-US" w:bidi="fa-IR"/>
-        </w:rPr>
-        <w:t xml:space="preserve"> اضافه می کند در سایز </w:t>
-      </w:r>
-      <w:r>
-        <w:rPr>
-          <w:rFonts w:cstheme="minorBidi"/>
-          <w:sz w:val="24"/>
-          <w:szCs w:val="24"/>
-          <w:lang w:val="en-US" w:bidi="fa-IR"/>
-        </w:rPr>
-        <w:t>image</w:t>
-      </w:r>
-      <w:r>
-        <w:rPr>
-          <w:rFonts w:cstheme="minorBidi" w:hint="cs"/>
-          <w:sz w:val="24"/>
-          <w:szCs w:val="24"/>
-          <w:rtl/>
-          <w:lang w:val="en-US" w:bidi="fa-IR"/>
-        </w:rPr>
-        <w:t xml:space="preserve"> اثر گذار است، </w:t>
-      </w:r>
-      <w:r>
-        <w:rPr>
-          <w:rFonts w:cstheme="minorBidi"/>
-          <w:sz w:val="24"/>
-          <w:szCs w:val="24"/>
-          <w:lang w:val="en-US" w:bidi="fa-IR"/>
-        </w:rPr>
-        <w:t>COPY</w:t>
-      </w:r>
-      <w:r>
-        <w:rPr>
-          <w:rFonts w:cstheme="minorBidi" w:hint="cs"/>
-          <w:sz w:val="24"/>
-          <w:szCs w:val="24"/>
-          <w:rtl/>
-          <w:lang w:val="en-US" w:bidi="fa-IR"/>
-        </w:rPr>
-        <w:t xml:space="preserve"> فایل ها را به </w:t>
-      </w:r>
-      <w:r>
-        <w:rPr>
-          <w:rFonts w:cstheme="minorBidi"/>
-          <w:sz w:val="24"/>
-          <w:szCs w:val="24"/>
-          <w:lang w:val="en-US" w:bidi="fa-IR"/>
-        </w:rPr>
-        <w:t>image</w:t>
-      </w:r>
-      <w:r>
-        <w:rPr>
-          <w:rFonts w:cstheme="minorBidi" w:hint="cs"/>
-          <w:sz w:val="24"/>
-          <w:szCs w:val="24"/>
-          <w:rtl/>
-          <w:lang w:val="en-US" w:bidi="fa-IR"/>
-        </w:rPr>
-        <w:t xml:space="preserve"> کپی می کند و یک لایه </w:t>
-      </w:r>
-      <w:r>
-        <w:rPr>
-          <w:rFonts w:cstheme="minorBidi"/>
-          <w:sz w:val="24"/>
-          <w:szCs w:val="24"/>
-          <w:lang w:val="en-US" w:bidi="fa-IR"/>
-        </w:rPr>
-        <w:t>image</w:t>
-      </w:r>
-      <w:r>
-        <w:rPr>
-          <w:rFonts w:cstheme="minorBidi" w:hint="cs"/>
-          <w:sz w:val="24"/>
-          <w:szCs w:val="24"/>
-          <w:rtl/>
-          <w:lang w:val="en-US" w:bidi="fa-IR"/>
-        </w:rPr>
-        <w:t xml:space="preserve"> اضافه می کند و در سایز </w:t>
-      </w:r>
-      <w:r>
-        <w:rPr>
-          <w:rFonts w:cstheme="minorBidi"/>
-          <w:sz w:val="24"/>
-          <w:szCs w:val="24"/>
-          <w:lang w:val="en-US" w:bidi="fa-IR"/>
-        </w:rPr>
-        <w:t>image</w:t>
-      </w:r>
-      <w:r>
-        <w:rPr>
-          <w:rFonts w:cstheme="minorBidi" w:hint="cs"/>
-          <w:sz w:val="24"/>
-          <w:szCs w:val="24"/>
-          <w:rtl/>
-          <w:lang w:val="en-US" w:bidi="fa-IR"/>
-        </w:rPr>
-        <w:t xml:space="preserve"> اثر گذار است، </w:t>
-      </w:r>
-      <w:r>
-        <w:rPr>
-          <w:rFonts w:cstheme="minorBidi"/>
-          <w:sz w:val="24"/>
-          <w:szCs w:val="24"/>
-          <w:lang w:val="en-US" w:bidi="fa-IR"/>
-        </w:rPr>
-        <w:t>ADD</w:t>
-      </w:r>
-      <w:r>
-        <w:rPr>
-          <w:rFonts w:cstheme="minorBidi" w:hint="cs"/>
-          <w:sz w:val="24"/>
-          <w:szCs w:val="24"/>
-          <w:rtl/>
-          <w:lang w:val="en-US" w:bidi="fa-IR"/>
-        </w:rPr>
-        <w:t xml:space="preserve"> فایل ها را هم می تواند کپی کند و هم دانلود و </w:t>
-      </w:r>
-      <w:r>
-        <w:rPr>
-          <w:rFonts w:cstheme="minorBidi"/>
-          <w:sz w:val="24"/>
-          <w:szCs w:val="24"/>
-          <w:lang w:val="en-US" w:bidi="fa-IR"/>
-        </w:rPr>
-        <w:t>unpack</w:t>
-      </w:r>
-      <w:r>
-        <w:rPr>
-          <w:rFonts w:cstheme="minorBidi" w:hint="cs"/>
-          <w:sz w:val="24"/>
-          <w:szCs w:val="24"/>
-          <w:rtl/>
-          <w:lang w:val="en-US" w:bidi="fa-IR"/>
-        </w:rPr>
-        <w:t xml:space="preserve"> که باز هم به مانند دو دستور قبل هم لایه اضافه می کند و هم در سایز اثر گذار است(منظور از سایز </w:t>
-      </w:r>
-      <w:r>
-        <w:rPr>
-          <w:rFonts w:cstheme="minorBidi"/>
-          <w:sz w:val="24"/>
-          <w:szCs w:val="24"/>
-          <w:lang w:val="en-US" w:bidi="fa-IR"/>
-        </w:rPr>
-        <w:t>image</w:t>
-      </w:r>
-      <w:r>
-        <w:rPr>
-          <w:rFonts w:cstheme="minorBidi" w:hint="cs"/>
-          <w:sz w:val="24"/>
-          <w:szCs w:val="24"/>
-          <w:rtl/>
-          <w:lang w:val="en-US" w:bidi="fa-IR"/>
-        </w:rPr>
-        <w:t xml:space="preserve"> در اینجا، سایز نهایی </w:t>
-      </w:r>
-      <w:r>
-        <w:rPr>
-          <w:rFonts w:cstheme="minorBidi"/>
-          <w:sz w:val="24"/>
-          <w:szCs w:val="24"/>
-          <w:lang w:val="en-US" w:bidi="fa-IR"/>
-        </w:rPr>
-        <w:t>image</w:t>
-      </w:r>
-      <w:r>
-        <w:rPr>
-          <w:rFonts w:cstheme="minorBidi" w:hint="cs"/>
-          <w:sz w:val="24"/>
-          <w:szCs w:val="24"/>
-          <w:rtl/>
-          <w:lang w:val="en-US" w:bidi="fa-IR"/>
-        </w:rPr>
-        <w:t xml:space="preserve"> می باشد)، </w:t>
-      </w:r>
-      <w:r>
-        <w:rPr>
-          <w:rFonts w:cstheme="minorBidi"/>
-          <w:sz w:val="24"/>
-          <w:szCs w:val="24"/>
-          <w:lang w:val="en-US" w:bidi="fa-IR"/>
-        </w:rPr>
-        <w:t>CMD</w:t>
-      </w:r>
-      <w:r>
-        <w:rPr>
-          <w:rFonts w:cstheme="minorBidi" w:hint="cs"/>
-          <w:sz w:val="24"/>
-          <w:szCs w:val="24"/>
-          <w:rtl/>
-          <w:lang w:val="en-US" w:bidi="fa-IR"/>
-        </w:rPr>
-        <w:t xml:space="preserve"> کامند دیفالت کانتینر می باشد و نه لایه ای اضافه می کند و نه در حجم اثری دارد، </w:t>
-      </w:r>
-      <w:r>
-        <w:rPr>
-          <w:rFonts w:cstheme="minorBidi"/>
-          <w:sz w:val="24"/>
-          <w:szCs w:val="24"/>
-          <w:lang w:val="en-US" w:bidi="fa-IR"/>
-        </w:rPr>
-        <w:t>ENTRYPOINT</w:t>
-      </w:r>
-      <w:r>
-        <w:rPr>
-          <w:rFonts w:cstheme="minorBidi" w:hint="cs"/>
-          <w:sz w:val="24"/>
-          <w:szCs w:val="24"/>
-          <w:rtl/>
-          <w:lang w:val="en-US" w:bidi="fa-IR"/>
-        </w:rPr>
-        <w:t xml:space="preserve"> دستور استارتاپ فیکس می باشد که باز هم رفتارش به مانند </w:t>
-      </w:r>
-      <w:r>
-        <w:rPr>
-          <w:rFonts w:cstheme="minorBidi"/>
-          <w:sz w:val="24"/>
-          <w:szCs w:val="24"/>
-          <w:lang w:val="en-US" w:bidi="fa-IR"/>
-        </w:rPr>
-        <w:t>CMD</w:t>
-      </w:r>
-      <w:r>
-        <w:rPr>
-          <w:rFonts w:cstheme="minorBidi" w:hint="cs"/>
-          <w:sz w:val="24"/>
-          <w:szCs w:val="24"/>
-          <w:rtl/>
-          <w:lang w:val="en-US" w:bidi="fa-IR"/>
-        </w:rPr>
-        <w:t xml:space="preserve"> است، </w:t>
-      </w:r>
-      <w:r>
-        <w:rPr>
-          <w:rFonts w:cstheme="minorBidi"/>
-          <w:sz w:val="24"/>
-          <w:szCs w:val="24"/>
-          <w:lang w:val="en-US" w:bidi="fa-IR"/>
-        </w:rPr>
-        <w:t>WORKDIR</w:t>
-      </w:r>
-      <w:r>
-        <w:rPr>
-          <w:rFonts w:cstheme="minorBidi" w:hint="cs"/>
-          <w:sz w:val="24"/>
-          <w:szCs w:val="24"/>
-          <w:rtl/>
-          <w:lang w:val="en-US" w:bidi="fa-IR"/>
-        </w:rPr>
-        <w:t xml:space="preserve"> ورکینگ دایرککتوری را تنظیم می کند و یک لایه اضافه می کند اما اندکی در سایز اثر دارد.</w:t>
-      </w:r>
-      <w:r>
-        <w:rPr>
-          <w:rFonts w:cstheme="minorBidi" w:hint="cs"/>
-          <w:sz w:val="24"/>
-          <w:szCs w:val="24"/>
-          <w:rtl/>
-          <w:lang w:val="en-US" w:bidi="fa-IR"/>
-        </w:rPr>
-        <w:t xml:space="preserve"> </w:t>
       </w:r>
     </w:p>
     <w:p>
@@ -2243,6 +2333,311 @@
           <w:lang w:val="en-US"/>
         </w:rPr>
       </w:pPr>
+      <w:r>
+        <w:rPr>
+          <w:rFonts w:cstheme="minorBidi" w:hint="cs"/>
+          <w:sz w:val="24"/>
+          <w:szCs w:val="24"/>
+          <w:rtl/>
+          <w:lang w:val="en-US" w:bidi="fa-IR"/>
+        </w:rPr>
+        <w:t xml:space="preserve">3. </w:t>
+      </w:r>
+      <w:r>
+        <w:rPr>
+          <w:rFonts w:cstheme="minorBidi"/>
+          <w:sz w:val="24"/>
+          <w:szCs w:val="24"/>
+          <w:lang w:val="en-US" w:bidi="fa-IR"/>
+        </w:rPr>
+        <w:t>RUN</w:t>
+      </w:r>
+      <w:r>
+        <w:rPr>
+          <w:rFonts w:cstheme="minorBidi" w:hint="cs"/>
+          <w:sz w:val="24"/>
+          <w:szCs w:val="24"/>
+          <w:rtl/>
+          <w:lang w:val="en-US" w:bidi="fa-IR"/>
+        </w:rPr>
+        <w:t xml:space="preserve"> برای اجرا کردن دستورات بیلد است که یک لایه </w:t>
+      </w:r>
+      <w:r>
+        <w:rPr>
+          <w:rFonts w:cstheme="minorBidi"/>
+          <w:sz w:val="24"/>
+          <w:szCs w:val="24"/>
+          <w:lang w:val="en-US" w:bidi="fa-IR"/>
+        </w:rPr>
+        <w:t>image</w:t>
+      </w:r>
+      <w:r>
+        <w:rPr>
+          <w:rFonts w:cstheme="minorBidi" w:hint="cs"/>
+          <w:sz w:val="24"/>
+          <w:szCs w:val="24"/>
+          <w:rtl/>
+          <w:lang w:val="en-US" w:bidi="fa-IR"/>
+        </w:rPr>
+        <w:t xml:space="preserve"> اضافه می کند در سایز </w:t>
+      </w:r>
+      <w:r>
+        <w:rPr>
+          <w:rFonts w:cstheme="minorBidi"/>
+          <w:sz w:val="24"/>
+          <w:szCs w:val="24"/>
+          <w:lang w:val="en-US" w:bidi="fa-IR"/>
+        </w:rPr>
+        <w:t>image</w:t>
+      </w:r>
+      <w:r>
+        <w:rPr>
+          <w:rFonts w:cstheme="minorBidi" w:hint="cs"/>
+          <w:sz w:val="24"/>
+          <w:szCs w:val="24"/>
+          <w:rtl/>
+          <w:lang w:val="en-US" w:bidi="fa-IR"/>
+        </w:rPr>
+        <w:t xml:space="preserve"> اثر گذار است، </w:t>
+      </w:r>
+      <w:r>
+        <w:rPr>
+          <w:rFonts w:cstheme="minorBidi"/>
+          <w:sz w:val="24"/>
+          <w:szCs w:val="24"/>
+          <w:lang w:val="en-US" w:bidi="fa-IR"/>
+        </w:rPr>
+        <w:t>COPY</w:t>
+      </w:r>
+      <w:r>
+        <w:rPr>
+          <w:rFonts w:cstheme="minorBidi" w:hint="cs"/>
+          <w:sz w:val="24"/>
+          <w:szCs w:val="24"/>
+          <w:rtl/>
+          <w:lang w:val="en-US" w:bidi="fa-IR"/>
+        </w:rPr>
+        <w:t xml:space="preserve"> فایل ها را به </w:t>
+      </w:r>
+      <w:r>
+        <w:rPr>
+          <w:rFonts w:cstheme="minorBidi"/>
+          <w:sz w:val="24"/>
+          <w:szCs w:val="24"/>
+          <w:lang w:val="en-US" w:bidi="fa-IR"/>
+        </w:rPr>
+        <w:t>image</w:t>
+      </w:r>
+      <w:r>
+        <w:rPr>
+          <w:rFonts w:cstheme="minorBidi" w:hint="cs"/>
+          <w:sz w:val="24"/>
+          <w:szCs w:val="24"/>
+          <w:rtl/>
+          <w:lang w:val="en-US" w:bidi="fa-IR"/>
+        </w:rPr>
+        <w:t xml:space="preserve"> کپی می کند و یک لایه </w:t>
+      </w:r>
+      <w:r>
+        <w:rPr>
+          <w:rFonts w:cstheme="minorBidi"/>
+          <w:sz w:val="24"/>
+          <w:szCs w:val="24"/>
+          <w:lang w:val="en-US" w:bidi="fa-IR"/>
+        </w:rPr>
+        <w:t>image</w:t>
+      </w:r>
+      <w:r>
+        <w:rPr>
+          <w:rFonts w:cstheme="minorBidi" w:hint="cs"/>
+          <w:sz w:val="24"/>
+          <w:szCs w:val="24"/>
+          <w:rtl/>
+          <w:lang w:val="en-US" w:bidi="fa-IR"/>
+        </w:rPr>
+        <w:t xml:space="preserve"> اضافه می کند و در سایز </w:t>
+      </w:r>
+      <w:r>
+        <w:rPr>
+          <w:rFonts w:cstheme="minorBidi"/>
+          <w:sz w:val="24"/>
+          <w:szCs w:val="24"/>
+          <w:lang w:val="en-US" w:bidi="fa-IR"/>
+        </w:rPr>
+        <w:t>image</w:t>
+      </w:r>
+      <w:r>
+        <w:rPr>
+          <w:rFonts w:cstheme="minorBidi" w:hint="cs"/>
+          <w:sz w:val="24"/>
+          <w:szCs w:val="24"/>
+          <w:rtl/>
+          <w:lang w:val="en-US" w:bidi="fa-IR"/>
+        </w:rPr>
+        <w:t xml:space="preserve"> اثر گذار است، </w:t>
+      </w:r>
+      <w:r>
+        <w:rPr>
+          <w:rFonts w:cstheme="minorBidi"/>
+          <w:sz w:val="24"/>
+          <w:szCs w:val="24"/>
+          <w:lang w:val="en-US" w:bidi="fa-IR"/>
+        </w:rPr>
+        <w:t>ADD</w:t>
+      </w:r>
+      <w:r>
+        <w:rPr>
+          <w:rFonts w:cstheme="minorBidi" w:hint="cs"/>
+          <w:sz w:val="24"/>
+          <w:szCs w:val="24"/>
+          <w:rtl/>
+          <w:lang w:val="en-US" w:bidi="fa-IR"/>
+        </w:rPr>
+        <w:t xml:space="preserve"> فایل ها را هم می تواند کپی کند و هم دانلود و </w:t>
+      </w:r>
+      <w:r>
+        <w:rPr>
+          <w:rFonts w:cstheme="minorBidi"/>
+          <w:sz w:val="24"/>
+          <w:szCs w:val="24"/>
+          <w:lang w:val="en-US" w:bidi="fa-IR"/>
+        </w:rPr>
+        <w:t>unpack</w:t>
+      </w:r>
+      <w:r>
+        <w:rPr>
+          <w:rFonts w:cstheme="minorBidi" w:hint="cs"/>
+          <w:sz w:val="24"/>
+          <w:szCs w:val="24"/>
+          <w:rtl/>
+          <w:lang w:val="en-US" w:bidi="fa-IR"/>
+        </w:rPr>
+        <w:t xml:space="preserve"> که باز هم به مانند دو دستور قبل هم لایه اضافه می کند و هم در سایز اثر گذار است(منظور از سایز </w:t>
+      </w:r>
+      <w:r>
+        <w:rPr>
+          <w:rFonts w:cstheme="minorBidi"/>
+          <w:sz w:val="24"/>
+          <w:szCs w:val="24"/>
+          <w:lang w:val="en-US" w:bidi="fa-IR"/>
+        </w:rPr>
+        <w:t>image</w:t>
+      </w:r>
+      <w:r>
+        <w:rPr>
+          <w:rFonts w:cstheme="minorBidi" w:hint="cs"/>
+          <w:sz w:val="24"/>
+          <w:szCs w:val="24"/>
+          <w:rtl/>
+          <w:lang w:val="en-US" w:bidi="fa-IR"/>
+        </w:rPr>
+        <w:t xml:space="preserve"> در اینجا، سایز نهایی </w:t>
+      </w:r>
+      <w:r>
+        <w:rPr>
+          <w:rFonts w:cstheme="minorBidi"/>
+          <w:sz w:val="24"/>
+          <w:szCs w:val="24"/>
+          <w:lang w:val="en-US" w:bidi="fa-IR"/>
+        </w:rPr>
+        <w:t>image</w:t>
+      </w:r>
+      <w:r>
+        <w:rPr>
+          <w:rFonts w:cstheme="minorBidi" w:hint="cs"/>
+          <w:sz w:val="24"/>
+          <w:szCs w:val="24"/>
+          <w:rtl/>
+          <w:lang w:val="en-US" w:bidi="fa-IR"/>
+        </w:rPr>
+        <w:t xml:space="preserve"> می باشد)، </w:t>
+      </w:r>
+      <w:r>
+        <w:rPr>
+          <w:rFonts w:cstheme="minorBidi"/>
+          <w:sz w:val="24"/>
+          <w:szCs w:val="24"/>
+          <w:lang w:val="en-US" w:bidi="fa-IR"/>
+        </w:rPr>
+        <w:t>CMD</w:t>
+      </w:r>
+      <w:r>
+        <w:rPr>
+          <w:rFonts w:cstheme="minorBidi" w:hint="cs"/>
+          <w:sz w:val="24"/>
+          <w:szCs w:val="24"/>
+          <w:rtl/>
+          <w:lang w:val="en-US" w:bidi="fa-IR"/>
+        </w:rPr>
+        <w:t xml:space="preserve"> کامند دیفالت کانتینر می باشد و نه لایه ای اضافه می کند و نه در حجم اثری دارد، </w:t>
+      </w:r>
+      <w:r>
+        <w:rPr>
+          <w:rFonts w:cstheme="minorBidi"/>
+          <w:sz w:val="24"/>
+          <w:szCs w:val="24"/>
+          <w:lang w:val="en-US" w:bidi="fa-IR"/>
+        </w:rPr>
+        <w:t>ENTRYPOINT</w:t>
+      </w:r>
+      <w:r>
+        <w:rPr>
+          <w:rFonts w:cstheme="minorBidi" w:hint="cs"/>
+          <w:sz w:val="24"/>
+          <w:szCs w:val="24"/>
+          <w:rtl/>
+          <w:lang w:val="en-US" w:bidi="fa-IR"/>
+        </w:rPr>
+        <w:t xml:space="preserve"> دستور استارتاپ فیکس می باشد که باز هم رفتارش به مانند </w:t>
+      </w:r>
+      <w:r>
+        <w:rPr>
+          <w:rFonts w:cstheme="minorBidi"/>
+          <w:sz w:val="24"/>
+          <w:szCs w:val="24"/>
+          <w:lang w:val="en-US" w:bidi="fa-IR"/>
+        </w:rPr>
+        <w:t>CMD</w:t>
+      </w:r>
+      <w:r>
+        <w:rPr>
+          <w:rFonts w:cstheme="minorBidi" w:hint="cs"/>
+          <w:sz w:val="24"/>
+          <w:szCs w:val="24"/>
+          <w:rtl/>
+          <w:lang w:val="en-US" w:bidi="fa-IR"/>
+        </w:rPr>
+        <w:t xml:space="preserve"> است، </w:t>
+      </w:r>
+      <w:r>
+        <w:rPr>
+          <w:rFonts w:cstheme="minorBidi"/>
+          <w:sz w:val="24"/>
+          <w:szCs w:val="24"/>
+          <w:lang w:val="en-US" w:bidi="fa-IR"/>
+        </w:rPr>
+        <w:t>WORKDIR</w:t>
+      </w:r>
+      <w:r>
+        <w:rPr>
+          <w:rFonts w:cstheme="minorBidi" w:hint="cs"/>
+          <w:sz w:val="24"/>
+          <w:szCs w:val="24"/>
+          <w:rtl/>
+          <w:lang w:val="en-US" w:bidi="fa-IR"/>
+        </w:rPr>
+        <w:t xml:space="preserve"> ورکینگ دایرککتوری را تنظیم می کند و یک لایه اضافه می کند اما اندکی در سایز اثر دارد.</w:t>
+      </w:r>
+      <w:r>
+        <w:rPr>
+          <w:rFonts w:cstheme="minorBidi" w:hint="cs"/>
+          <w:sz w:val="24"/>
+          <w:szCs w:val="24"/>
+          <w:rtl/>
+          <w:lang w:val="en-US" w:bidi="fa-IR"/>
+        </w:rPr>
+        <w:t xml:space="preserve"> </w:t>
+      </w:r>
     </w:p>
     <w:p>
       <w:pPr>
@@ -2294,6 +2689,22 @@
     </w:p>
     <w:p>
       <w:pPr>
+        <w:bidi/>
+        <w:jc w:val="lowKashida"/>
+        <w:rPr>
+          <w:rFonts w:ascii="Arial" w:eastAsia="PT Sans Narrow" w:hAnsi="Arial" w:cs="Arial"/>
+          <w:b/>
+          <w:bCs/>
+          <w:color w:val="FF5E0E"/>
+          <w:sz w:val="36"/>
+          <w:szCs w:val="36"/>
+          <w:rtl/>
+          <w:lang w:val="en-US"/>
+        </w:rPr>
+      </w:pPr>
+    </w:p>
+    <w:p>
+      <w:pPr>
         <w:pStyle w:val="Heading1"/>
         <w:bidi/>
         <w:rPr>
@@ -2432,9 +2843,9 @@
       </w:pPr>
     </w:p>
     <w:sectPr>
-      <w:headerReference w:type="default" r:id="rId13"/>
-      <w:headerReference w:type="first" r:id="rId14"/>
-      <w:footerReference w:type="first" r:id="rId15"/>
+      <w:headerReference w:type="default" r:id="rId15"/>
+      <w:headerReference w:type="first" r:id="rId16"/>
+      <w:footerReference w:type="first" r:id="rId17"/>
       <w:pgSz w:w="12240" w:h="15840"/>
       <w:pgMar w:top="1080" w:right="1440" w:bottom="1080" w:left="1440" w:header="0" w:footer="720" w:gutter="0"/>
       <w:pgNumType w:start="0"/>

</xml_diff>

<commit_message>
add: explanation of the dockerfile for the go code
</commit_message>
<xml_diff>
--- a/CA3/P1/P1.docx
+++ b/CA3/P1/P1.docx
@@ -409,19 +409,8 @@
           <w:szCs w:val="24"/>
           <w:lang w:val="en-US" w:bidi="fa-IR"/>
         </w:rPr>
-        <w:t xml:space="preserve">go mod </w:t>
-      </w:r>
-      <w:proofErr w:type="spellStart"/>
-      <w:r>
-        <w:rPr>
-          <w:rFonts w:cstheme="minorBidi"/>
-          <w:sz w:val="24"/>
-          <w:szCs w:val="24"/>
-          <w:lang w:val="en-US" w:bidi="fa-IR"/>
-        </w:rPr>
-        <w:t>init</w:t>
-      </w:r>
-      <w:proofErr w:type="spellEnd"/>
+        <w:t>go mod init</w:t>
+      </w:r>
       <w:r>
         <w:rPr>
           <w:rFonts w:cstheme="minorBidi" w:hint="cs"/>
@@ -710,7 +699,7 @@
         <w:bidi/>
         <w:jc w:val="center"/>
         <w:rPr>
-          <w:rFonts w:ascii="Arial" w:eastAsia="PT Sans Narrow" w:hAnsi="Arial" w:cs="Arial" w:hint="cs"/>
+          <w:rFonts w:ascii="Arial" w:eastAsia="PT Sans Narrow" w:hAnsi="Arial" w:cs="Arial"/>
           <w:b/>
           <w:bCs/>
           <w:color w:val="FF5E0E"/>
@@ -778,6 +767,287 @@
     <w:p>
       <w:pPr>
         <w:bidi/>
+        <w:jc w:val="both"/>
+        <w:rPr>
+          <w:rFonts w:cs="Arial" w:hint="cs"/>
+          <w:sz w:val="24"/>
+          <w:szCs w:val="24"/>
+          <w:lang w:val="en-US" w:bidi="fa-IR"/>
+        </w:rPr>
+      </w:pPr>
+      <w:r>
+        <w:rPr>
+          <w:rFonts w:cs="Arial" w:hint="cs"/>
+          <w:sz w:val="24"/>
+          <w:szCs w:val="24"/>
+          <w:rtl/>
+          <w:lang w:val="en-US" w:bidi="fa-IR"/>
+        </w:rPr>
+        <w:t xml:space="preserve">وقتی توانستیم که حجم را کم بکنیم که </w:t>
+      </w:r>
+      <w:r>
+        <w:rPr>
+          <w:rFonts w:cs="Arial" w:hint="cs"/>
+          <w:sz w:val="24"/>
+          <w:szCs w:val="24"/>
+          <w:rtl/>
+          <w:lang w:val="en-US" w:bidi="fa-IR"/>
+        </w:rPr>
+        <w:t xml:space="preserve">از </w:t>
+      </w:r>
+      <w:r>
+        <w:rPr>
+          <w:rFonts w:cs="Arial"/>
+          <w:sz w:val="24"/>
+          <w:szCs w:val="24"/>
+          <w:lang w:val="en-US" w:bidi="fa-IR"/>
+        </w:rPr>
+        <w:t>upx</w:t>
+      </w:r>
+      <w:r>
+        <w:rPr>
+          <w:rFonts w:cs="Arial" w:hint="cs"/>
+          <w:sz w:val="24"/>
+          <w:szCs w:val="24"/>
+          <w:rtl/>
+          <w:lang w:val="en-US" w:bidi="fa-IR"/>
+        </w:rPr>
+        <w:t xml:space="preserve"> استفاده کردیم که در واقع یک </w:t>
+      </w:r>
+      <w:r>
+        <w:rPr>
+          <w:rFonts w:cs="Arial"/>
+          <w:sz w:val="24"/>
+          <w:szCs w:val="24"/>
+          <w:lang w:val="en-US" w:bidi="fa-IR"/>
+        </w:rPr>
+        <w:t>Ultimate Packer</w:t>
+      </w:r>
+      <w:r>
+        <w:rPr>
+          <w:rFonts w:cs="Arial" w:hint="cs"/>
+          <w:sz w:val="24"/>
+          <w:szCs w:val="24"/>
+          <w:rtl/>
+          <w:lang w:val="en-US" w:bidi="fa-IR"/>
+        </w:rPr>
+        <w:t xml:space="preserve"> برای کد های اجرایی می باشد. با استفاده از </w:t>
+      </w:r>
+      <w:r>
+        <w:rPr>
+          <w:rFonts w:cs="Arial"/>
+          <w:sz w:val="24"/>
+          <w:szCs w:val="24"/>
+          <w:lang w:bidi="fa-IR"/>
+        </w:rPr>
+        <w:t>-ldflags="-s -w"</w:t>
+      </w:r>
+      <w:r>
+        <w:rPr>
+          <w:rFonts w:cs="Arial" w:hint="cs"/>
+          <w:sz w:val="24"/>
+          <w:szCs w:val="24"/>
+          <w:rtl/>
+          <w:lang w:bidi="fa-IR"/>
+        </w:rPr>
+        <w:t xml:space="preserve"> بعد از دستور </w:t>
+      </w:r>
+      <w:r>
+        <w:rPr>
+          <w:rFonts w:cs="Arial"/>
+          <w:sz w:val="24"/>
+          <w:szCs w:val="24"/>
+          <w:lang w:val="en-US" w:bidi="fa-IR"/>
+        </w:rPr>
+        <w:t>go build</w:t>
+      </w:r>
+      <w:r>
+        <w:rPr>
+          <w:rFonts w:cs="Arial" w:hint="cs"/>
+          <w:sz w:val="24"/>
+          <w:szCs w:val="24"/>
+          <w:rtl/>
+          <w:lang w:val="en-US" w:bidi="fa-IR"/>
+        </w:rPr>
+        <w:t xml:space="preserve"> اطلاعات مربوط به دیباگ را هم حذف کردیم تا سایز را کاهش دهیم</w:t>
+      </w:r>
+      <w:r>
+        <w:rPr>
+          <w:rFonts w:cs="Arial" w:hint="cs"/>
+          <w:sz w:val="24"/>
+          <w:szCs w:val="24"/>
+          <w:rtl/>
+          <w:lang w:val="en-US" w:bidi="fa-IR"/>
+        </w:rPr>
+        <w:t xml:space="preserve">، در نهایت با استفاده از </w:t>
+      </w:r>
+      <w:r>
+        <w:rPr>
+          <w:rFonts w:cs="Arial"/>
+          <w:sz w:val="24"/>
+          <w:szCs w:val="24"/>
+          <w:lang w:val="en-US" w:bidi="fa-IR"/>
+        </w:rPr>
+        <w:t>upx --best --lzma -q</w:t>
+      </w:r>
+      <w:r>
+        <w:rPr>
+          <w:rFonts w:cs="Arial" w:hint="cs"/>
+          <w:sz w:val="24"/>
+          <w:szCs w:val="24"/>
+          <w:rtl/>
+          <w:lang w:val="en-US" w:bidi="fa-IR"/>
+        </w:rPr>
+        <w:t xml:space="preserve"> که فلگ های بهترین متد فشرده سازی و الگوریتم </w:t>
+      </w:r>
+      <w:r>
+        <w:rPr>
+          <w:rFonts w:cs="Arial"/>
+          <w:sz w:val="24"/>
+          <w:szCs w:val="24"/>
+          <w:lang w:val="en-US" w:bidi="fa-IR"/>
+        </w:rPr>
+        <w:lastRenderedPageBreak/>
+        <w:t>lzma</w:t>
+      </w:r>
+      <w:r>
+        <w:rPr>
+          <w:rFonts w:cs="Arial" w:hint="cs"/>
+          <w:sz w:val="24"/>
+          <w:szCs w:val="24"/>
+          <w:rtl/>
+          <w:lang w:val="en-US" w:bidi="fa-IR"/>
+        </w:rPr>
+        <w:t xml:space="preserve"> برای فشرده سازی و در مد </w:t>
+      </w:r>
+      <w:r>
+        <w:rPr>
+          <w:rFonts w:cs="Arial"/>
+          <w:sz w:val="24"/>
+          <w:szCs w:val="24"/>
+          <w:lang w:val="en-US" w:bidi="fa-IR"/>
+        </w:rPr>
+        <w:t>quiet</w:t>
+      </w:r>
+      <w:r>
+        <w:rPr>
+          <w:rFonts w:cs="Arial" w:hint="cs"/>
+          <w:sz w:val="24"/>
+          <w:szCs w:val="24"/>
+          <w:rtl/>
+          <w:lang w:val="en-US" w:bidi="fa-IR"/>
+        </w:rPr>
+        <w:t xml:space="preserve"> به ترتیب می باشد، باز هم حجم را کاهش دادیم.</w:t>
+      </w:r>
+      <w:r>
+        <w:rPr>
+          <w:rFonts w:cs="Arial" w:hint="cs"/>
+          <w:sz w:val="24"/>
+          <w:szCs w:val="24"/>
+          <w:rtl/>
+          <w:lang w:val="en-US" w:bidi="fa-IR"/>
+        </w:rPr>
+        <w:t xml:space="preserve"> داکرفایل </w:t>
+      </w:r>
+      <w:r>
+        <w:rPr>
+          <w:rFonts w:cs="Arial"/>
+          <w:sz w:val="24"/>
+          <w:szCs w:val="24"/>
+          <w:lang w:val="en-US" w:bidi="fa-IR"/>
+        </w:rPr>
+        <w:t>multistage</w:t>
+      </w:r>
+      <w:r>
+        <w:rPr>
+          <w:rFonts w:cs="Arial" w:hint="cs"/>
+          <w:sz w:val="24"/>
+          <w:szCs w:val="24"/>
+          <w:rtl/>
+          <w:lang w:val="en-US" w:bidi="fa-IR"/>
+        </w:rPr>
+        <w:t xml:space="preserve"> می باشد و در </w:t>
+      </w:r>
+      <w:r>
+        <w:rPr>
+          <w:rFonts w:cs="Arial"/>
+          <w:sz w:val="24"/>
+          <w:szCs w:val="24"/>
+          <w:lang w:val="en-US" w:bidi="fa-IR"/>
+        </w:rPr>
+        <w:t>stage</w:t>
+      </w:r>
+      <w:r>
+        <w:rPr>
+          <w:rFonts w:cs="Arial" w:hint="cs"/>
+          <w:sz w:val="24"/>
+          <w:szCs w:val="24"/>
+          <w:rtl/>
+          <w:lang w:val="en-US" w:bidi="fa-IR"/>
+        </w:rPr>
+        <w:t xml:space="preserve"> بعدی ما از </w:t>
+      </w:r>
+      <w:r>
+        <w:rPr>
+          <w:rFonts w:cs="Arial"/>
+          <w:sz w:val="24"/>
+          <w:szCs w:val="24"/>
+          <w:lang w:val="en-US" w:bidi="fa-IR"/>
+        </w:rPr>
+        <w:t>scratch</w:t>
+      </w:r>
+      <w:r>
+        <w:rPr>
+          <w:rFonts w:cs="Arial" w:hint="cs"/>
+          <w:sz w:val="24"/>
+          <w:szCs w:val="24"/>
+          <w:rtl/>
+          <w:lang w:val="en-US" w:bidi="fa-IR"/>
+        </w:rPr>
+        <w:t xml:space="preserve"> که یک </w:t>
+      </w:r>
+      <w:r>
+        <w:rPr>
+          <w:rFonts w:cs="Arial"/>
+          <w:sz w:val="24"/>
+          <w:szCs w:val="24"/>
+          <w:lang w:val="en-US" w:bidi="fa-IR"/>
+        </w:rPr>
+        <w:t>base image</w:t>
+      </w:r>
+      <w:r>
+        <w:rPr>
+          <w:rFonts w:cs="Arial" w:hint="cs"/>
+          <w:sz w:val="24"/>
+          <w:szCs w:val="24"/>
+          <w:rtl/>
+          <w:lang w:val="en-US" w:bidi="fa-IR"/>
+        </w:rPr>
+        <w:t xml:space="preserve"> خالی می باشد شروع می کنیم و برنامه تولید شده از </w:t>
+      </w:r>
+      <w:r>
+        <w:rPr>
+          <w:rFonts w:cs="Arial"/>
+          <w:sz w:val="24"/>
+          <w:szCs w:val="24"/>
+          <w:lang w:val="en-US" w:bidi="fa-IR"/>
+        </w:rPr>
+        <w:t>stage</w:t>
+      </w:r>
+      <w:r>
+        <w:rPr>
+          <w:rFonts w:cs="Arial" w:hint="cs"/>
+          <w:sz w:val="24"/>
+          <w:szCs w:val="24"/>
+          <w:rtl/>
+          <w:lang w:val="en-US" w:bidi="fa-IR"/>
+        </w:rPr>
+        <w:t xml:space="preserve"> قبل را در آن قرار می دهیم.</w:t>
+      </w:r>
+    </w:p>
+    <w:p>
+      <w:pPr>
+        <w:bidi/>
         <w:jc w:val="lowKashida"/>
         <w:rPr>
           <w:rFonts w:ascii="Arial" w:eastAsia="PT Sans Narrow" w:hAnsi="Arial" w:cs="Arial"/>
@@ -843,7 +1113,6 @@
           <w:rtl/>
           <w:lang w:val="en-US" w:bidi="fa-IR"/>
         </w:rPr>
-        <w:lastRenderedPageBreak/>
         <w:t>بخش سبتن</w:t>
       </w:r>
     </w:p>
@@ -1322,8 +1591,6 @@
         </w:rPr>
         <w:t xml:space="preserve"> پروژه را بیلد کردیم و بالا آوردیم، در فایل </w:t>
       </w:r>
-      <w:proofErr w:type="spellStart"/>
-      <w:proofErr w:type="gramStart"/>
       <w:r>
         <w:rPr>
           <w:rFonts w:cstheme="minorBidi"/>
@@ -1333,8 +1600,6 @@
         </w:rPr>
         <w:t>compose.yaml</w:t>
       </w:r>
-      <w:proofErr w:type="spellEnd"/>
-      <w:proofErr w:type="gramEnd"/>
       <w:r>
         <w:rPr>
           <w:rFonts w:cstheme="minorBidi" w:hint="cs"/>
@@ -1371,27 +1636,7 @@
           <w:szCs w:val="24"/>
           <w:lang w:val="en-US" w:bidi="fa-IR"/>
         </w:rPr>
-        <w:t>web/</w:t>
-      </w:r>
-      <w:proofErr w:type="spellStart"/>
-      <w:r>
-        <w:rPr>
-          <w:rFonts w:cstheme="minorBidi"/>
-          <w:sz w:val="24"/>
-          <w:szCs w:val="24"/>
-          <w:lang w:val="en-US" w:bidi="fa-IR"/>
-        </w:rPr>
-        <w:t>src</w:t>
-      </w:r>
-      <w:proofErr w:type="spellEnd"/>
-      <w:r>
-        <w:rPr>
-          <w:rFonts w:cstheme="minorBidi"/>
-          <w:sz w:val="24"/>
-          <w:szCs w:val="24"/>
-          <w:lang w:val="en-US" w:bidi="fa-IR"/>
-        </w:rPr>
-        <w:t>/</w:t>
+        <w:t>web/src/</w:t>
       </w:r>
       <w:r>
         <w:rPr>
@@ -1403,7 +1648,6 @@
         </w:rPr>
         <w:t xml:space="preserve"> رفتیم تا </w:t>
       </w:r>
-      <w:proofErr w:type="spellStart"/>
       <w:r>
         <w:rPr>
           <w:rFonts w:cstheme="minorBidi"/>
@@ -1413,7 +1657,6 @@
         </w:rPr>
         <w:t>css</w:t>
       </w:r>
-      <w:proofErr w:type="spellEnd"/>
       <w:r>
         <w:rPr>
           <w:rFonts w:cstheme="minorBidi" w:hint="cs"/>
@@ -1496,7 +1739,7 @@
         </w:rPr>
         <w:lastRenderedPageBreak/>
         <w:drawing>
-          <wp:inline distT="0" distB="0" distL="0" distR="0" wp14:anchorId="6ECE61EF" wp14:editId="6D97D94A">
+          <wp:inline distT="0" distB="0" distL="0" distR="0" wp14:anchorId="6ECE61EF" wp14:editId="6A3D90D9">
             <wp:extent cx="5943600" cy="3439795"/>
             <wp:effectExtent l="0" t="0" r="0" b="8255"/>
             <wp:docPr id="409232044" name="Picture 1"/>
@@ -2143,9 +2386,18 @@
           <w:szCs w:val="24"/>
           <w:lang w:val="en-US" w:bidi="fa-IR"/>
         </w:rPr>
-        <w:t xml:space="preserve">docker </w:t>
-      </w:r>
-      <w:proofErr w:type="spellStart"/>
+        <w:t>docker wasm</w:t>
+      </w:r>
+      <w:r>
+        <w:rPr>
+          <w:rFonts w:cstheme="minorBidi" w:hint="cs"/>
+          <w:sz w:val="24"/>
+          <w:szCs w:val="24"/>
+          <w:rtl/>
+          <w:lang w:val="en-US" w:bidi="fa-IR"/>
+        </w:rPr>
+        <w:t xml:space="preserve"> به ما این امکان را می دهد تا </w:t>
+      </w:r>
       <w:r>
         <w:rPr>
           <w:rFonts w:cstheme="minorBidi"/>
@@ -2155,18 +2407,45 @@
         </w:rPr>
         <w:t>wasm</w:t>
       </w:r>
-      <w:proofErr w:type="spellEnd"/>
-      <w:r>
-        <w:rPr>
-          <w:rFonts w:cstheme="minorBidi" w:hint="cs"/>
-          <w:sz w:val="24"/>
-          <w:szCs w:val="24"/>
-          <w:rtl/>
-          <w:lang w:val="en-US" w:bidi="fa-IR"/>
-        </w:rPr>
-        <w:t xml:space="preserve"> به ما این امکان را می دهد تا </w:t>
-      </w:r>
-      <w:proofErr w:type="spellStart"/>
+      <w:r>
+        <w:rPr>
+          <w:rFonts w:cstheme="minorBidi" w:hint="cs"/>
+          <w:sz w:val="24"/>
+          <w:szCs w:val="24"/>
+          <w:rtl/>
+          <w:lang w:val="en-US" w:bidi="fa-IR"/>
+        </w:rPr>
+        <w:t xml:space="preserve"> ها و یا </w:t>
+      </w:r>
+      <w:r>
+        <w:rPr>
+          <w:rFonts w:cstheme="minorBidi"/>
+          <w:sz w:val="24"/>
+          <w:szCs w:val="24"/>
+          <w:lang w:val="en-US" w:bidi="fa-IR"/>
+        </w:rPr>
+        <w:t>web assembly module</w:t>
+      </w:r>
+      <w:r>
+        <w:rPr>
+          <w:rFonts w:cstheme="minorBidi" w:hint="cs"/>
+          <w:sz w:val="24"/>
+          <w:szCs w:val="24"/>
+          <w:rtl/>
+          <w:lang w:val="en-US" w:bidi="fa-IR"/>
+        </w:rPr>
+        <w:t xml:space="preserve"> ها را به عنوان کانتینر با داکر ران کنیم. </w:t>
+      </w:r>
+      <w:r>
+        <w:rPr>
+          <w:rFonts w:cstheme="minorBidi" w:hint="cs"/>
+          <w:sz w:val="24"/>
+          <w:szCs w:val="24"/>
+          <w:rtl/>
+          <w:lang w:val="en-US" w:bidi="fa-IR"/>
+        </w:rPr>
+        <w:t xml:space="preserve">حال </w:t>
+      </w:r>
       <w:r>
         <w:rPr>
           <w:rFonts w:cstheme="minorBidi"/>
@@ -2176,47 +2455,16 @@
         </w:rPr>
         <w:t>wasm</w:t>
       </w:r>
-      <w:proofErr w:type="spellEnd"/>
-      <w:r>
-        <w:rPr>
-          <w:rFonts w:cstheme="minorBidi" w:hint="cs"/>
-          <w:sz w:val="24"/>
-          <w:szCs w:val="24"/>
-          <w:rtl/>
-          <w:lang w:val="en-US" w:bidi="fa-IR"/>
-        </w:rPr>
-        <w:t xml:space="preserve"> ها و یا </w:t>
-      </w:r>
-      <w:r>
-        <w:rPr>
-          <w:rFonts w:cstheme="minorBidi"/>
-          <w:sz w:val="24"/>
-          <w:szCs w:val="24"/>
-          <w:lang w:val="en-US" w:bidi="fa-IR"/>
-        </w:rPr>
-        <w:t>web assembly module</w:t>
-      </w:r>
-      <w:r>
-        <w:rPr>
-          <w:rFonts w:cstheme="minorBidi" w:hint="cs"/>
-          <w:sz w:val="24"/>
-          <w:szCs w:val="24"/>
-          <w:rtl/>
-          <w:lang w:val="en-US" w:bidi="fa-IR"/>
-        </w:rPr>
-        <w:t xml:space="preserve"> ها را به عنوان کانتینر با داکر ران کنیم. </w:t>
-      </w:r>
-      <w:r>
-        <w:rPr>
-          <w:rFonts w:cstheme="minorBidi" w:hint="cs"/>
-          <w:sz w:val="24"/>
-          <w:szCs w:val="24"/>
-          <w:rtl/>
-          <w:lang w:val="en-US" w:bidi="fa-IR"/>
-        </w:rPr>
-        <w:t xml:space="preserve">حال </w:t>
-      </w:r>
-      <w:proofErr w:type="spellStart"/>
+      <w:r>
+        <w:rPr>
+          <w:rFonts w:cstheme="minorBidi" w:hint="cs"/>
+          <w:sz w:val="24"/>
+          <w:szCs w:val="24"/>
+          <w:rtl/>
+          <w:lang w:val="en-US" w:bidi="fa-IR"/>
+        </w:rPr>
+        <w:t xml:space="preserve"> چیست؟ </w:t>
+      </w:r>
       <w:r>
         <w:rPr>
           <w:rFonts w:cstheme="minorBidi"/>
@@ -2226,28 +2474,6 @@
         </w:rPr>
         <w:t>wasm</w:t>
       </w:r>
-      <w:proofErr w:type="spellEnd"/>
-      <w:r>
-        <w:rPr>
-          <w:rFonts w:cstheme="minorBidi" w:hint="cs"/>
-          <w:sz w:val="24"/>
-          <w:szCs w:val="24"/>
-          <w:rtl/>
-          <w:lang w:val="en-US" w:bidi="fa-IR"/>
-        </w:rPr>
-        <w:t xml:space="preserve"> چیست؟ </w:t>
-      </w:r>
-      <w:proofErr w:type="spellStart"/>
-      <w:r>
-        <w:rPr>
-          <w:rFonts w:cstheme="minorBidi"/>
-          <w:sz w:val="24"/>
-          <w:szCs w:val="24"/>
-          <w:lang w:val="en-US" w:bidi="fa-IR"/>
-        </w:rPr>
-        <w:t>wasm</w:t>
-      </w:r>
-      <w:proofErr w:type="spellEnd"/>
       <w:r>
         <w:rPr>
           <w:rFonts w:cstheme="minorBidi" w:hint="cs"/>
@@ -2277,7 +2503,6 @@
         </w:rPr>
         <w:t xml:space="preserve"> اجرا می شود. استفاده عملی از این قابلیت می تواند در یک تابع سبک و بدون سرور مانند(</w:t>
       </w:r>
-      <w:proofErr w:type="spellStart"/>
       <w:r>
         <w:rPr>
           <w:rFonts w:cstheme="minorBidi"/>
@@ -2287,7 +2512,6 @@
         </w:rPr>
         <w:t>FaaS</w:t>
       </w:r>
-      <w:proofErr w:type="spellEnd"/>
       <w:r>
         <w:rPr>
           <w:rFonts w:cstheme="minorBidi" w:hint="cs"/>
@@ -2722,7 +2946,108 @@
           <w:rtl/>
         </w:rPr>
         <w:lastRenderedPageBreak/>
-        <w:t xml:space="preserve">لینک های استفاده شده </w:t>
+        <w:t>لینک های استفاده شده</w:t>
+      </w:r>
+    </w:p>
+    <w:p>
+      <w:pPr>
+        <w:pStyle w:val="Heading1"/>
+        <w:bidi/>
+        <w:rPr>
+          <w:rFonts w:ascii="Arial" w:hAnsi="Arial" w:cs="Arial"/>
+          <w:b w:val="0"/>
+          <w:bCs/>
+          <w:rtl/>
+          <w:lang w:val="en-US" w:bidi="fa-IR"/>
+        </w:rPr>
+      </w:pPr>
+      <w:r>
+        <w:rPr>
+          <w:rFonts w:ascii="Arial" w:hAnsi="Arial" w:cs="Arial" w:hint="cs"/>
+          <w:b w:val="0"/>
+          <w:bCs/>
+          <w:rtl/>
+        </w:rPr>
+        <w:t xml:space="preserve">1. استفاده از فشرده سازی برای داکرفایل </w:t>
+      </w:r>
+      <w:r>
+        <w:rPr>
+          <w:rFonts w:ascii="Arial" w:hAnsi="Arial" w:cs="Arial"/>
+          <w:b w:val="0"/>
+          <w:bCs/>
+          <w:lang w:val="en-US"/>
+        </w:rPr>
+        <w:t>go</w:t>
+      </w:r>
+      <w:r>
+        <w:rPr>
+          <w:rFonts w:ascii="Arial" w:hAnsi="Arial" w:cs="Arial" w:hint="cs"/>
+          <w:b w:val="0"/>
+          <w:bCs/>
+          <w:rtl/>
+          <w:lang w:val="en-US" w:bidi="fa-IR"/>
+        </w:rPr>
+        <w:t>:</w:t>
+      </w:r>
+    </w:p>
+    <w:p>
+      <w:pPr>
+        <w:pStyle w:val="Heading1"/>
+        <w:bidi/>
+        <w:rPr>
+          <w:rFonts w:ascii="Arial" w:hAnsi="Arial" w:cs="Arial"/>
+          <w:b w:val="0"/>
+          <w:bCs/>
+          <w:sz w:val="24"/>
+          <w:szCs w:val="24"/>
+          <w:rtl/>
+        </w:rPr>
+      </w:pPr>
+      <w:hyperlink r:id="rId15" w:history="1">
+        <w:r>
+          <w:rPr>
+            <w:rStyle w:val="Hyperlink"/>
+            <w:rFonts w:ascii="Arial" w:hAnsi="Arial" w:cs="Arial"/>
+            <w:b w:val="0"/>
+            <w:bCs/>
+            <w:sz w:val="24"/>
+            <w:szCs w:val="24"/>
+          </w:rPr>
+          <w:t>https://www.dockerfile.app</w:t>
+        </w:r>
+        <w:r>
+          <w:rPr>
+            <w:rStyle w:val="Hyperlink"/>
+            <w:rFonts w:ascii="Arial" w:hAnsi="Arial" w:cs="Arial"/>
+            <w:b w:val="0"/>
+            <w:bCs/>
+            <w:sz w:val="24"/>
+            <w:szCs w:val="24"/>
+          </w:rPr>
+          <w:t>/</w:t>
+        </w:r>
+        <w:r>
+          <w:rPr>
+            <w:rStyle w:val="Hyperlink"/>
+            <w:rFonts w:ascii="Arial" w:hAnsi="Arial" w:cs="Arial"/>
+            <w:b w:val="0"/>
+            <w:bCs/>
+            <w:sz w:val="24"/>
+            <w:szCs w:val="24"/>
+          </w:rPr>
+          <w:t>dockerfile/2dfedcd8-87ad-4edd-924e-098f41fad00c</w:t>
+        </w:r>
+      </w:hyperlink>
+      <w:r>
+        <w:rPr>
+          <w:rFonts w:ascii="Arial" w:hAnsi="Arial" w:cs="Arial" w:hint="cs"/>
+          <w:b w:val="0"/>
+          <w:bCs/>
+          <w:sz w:val="24"/>
+          <w:szCs w:val="24"/>
+          <w:rtl/>
+        </w:rPr>
+        <w:t xml:space="preserve"> </w:t>
       </w:r>
     </w:p>
     <w:p>
@@ -2843,9 +3168,9 @@
       </w:pPr>
     </w:p>
     <w:sectPr>
-      <w:headerReference w:type="default" r:id="rId15"/>
-      <w:headerReference w:type="first" r:id="rId16"/>
-      <w:footerReference w:type="first" r:id="rId17"/>
+      <w:headerReference w:type="default" r:id="rId16"/>
+      <w:headerReference w:type="first" r:id="rId17"/>
+      <w:footerReference w:type="first" r:id="rId18"/>
       <w:pgSz w:w="12240" w:h="15840"/>
       <w:pgMar w:top="1080" w:right="1440" w:bottom="1080" w:left="1440" w:header="0" w:footer="720" w:gutter="0"/>
       <w:pgNumType w:start="0"/>
@@ -4551,7 +4876,6 @@
   <w:style w:type="character" w:default="1" w:styleId="DefaultParagraphFont">
     <w:name w:val="Default Paragraph Font"/>
     <w:uiPriority w:val="1"/>
-    <w:semiHidden/>
     <w:unhideWhenUsed/>
   </w:style>
   <w:style w:type="table" w:default="1" w:styleId="TableNormal">
@@ -4665,6 +4989,36 @@
       <w:ind w:left="720"/>
       <w:contextualSpacing/>
     </w:pPr>
+  </w:style>
+  <w:style w:type="paragraph" w:styleId="HTMLPreformatted">
+    <w:name w:val="HTML Preformatted"/>
+    <w:basedOn w:val="Normal"/>
+    <w:link w:val="HTMLPreformattedChar"/>
+    <w:uiPriority w:val="99"/>
+    <w:semiHidden/>
+    <w:unhideWhenUsed/>
+    <w:rsid w:val="00630DE6"/>
+    <w:pPr>
+      <w:spacing w:before="0" w:line="240" w:lineRule="auto"/>
+    </w:pPr>
+    <w:rPr>
+      <w:rFonts w:ascii="Consolas" w:hAnsi="Consolas"/>
+      <w:sz w:val="20"/>
+      <w:szCs w:val="20"/>
+    </w:rPr>
+  </w:style>
+  <w:style w:type="character" w:customStyle="1" w:styleId="HTMLPreformattedChar">
+    <w:name w:val="HTML Preformatted Char"/>
+    <w:basedOn w:val="DefaultParagraphFont"/>
+    <w:link w:val="HTMLPreformatted"/>
+    <w:uiPriority w:val="99"/>
+    <w:semiHidden/>
+    <w:rsid w:val="00630DE6"/>
+    <w:rPr>
+      <w:rFonts w:ascii="Consolas" w:hAnsi="Consolas"/>
+      <w:sz w:val="20"/>
+      <w:szCs w:val="20"/>
+    </w:rPr>
   </w:style>
 </w:styles>
 </file>

</xml_diff>